<commit_message>
edits to response letter 2021-02-13
</commit_message>
<xml_diff>
--- a/rnr/response_to_reviewers.docx
+++ b/rnr/response_to_reviewers.docx
@@ -5981,10 +5981,32 @@
           <w:szCs w:val="27"/>
           <w:shd w:val="clear" w:color="auto" w:fill="FFFFFF"/>
         </w:rPr>
-        <w:t>. In theory, both models have access to exactly the same data (</w:t>
-      </w:r>
-      <w:commentRangeStart w:id="267"/>
+        <w:t xml:space="preserve">. </w:t>
+      </w:r>
+      <w:bookmarkStart w:id="267" w:name="_Hlk64122527"/>
+      <w:r>
+        <w:rPr>
+          <w:rFonts w:ascii="-webkit-standard" w:eastAsia="Times New Roman" w:hAnsi="-webkit-standard" w:cs="Times New Roman"/>
+          <w:color w:val="000000"/>
+          <w:sz w:val="27"/>
+          <w:szCs w:val="27"/>
+          <w:shd w:val="clear" w:color="auto" w:fill="FFFFFF"/>
+        </w:rPr>
+        <w:t xml:space="preserve">In theory, both models have access to exactly the same data </w:t>
+      </w:r>
+      <w:bookmarkEnd w:id="267"/>
+      <w:r>
+        <w:rPr>
+          <w:rFonts w:ascii="-webkit-standard" w:eastAsia="Times New Roman" w:hAnsi="-webkit-standard" w:cs="Times New Roman"/>
+          <w:color w:val="000000"/>
+          <w:sz w:val="27"/>
+          <w:szCs w:val="27"/>
+          <w:shd w:val="clear" w:color="auto" w:fill="FFFFFF"/>
+        </w:rPr>
+        <w:t>(</w:t>
+      </w:r>
       <w:commentRangeStart w:id="268"/>
+      <w:commentRangeStart w:id="269"/>
       <w:r>
         <w:rPr>
           <w:rFonts w:ascii="-webkit-standard" w:eastAsia="Times New Roman" w:hAnsi="-webkit-standard" w:cs="Times New Roman"/>
@@ -5995,19 +6017,19 @@
         </w:rPr>
         <w:t>except for a few occlusions that should be inferable</w:t>
       </w:r>
-      <w:commentRangeEnd w:id="267"/>
+      <w:commentRangeEnd w:id="268"/>
       <w:r>
         <w:rPr>
           <w:rStyle w:val="CommentReference"/>
         </w:rPr>
-        <w:commentReference w:id="267"/>
-      </w:r>
-      <w:commentRangeEnd w:id="268"/>
+        <w:commentReference w:id="268"/>
+      </w:r>
+      <w:commentRangeEnd w:id="269"/>
       <w:r>
         <w:rPr>
           <w:rStyle w:val="CommentReference"/>
         </w:rPr>
-        <w:commentReference w:id="268"/>
+        <w:commentReference w:id="269"/>
       </w:r>
       <w:r>
         <w:rPr>
@@ -6030,7 +6052,7 @@
         <w:lastRenderedPageBreak/>
         <w:t xml:space="preserve">surprisingly useful features). </w:t>
       </w:r>
-      <w:commentRangeStart w:id="269"/>
+      <w:commentRangeStart w:id="270"/>
       <w:r>
         <w:rPr>
           <w:rFonts w:ascii="-webkit-standard" w:eastAsia="Times New Roman" w:hAnsi="-webkit-standard" w:cs="Times New Roman"/>
@@ -6041,12 +6063,12 @@
         </w:rPr>
         <w:t>However, besides all of those points, I can imagine that it is very hard to bring the image based model to the same performance as the timeline model.</w:t>
       </w:r>
-      <w:commentRangeEnd w:id="269"/>
+      <w:commentRangeEnd w:id="270"/>
       <w:r>
         <w:rPr>
           <w:rStyle w:val="CommentReference"/>
         </w:rPr>
-        <w:commentReference w:id="269"/>
+        <w:commentReference w:id="270"/>
       </w:r>
       <w:r>
         <w:rPr>
@@ -6058,8 +6080,8 @@
         </w:rPr>
         <w:t xml:space="preserve"> </w:t>
       </w:r>
-      <w:commentRangeStart w:id="270"/>
       <w:commentRangeStart w:id="271"/>
+      <w:commentRangeStart w:id="272"/>
       <w:r>
         <w:rPr>
           <w:rFonts w:ascii="-webkit-standard" w:eastAsia="Times New Roman" w:hAnsi="-webkit-standard" w:cs="Times New Roman"/>
@@ -6070,19 +6092,19 @@
         </w:rPr>
         <w:t>After all, the features that so far have been most successful in predicting task (see Table 1 of the manuscript) are much easier to compute from timeline data than they are to compute from the image data</w:t>
       </w:r>
-      <w:commentRangeEnd w:id="270"/>
+      <w:commentRangeEnd w:id="271"/>
       <w:r>
         <w:rPr>
           <w:rStyle w:val="CommentReference"/>
         </w:rPr>
-        <w:commentReference w:id="270"/>
-      </w:r>
-      <w:commentRangeEnd w:id="271"/>
+        <w:commentReference w:id="271"/>
+      </w:r>
+      <w:commentRangeEnd w:id="272"/>
       <w:r>
         <w:rPr>
           <w:rStyle w:val="CommentReference"/>
         </w:rPr>
-        <w:commentReference w:id="271"/>
+        <w:commentReference w:id="272"/>
       </w:r>
       <w:r>
         <w:rPr>
@@ -6094,8 +6116,8 @@
         </w:rPr>
         <w:t xml:space="preserve">. Of course, if stimulus information should be included in the models, then the image-based model makes a lot of sense. </w:t>
       </w:r>
-      <w:commentRangeStart w:id="272"/>
       <w:commentRangeStart w:id="273"/>
+      <w:commentRangeStart w:id="274"/>
       <w:r>
         <w:rPr>
           <w:rFonts w:ascii="-webkit-standard" w:eastAsia="Times New Roman" w:hAnsi="-webkit-standard" w:cs="Times New Roman"/>
@@ -6106,35 +6128,36 @@
         </w:rPr>
         <w:t>Overall, I think the paper would profit if the authors state more clearly what they hope to learn from comparing these two models.</w:t>
       </w:r>
-      <w:commentRangeEnd w:id="272"/>
+      <w:commentRangeEnd w:id="273"/>
       <w:r>
         <w:rPr>
           <w:rStyle w:val="CommentReference"/>
         </w:rPr>
-        <w:commentReference w:id="272"/>
-      </w:r>
-      <w:commentRangeEnd w:id="273"/>
+        <w:commentReference w:id="273"/>
+      </w:r>
+      <w:commentRangeEnd w:id="274"/>
       <w:r>
         <w:rPr>
           <w:rStyle w:val="CommentReference"/>
         </w:rPr>
-        <w:commentReference w:id="273"/>
-      </w:r>
-    </w:p>
-    <w:p>
-      <w:pPr>
-        <w:rPr>
-          <w:rFonts w:ascii="-webkit-standard" w:eastAsia="Times New Roman" w:hAnsi="-webkit-standard" w:cs="Times New Roman"/>
-          <w:color w:val="000000"/>
-          <w:sz w:val="27"/>
-          <w:szCs w:val="27"/>
-          <w:shd w:val="clear" w:color="auto" w:fill="FFFFFF"/>
-        </w:rPr>
-      </w:pPr>
-    </w:p>
-    <w:p>
-      <w:pPr>
-        <w:rPr>
+        <w:commentReference w:id="274"/>
+      </w:r>
+    </w:p>
+    <w:p>
+      <w:pPr>
+        <w:rPr>
+          <w:rFonts w:ascii="-webkit-standard" w:eastAsia="Times New Roman" w:hAnsi="-webkit-standard" w:cs="Times New Roman"/>
+          <w:color w:val="000000"/>
+          <w:sz w:val="27"/>
+          <w:szCs w:val="27"/>
+          <w:shd w:val="clear" w:color="auto" w:fill="FFFFFF"/>
+        </w:rPr>
+      </w:pPr>
+    </w:p>
+    <w:p>
+      <w:pPr>
+        <w:rPr>
+          <w:ins w:id="275" w:author="Matthew Johnson" w:date="2021-02-13T15:28:00Z"/>
           <w:rFonts w:ascii="-webkit-standard" w:eastAsia="Times New Roman" w:hAnsi="-webkit-standard" w:cs="Times New Roman"/>
           <w:color w:val="4472C4" w:themeColor="accent1"/>
           <w:sz w:val="27"/>
@@ -6170,114 +6193,1713 @@
           <w:szCs w:val="27"/>
           <w:shd w:val="clear" w:color="auto" w:fill="FFFFFF"/>
         </w:rPr>
-        <w:t xml:space="preserve"> in an attempt to take advantage of the CNN’s ability to decode data in this form. We also classified the data in the timeline format because this is more typical for this field of research, and to provide a relative baseline for the image classification. </w:t>
-      </w:r>
-      <w:r>
-        <w:rPr>
-          <w:rFonts w:ascii="-webkit-standard" w:eastAsia="Times New Roman" w:hAnsi="-webkit-standard" w:cs="Times New Roman"/>
-          <w:color w:val="4472C4" w:themeColor="accent1"/>
-          <w:sz w:val="27"/>
-          <w:szCs w:val="27"/>
-          <w:shd w:val="clear" w:color="auto" w:fill="FFFFFF"/>
-        </w:rPr>
-        <w:t>Given the inability to truly compare the accuracy of our models to those of another study (a point that is covered in the manuscript, and in #Other points: 1), especially given the unique data features used in the current study, the comparison between image and timeline formats seemed like a relatively effective baseline.</w:t>
-      </w:r>
-    </w:p>
-    <w:p>
-      <w:pPr>
-        <w:rPr>
-          <w:rFonts w:ascii="-webkit-standard" w:eastAsia="Times New Roman" w:hAnsi="-webkit-standard" w:cs="Times New Roman"/>
-          <w:color w:val="4472C4" w:themeColor="accent1"/>
-          <w:sz w:val="27"/>
-          <w:szCs w:val="27"/>
-          <w:shd w:val="clear" w:color="auto" w:fill="FFFFFF"/>
-        </w:rPr>
-      </w:pPr>
-    </w:p>
-    <w:p>
-      <w:pPr>
-        <w:rPr>
-          <w:rFonts w:ascii="-webkit-standard" w:eastAsia="Times New Roman" w:hAnsi="-webkit-standard" w:cs="Times New Roman"/>
-          <w:color w:val="4472C4" w:themeColor="accent1"/>
-          <w:sz w:val="27"/>
-          <w:szCs w:val="27"/>
-          <w:shd w:val="clear" w:color="auto" w:fill="FFFFFF"/>
-        </w:rPr>
-      </w:pPr>
-      <w:r>
-        <w:rPr>
-          <w:rFonts w:ascii="-webkit-standard" w:eastAsia="Times New Roman" w:hAnsi="-webkit-standard" w:cs="Times New Roman"/>
-          <w:color w:val="4472C4" w:themeColor="accent1"/>
-          <w:sz w:val="27"/>
-          <w:szCs w:val="27"/>
-          <w:shd w:val="clear" w:color="auto" w:fill="FFFFFF"/>
-        </w:rPr>
-        <w:t xml:space="preserve">We mention these points in the manuscript, but do not explicitly state the reason for the comparison of these model types. Clearly, the points made above have not been translated in the manuscript in a way that is clear to the reader. In an effort </w:t>
-      </w:r>
-      <w:commentRangeStart w:id="274"/>
-      <w:r>
-        <w:rPr>
-          <w:rFonts w:ascii="-webkit-standard" w:eastAsia="Times New Roman" w:hAnsi="-webkit-standard" w:cs="Times New Roman"/>
-          <w:color w:val="4472C4" w:themeColor="accent1"/>
-          <w:sz w:val="27"/>
-          <w:szCs w:val="27"/>
-          <w:shd w:val="clear" w:color="auto" w:fill="FFFFFF"/>
-        </w:rPr>
-        <w:t xml:space="preserve">to clarify the reason why we chose to compare the image and timeline formats,  </w:t>
-      </w:r>
-      <w:commentRangeStart w:id="275"/>
-      <w:r>
-        <w:rPr>
-          <w:rFonts w:ascii="-webkit-standard" w:eastAsia="Times New Roman" w:hAnsi="-webkit-standard" w:cs="Times New Roman"/>
-          <w:color w:val="4472C4" w:themeColor="accent1"/>
-          <w:sz w:val="27"/>
-          <w:szCs w:val="27"/>
-          <w:shd w:val="clear" w:color="auto" w:fill="FFFFFF"/>
-        </w:rPr>
-        <w:t>we have added further description of the reason why we chose to process the data into image and timeline formats, and to then compare the classification accuracies</w:t>
-      </w:r>
-      <w:r>
-        <w:rPr>
-          <w:rFonts w:ascii="-webkit-standard" w:eastAsia="Times New Roman" w:hAnsi="-webkit-standard" w:cs="Times New Roman"/>
-          <w:color w:val="4472C4" w:themeColor="accent1"/>
-          <w:sz w:val="27"/>
-          <w:szCs w:val="27"/>
-          <w:shd w:val="clear" w:color="auto" w:fill="FFFFFF"/>
-        </w:rPr>
-        <w:t xml:space="preserve"> of these two data types</w:t>
-      </w:r>
-      <w:commentRangeEnd w:id="274"/>
+        <w:t xml:space="preserve"> in an attempt to take advantage of the CNN’s ability to decode data in this form.</w:t>
+      </w:r>
+      <w:ins w:id="276" w:author="Matthew Johnson" w:date="2021-02-13T15:19:00Z">
+        <w:r>
+          <w:rPr>
+            <w:rFonts w:ascii="-webkit-standard" w:eastAsia="Times New Roman" w:hAnsi="-webkit-standard" w:cs="Times New Roman"/>
+            <w:color w:val="4472C4" w:themeColor="accent1"/>
+            <w:sz w:val="27"/>
+            <w:szCs w:val="27"/>
+            <w:shd w:val="clear" w:color="auto" w:fill="FFFFFF"/>
+          </w:rPr>
+          <w:t xml:space="preserve"> Some other studies (e.g., Bashivan et al., 2015) have found success in transforming time</w:t>
+        </w:r>
+      </w:ins>
+      <w:ins w:id="277" w:author="Matthew Johnson" w:date="2021-02-13T15:20:00Z">
+        <w:r>
+          <w:rPr>
+            <w:rFonts w:ascii="-webkit-standard" w:eastAsia="Times New Roman" w:hAnsi="-webkit-standard" w:cs="Times New Roman"/>
+            <w:color w:val="4472C4" w:themeColor="accent1"/>
+            <w:sz w:val="27"/>
+            <w:szCs w:val="27"/>
+            <w:shd w:val="clear" w:color="auto" w:fill="FFFFFF"/>
+          </w:rPr>
+          <w:t>line data (in that case, EEG data) into an image-based format before classification.</w:t>
+        </w:r>
+      </w:ins>
+      <w:ins w:id="278" w:author="Matthew Johnson" w:date="2021-02-13T15:25:00Z">
+        <w:r>
+          <w:rPr>
+            <w:rFonts w:ascii="-webkit-standard" w:eastAsia="Times New Roman" w:hAnsi="-webkit-standard" w:cs="Times New Roman"/>
+            <w:color w:val="4472C4" w:themeColor="accent1"/>
+            <w:sz w:val="27"/>
+            <w:szCs w:val="27"/>
+            <w:shd w:val="clear" w:color="auto" w:fill="FFFFFF"/>
+          </w:rPr>
+          <w:t xml:space="preserve"> </w:t>
+        </w:r>
+      </w:ins>
+      <w:ins w:id="279" w:author="Matthew Johnson" w:date="2021-02-13T15:27:00Z">
+        <w:r>
+          <w:rPr>
+            <w:rFonts w:ascii="-webkit-standard" w:eastAsia="Times New Roman" w:hAnsi="-webkit-standard" w:cs="Times New Roman"/>
+            <w:color w:val="4472C4" w:themeColor="accent1"/>
+            <w:sz w:val="27"/>
+            <w:szCs w:val="27"/>
+            <w:shd w:val="clear" w:color="auto" w:fill="FFFFFF"/>
+          </w:rPr>
+          <w:t>In addition</w:t>
+        </w:r>
+      </w:ins>
+      <w:ins w:id="280" w:author="Matthew Johnson" w:date="2021-02-13T15:25:00Z">
+        <w:r>
+          <w:rPr>
+            <w:rFonts w:ascii="-webkit-standard" w:eastAsia="Times New Roman" w:hAnsi="-webkit-standard" w:cs="Times New Roman"/>
+            <w:color w:val="4472C4" w:themeColor="accent1"/>
+            <w:sz w:val="27"/>
+            <w:szCs w:val="27"/>
+            <w:shd w:val="clear" w:color="auto" w:fill="FFFFFF"/>
+          </w:rPr>
+          <w:t xml:space="preserve">, </w:t>
+        </w:r>
+      </w:ins>
+      <w:ins w:id="281" w:author="Matthew Johnson" w:date="2021-02-13T15:27:00Z">
+        <w:r>
+          <w:rPr>
+            <w:rFonts w:ascii="-webkit-standard" w:eastAsia="Times New Roman" w:hAnsi="-webkit-standard" w:cs="Times New Roman"/>
+            <w:color w:val="4472C4" w:themeColor="accent1"/>
+            <w:sz w:val="27"/>
+            <w:szCs w:val="27"/>
+            <w:shd w:val="clear" w:color="auto" w:fill="FFFFFF"/>
+          </w:rPr>
+          <w:t>earlier</w:t>
+        </w:r>
+      </w:ins>
+      <w:ins w:id="282" w:author="Matthew Johnson" w:date="2021-02-13T15:25:00Z">
+        <w:r>
+          <w:rPr>
+            <w:rFonts w:ascii="-webkit-standard" w:eastAsia="Times New Roman" w:hAnsi="-webkit-standard" w:cs="Times New Roman"/>
+            <w:color w:val="4472C4" w:themeColor="accent1"/>
+            <w:sz w:val="27"/>
+            <w:szCs w:val="27"/>
+            <w:shd w:val="clear" w:color="auto" w:fill="FFFFFF"/>
+          </w:rPr>
+          <w:t xml:space="preserve"> studies by Yarbus (1967) and others presented </w:t>
+        </w:r>
+      </w:ins>
+      <w:ins w:id="283" w:author="Matthew Johnson" w:date="2021-02-13T15:26:00Z">
+        <w:r>
+          <w:rPr>
+            <w:rFonts w:ascii="-webkit-standard" w:eastAsia="Times New Roman" w:hAnsi="-webkit-standard" w:cs="Times New Roman"/>
+            <w:color w:val="4472C4" w:themeColor="accent1"/>
+            <w:sz w:val="27"/>
+            <w:szCs w:val="27"/>
+            <w:shd w:val="clear" w:color="auto" w:fill="FFFFFF"/>
+          </w:rPr>
+          <w:t>eye movement traces in a similar image representation as the original justification for an association between eye movements and cognitive states, so there is significant historical pr</w:t>
+        </w:r>
+      </w:ins>
+      <w:ins w:id="284" w:author="Matthew Johnson" w:date="2021-02-13T15:27:00Z">
+        <w:r>
+          <w:rPr>
+            <w:rFonts w:ascii="-webkit-standard" w:eastAsia="Times New Roman" w:hAnsi="-webkit-standard" w:cs="Times New Roman"/>
+            <w:color w:val="4472C4" w:themeColor="accent1"/>
+            <w:sz w:val="27"/>
+            <w:szCs w:val="27"/>
+            <w:shd w:val="clear" w:color="auto" w:fill="FFFFFF"/>
+          </w:rPr>
+          <w:t>ecedent for thinking of that format as a meaningful representation of eye movement patterns.</w:t>
+        </w:r>
+      </w:ins>
+      <w:r>
+        <w:rPr>
+          <w:rFonts w:ascii="-webkit-standard" w:eastAsia="Times New Roman" w:hAnsi="-webkit-standard" w:cs="Times New Roman"/>
+          <w:color w:val="4472C4" w:themeColor="accent1"/>
+          <w:sz w:val="27"/>
+          <w:szCs w:val="27"/>
+          <w:shd w:val="clear" w:color="auto" w:fill="FFFFFF"/>
+        </w:rPr>
+        <w:t xml:space="preserve"> We also classified the data in the timeline format because </w:t>
+      </w:r>
+      <w:del w:id="285" w:author="Matthew Johnson" w:date="2021-02-13T15:18:00Z">
+        <w:r>
+          <w:rPr>
+            <w:rFonts w:ascii="-webkit-standard" w:eastAsia="Times New Roman" w:hAnsi="-webkit-standard" w:cs="Times New Roman"/>
+            <w:color w:val="4472C4" w:themeColor="accent1"/>
+            <w:sz w:val="27"/>
+            <w:szCs w:val="27"/>
+            <w:shd w:val="clear" w:color="auto" w:fill="FFFFFF"/>
+          </w:rPr>
+          <w:delText>this is more typical for this field of research</w:delText>
+        </w:r>
+      </w:del>
+      <w:ins w:id="286" w:author="Matthew Johnson" w:date="2021-02-13T15:18:00Z">
+        <w:r>
+          <w:rPr>
+            <w:rFonts w:ascii="-webkit-standard" w:eastAsia="Times New Roman" w:hAnsi="-webkit-standard" w:cs="Times New Roman"/>
+            <w:color w:val="4472C4" w:themeColor="accent1"/>
+            <w:sz w:val="27"/>
+            <w:szCs w:val="27"/>
+            <w:shd w:val="clear" w:color="auto" w:fill="FFFFFF"/>
+          </w:rPr>
+          <w:t>it is the native and more raw form of eye movement data</w:t>
+        </w:r>
+      </w:ins>
+      <w:r>
+        <w:rPr>
+          <w:rFonts w:ascii="-webkit-standard" w:eastAsia="Times New Roman" w:hAnsi="-webkit-standard" w:cs="Times New Roman"/>
+          <w:color w:val="4472C4" w:themeColor="accent1"/>
+          <w:sz w:val="27"/>
+          <w:szCs w:val="27"/>
+          <w:shd w:val="clear" w:color="auto" w:fill="FFFFFF"/>
+        </w:rPr>
+        <w:t xml:space="preserve">, and to provide a relative baseline for the image classification. </w:t>
+      </w:r>
+      <w:del w:id="287" w:author="Matthew Johnson" w:date="2021-02-13T15:20:00Z">
+        <w:r>
+          <w:rPr>
+            <w:rFonts w:ascii="-webkit-standard" w:eastAsia="Times New Roman" w:hAnsi="-webkit-standard" w:cs="Times New Roman"/>
+            <w:color w:val="4472C4" w:themeColor="accent1"/>
+            <w:sz w:val="27"/>
+            <w:szCs w:val="27"/>
+            <w:shd w:val="clear" w:color="auto" w:fill="FFFFFF"/>
+          </w:rPr>
+          <w:delText>Given the inability to truly compare the accuracy of our models to those of another study (a point that is covered in the manuscript, and in #Other points: 1), especially given the unique data features used in the current study, the comparison between image and timeline formats seemed like a relatively effective baseline.</w:delText>
+        </w:r>
+      </w:del>
+      <w:ins w:id="288" w:author="Matthew Johnson" w:date="2021-02-13T15:20:00Z">
+        <w:r>
+          <w:rPr>
+            <w:rFonts w:ascii="-webkit-standard" w:eastAsia="Times New Roman" w:hAnsi="-webkit-standard" w:cs="Times New Roman"/>
+            <w:color w:val="4472C4" w:themeColor="accent1"/>
+            <w:sz w:val="27"/>
+            <w:szCs w:val="27"/>
+            <w:shd w:val="clear" w:color="auto" w:fill="FFFFFF"/>
+          </w:rPr>
+          <w:t>Of course, as it turned out, the timeline data ended up outper</w:t>
+        </w:r>
+      </w:ins>
+      <w:ins w:id="289" w:author="Matthew Johnson" w:date="2021-02-13T15:21:00Z">
+        <w:r>
+          <w:rPr>
+            <w:rFonts w:ascii="-webkit-standard" w:eastAsia="Times New Roman" w:hAnsi="-webkit-standard" w:cs="Times New Roman"/>
+            <w:color w:val="4472C4" w:themeColor="accent1"/>
+            <w:sz w:val="27"/>
+            <w:szCs w:val="27"/>
+            <w:shd w:val="clear" w:color="auto" w:fill="FFFFFF"/>
+          </w:rPr>
+          <w:t xml:space="preserve">forming the </w:t>
+        </w:r>
+      </w:ins>
+      <w:ins w:id="290" w:author="Matthew Johnson" w:date="2021-02-13T15:27:00Z">
+        <w:r>
+          <w:rPr>
+            <w:rFonts w:ascii="-webkit-standard" w:eastAsia="Times New Roman" w:hAnsi="-webkit-standard" w:cs="Times New Roman"/>
+            <w:color w:val="4472C4" w:themeColor="accent1"/>
+            <w:sz w:val="27"/>
+            <w:szCs w:val="27"/>
+            <w:shd w:val="clear" w:color="auto" w:fill="FFFFFF"/>
+          </w:rPr>
+          <w:t>image-based representation</w:t>
+        </w:r>
+      </w:ins>
+      <w:ins w:id="291" w:author="Matthew Johnson" w:date="2021-02-13T15:28:00Z">
+        <w:r>
+          <w:rPr>
+            <w:rFonts w:ascii="-webkit-standard" w:eastAsia="Times New Roman" w:hAnsi="-webkit-standard" w:cs="Times New Roman"/>
+            <w:color w:val="4472C4" w:themeColor="accent1"/>
+            <w:sz w:val="27"/>
+            <w:szCs w:val="27"/>
+            <w:shd w:val="clear" w:color="auto" w:fill="FFFFFF"/>
+          </w:rPr>
+          <w:t>.</w:t>
+        </w:r>
+      </w:ins>
+    </w:p>
+    <w:p>
+      <w:pPr>
+        <w:rPr>
+          <w:ins w:id="292" w:author="Matthew Johnson" w:date="2021-02-13T15:28:00Z"/>
+          <w:rFonts w:ascii="-webkit-standard" w:eastAsia="Times New Roman" w:hAnsi="-webkit-standard" w:cs="Times New Roman"/>
+          <w:color w:val="4472C4" w:themeColor="accent1"/>
+          <w:sz w:val="27"/>
+          <w:szCs w:val="27"/>
+          <w:shd w:val="clear" w:color="auto" w:fill="FFFFFF"/>
+        </w:rPr>
+      </w:pPr>
+    </w:p>
+    <w:p>
+      <w:pPr>
+        <w:rPr>
+          <w:ins w:id="293" w:author="Matthew Johnson" w:date="2021-02-13T15:39:00Z"/>
+          <w:rFonts w:ascii="-webkit-standard" w:eastAsia="Times New Roman" w:hAnsi="-webkit-standard" w:cs="Times New Roman"/>
+          <w:color w:val="000000"/>
+          <w:sz w:val="27"/>
+          <w:szCs w:val="27"/>
+          <w:shd w:val="clear" w:color="auto" w:fill="FFFFFF"/>
+        </w:rPr>
+      </w:pPr>
+      <w:ins w:id="294" w:author="Matthew Johnson" w:date="2021-02-13T15:28:00Z">
+        <w:r>
+          <w:rPr>
+            <w:rFonts w:ascii="-webkit-standard" w:eastAsia="Times New Roman" w:hAnsi="-webkit-standard" w:cs="Times New Roman"/>
+            <w:color w:val="4472C4" w:themeColor="accent1"/>
+            <w:sz w:val="27"/>
+            <w:szCs w:val="27"/>
+            <w:shd w:val="clear" w:color="auto" w:fill="FFFFFF"/>
+          </w:rPr>
+          <w:t>Although it is true that “</w:t>
+        </w:r>
+        <w:r>
+          <w:rPr>
+            <w:rFonts w:ascii="-webkit-standard" w:eastAsia="Times New Roman" w:hAnsi="-webkit-standard" w:cs="Times New Roman"/>
+            <w:color w:val="000000"/>
+            <w:sz w:val="27"/>
+            <w:szCs w:val="27"/>
+            <w:shd w:val="clear" w:color="auto" w:fill="FFFFFF"/>
+          </w:rPr>
+          <w:t>In theory, both models have access to exactly the same data</w:t>
+        </w:r>
+        <w:r>
+          <w:rPr>
+            <w:rFonts w:ascii="-webkit-standard" w:eastAsia="Times New Roman" w:hAnsi="-webkit-standard" w:cs="Times New Roman"/>
+            <w:color w:val="000000"/>
+            <w:sz w:val="27"/>
+            <w:szCs w:val="27"/>
+            <w:shd w:val="clear" w:color="auto" w:fill="FFFFFF"/>
+          </w:rPr>
+          <w:t xml:space="preserve">,” </w:t>
+        </w:r>
+      </w:ins>
+      <w:ins w:id="295" w:author="Matthew Johnson" w:date="2021-02-13T15:29:00Z">
+        <w:r>
+          <w:rPr>
+            <w:rFonts w:ascii="-webkit-standard" w:eastAsia="Times New Roman" w:hAnsi="-webkit-standard" w:cs="Times New Roman"/>
+            <w:color w:val="000000"/>
+            <w:sz w:val="27"/>
+            <w:szCs w:val="27"/>
+            <w:shd w:val="clear" w:color="auto" w:fill="FFFFFF"/>
+          </w:rPr>
+          <w:t>we and others have previously found that transforming data into another representation (even if it is formally eq</w:t>
+        </w:r>
+      </w:ins>
+      <w:ins w:id="296" w:author="Matthew Johnson" w:date="2021-02-13T15:30:00Z">
+        <w:r>
+          <w:rPr>
+            <w:rFonts w:ascii="-webkit-standard" w:eastAsia="Times New Roman" w:hAnsi="-webkit-standard" w:cs="Times New Roman"/>
+            <w:color w:val="000000"/>
+            <w:sz w:val="27"/>
+            <w:szCs w:val="27"/>
+            <w:shd w:val="clear" w:color="auto" w:fill="FFFFFF"/>
+          </w:rPr>
+          <w:t>uivalent, or at least approximately equivalent) can help or hinder the performance of certain classifiers. For example, if relevant features are encoded in the frequency domain more than the time domain, it can be useful to pre-process data with a Fourier transform</w:t>
+        </w:r>
+      </w:ins>
+      <w:ins w:id="297" w:author="Matthew Johnson" w:date="2021-02-13T15:31:00Z">
+        <w:r>
+          <w:rPr>
+            <w:rFonts w:ascii="-webkit-standard" w:eastAsia="Times New Roman" w:hAnsi="-webkit-standard" w:cs="Times New Roman"/>
+            <w:color w:val="000000"/>
+            <w:sz w:val="27"/>
+            <w:szCs w:val="27"/>
+            <w:shd w:val="clear" w:color="auto" w:fill="FFFFFF"/>
+          </w:rPr>
+          <w:t xml:space="preserve"> before classification, even if i</w:t>
+        </w:r>
+      </w:ins>
+      <w:ins w:id="298" w:author="Matthew Johnson" w:date="2021-02-13T15:51:00Z">
+        <w:r>
+          <w:rPr>
+            <w:rFonts w:ascii="-webkit-standard" w:eastAsia="Times New Roman" w:hAnsi="-webkit-standard" w:cs="Times New Roman"/>
+            <w:color w:val="000000"/>
+            <w:sz w:val="27"/>
+            <w:szCs w:val="27"/>
+            <w:shd w:val="clear" w:color="auto" w:fill="FFFFFF"/>
+          </w:rPr>
+          <w:t>t</w:t>
+        </w:r>
+      </w:ins>
+      <w:ins w:id="299" w:author="Matthew Johnson" w:date="2021-02-13T15:31:00Z">
+        <w:r>
+          <w:rPr>
+            <w:rFonts w:ascii="-webkit-standard" w:eastAsia="Times New Roman" w:hAnsi="-webkit-standard" w:cs="Times New Roman"/>
+            <w:color w:val="000000"/>
+            <w:sz w:val="27"/>
+            <w:szCs w:val="27"/>
+            <w:shd w:val="clear" w:color="auto" w:fill="FFFFFF"/>
+          </w:rPr>
+          <w:t xml:space="preserve"> is theoretically possible for a neural network to learn that operation on its own, given sufficient time and training data.</w:t>
+        </w:r>
+      </w:ins>
+      <w:ins w:id="300" w:author="Matthew Johnson" w:date="2021-02-13T15:32:00Z">
+        <w:r>
+          <w:rPr>
+            <w:rFonts w:ascii="-webkit-standard" w:eastAsia="Times New Roman" w:hAnsi="-webkit-standard" w:cs="Times New Roman"/>
+            <w:color w:val="000000"/>
+            <w:sz w:val="27"/>
+            <w:szCs w:val="27"/>
+            <w:shd w:val="clear" w:color="auto" w:fill="FFFFFF"/>
+          </w:rPr>
+          <w:t xml:space="preserve"> However, it is not always obvious what format best represents</w:t>
+        </w:r>
+      </w:ins>
+      <w:ins w:id="301" w:author="Matthew Johnson" w:date="2021-02-13T15:37:00Z">
+        <w:r>
+          <w:rPr>
+            <w:rFonts w:ascii="-webkit-standard" w:eastAsia="Times New Roman" w:hAnsi="-webkit-standard" w:cs="Times New Roman"/>
+            <w:color w:val="000000"/>
+            <w:sz w:val="27"/>
+            <w:szCs w:val="27"/>
+            <w:shd w:val="clear" w:color="auto" w:fill="FFFFFF"/>
+          </w:rPr>
+          <w:t xml:space="preserve"> the relevant features of the data </w:t>
+        </w:r>
+      </w:ins>
+      <w:ins w:id="302" w:author="Matthew Johnson" w:date="2021-02-13T15:38:00Z">
+        <w:r>
+          <w:rPr>
+            <w:rFonts w:ascii="-webkit-standard" w:eastAsia="Times New Roman" w:hAnsi="-webkit-standard" w:cs="Times New Roman"/>
+            <w:color w:val="000000"/>
+            <w:sz w:val="27"/>
+            <w:szCs w:val="27"/>
+            <w:shd w:val="clear" w:color="auto" w:fill="FFFFFF"/>
+          </w:rPr>
+          <w:t>without putting it to the test empirically. Hence, another motivation for explicitly comparing the two representational formats.</w:t>
+        </w:r>
+      </w:ins>
+    </w:p>
+    <w:p>
+      <w:pPr>
+        <w:rPr>
+          <w:ins w:id="303" w:author="Matthew Johnson" w:date="2021-02-13T15:39:00Z"/>
+          <w:rFonts w:ascii="-webkit-standard" w:eastAsia="Times New Roman" w:hAnsi="-webkit-standard" w:cs="Times New Roman"/>
+          <w:color w:val="000000"/>
+          <w:sz w:val="27"/>
+          <w:szCs w:val="27"/>
+          <w:shd w:val="clear" w:color="auto" w:fill="FFFFFF"/>
+        </w:rPr>
+      </w:pPr>
+    </w:p>
+    <w:p>
+      <w:pPr>
+        <w:rPr>
+          <w:rFonts w:ascii="-webkit-standard" w:eastAsia="Times New Roman" w:hAnsi="-webkit-standard" w:cs="Times New Roman"/>
+          <w:color w:val="4472C4" w:themeColor="accent1"/>
+          <w:sz w:val="27"/>
+          <w:szCs w:val="27"/>
+          <w:shd w:val="clear" w:color="auto" w:fill="FFFFFF"/>
+        </w:rPr>
+      </w:pPr>
+      <w:ins w:id="304" w:author="Matthew Johnson" w:date="2021-02-13T15:39:00Z">
+        <w:r>
+          <w:rPr>
+            <w:rFonts w:ascii="-webkit-standard" w:eastAsia="Times New Roman" w:hAnsi="-webkit-standard" w:cs="Times New Roman"/>
+            <w:color w:val="000000"/>
+            <w:sz w:val="27"/>
+            <w:szCs w:val="27"/>
+            <w:shd w:val="clear" w:color="auto" w:fill="FFFFFF"/>
+          </w:rPr>
+          <w:t>In terms of parameters, the differences were not as large as they may have seemed; the timel</w:t>
+        </w:r>
+      </w:ins>
+      <w:ins w:id="305" w:author="Matthew Johnson" w:date="2021-02-13T15:40:00Z">
+        <w:r>
+          <w:rPr>
+            <w:rFonts w:ascii="-webkit-standard" w:eastAsia="Times New Roman" w:hAnsi="-webkit-standard" w:cs="Times New Roman"/>
+            <w:color w:val="000000"/>
+            <w:sz w:val="27"/>
+            <w:szCs w:val="27"/>
+            <w:shd w:val="clear" w:color="auto" w:fill="FFFFFF"/>
+          </w:rPr>
+          <w:t xml:space="preserve">ine data classifier had 16,946 trainable parameters and the image data classifier </w:t>
+        </w:r>
+      </w:ins>
+      <w:ins w:id="306" w:author="Matthew Johnson" w:date="2021-02-13T15:44:00Z">
+        <w:r>
+          <w:rPr>
+            <w:rFonts w:ascii="-webkit-standard" w:eastAsia="Times New Roman" w:hAnsi="-webkit-standard" w:cs="Times New Roman"/>
+            <w:color w:val="000000"/>
+            <w:sz w:val="27"/>
+            <w:szCs w:val="27"/>
+            <w:shd w:val="clear" w:color="auto" w:fill="FFFFFF"/>
+          </w:rPr>
+          <w:t>had 18,525 trainable parameters</w:t>
+        </w:r>
+      </w:ins>
+      <w:ins w:id="307" w:author="Matthew Johnson" w:date="2021-02-13T15:45:00Z">
+        <w:r>
+          <w:rPr>
+            <w:rFonts w:ascii="-webkit-standard" w:eastAsia="Times New Roman" w:hAnsi="-webkit-standard" w:cs="Times New Roman"/>
+            <w:color w:val="000000"/>
+            <w:sz w:val="27"/>
+            <w:szCs w:val="27"/>
+            <w:shd w:val="clear" w:color="auto" w:fill="FFFFFF"/>
+          </w:rPr>
+          <w:t xml:space="preserve"> (only a 9% difference, which is close to ne</w:t>
+        </w:r>
+      </w:ins>
+      <w:ins w:id="308" w:author="Matthew Johnson" w:date="2021-02-13T15:46:00Z">
+        <w:r>
+          <w:rPr>
+            <w:rFonts w:ascii="-webkit-standard" w:eastAsia="Times New Roman" w:hAnsi="-webkit-standard" w:cs="Times New Roman"/>
+            <w:color w:val="000000"/>
+            <w:sz w:val="27"/>
+            <w:szCs w:val="27"/>
+            <w:shd w:val="clear" w:color="auto" w:fill="FFFFFF"/>
+          </w:rPr>
+          <w:t>gligible, given the possible ranges of neural network sizes).</w:t>
+        </w:r>
+      </w:ins>
+    </w:p>
+    <w:p>
+      <w:pPr>
+        <w:rPr>
+          <w:rFonts w:ascii="-webkit-standard" w:eastAsia="Times New Roman" w:hAnsi="-webkit-standard" w:cs="Times New Roman"/>
+          <w:color w:val="4472C4" w:themeColor="accent1"/>
+          <w:sz w:val="27"/>
+          <w:szCs w:val="27"/>
+          <w:shd w:val="clear" w:color="auto" w:fill="FFFFFF"/>
+        </w:rPr>
+      </w:pPr>
+    </w:p>
+    <w:p>
+      <w:pPr>
+        <w:rPr>
+          <w:rFonts w:ascii="-webkit-standard" w:eastAsia="Times New Roman" w:hAnsi="-webkit-standard" w:cs="Times New Roman"/>
+          <w:color w:val="4472C4" w:themeColor="accent1"/>
+          <w:sz w:val="27"/>
+          <w:szCs w:val="27"/>
+          <w:shd w:val="clear" w:color="auto" w:fill="FFFFFF"/>
+        </w:rPr>
+      </w:pPr>
+      <w:del w:id="309" w:author="Matthew Johnson" w:date="2021-02-13T15:47:00Z">
+        <w:r>
+          <w:rPr>
+            <w:rFonts w:ascii="-webkit-standard" w:eastAsia="Times New Roman" w:hAnsi="-webkit-standard" w:cs="Times New Roman"/>
+            <w:color w:val="4472C4" w:themeColor="accent1"/>
+            <w:sz w:val="27"/>
+            <w:szCs w:val="27"/>
+            <w:shd w:val="clear" w:color="auto" w:fill="FFFFFF"/>
+          </w:rPr>
+          <w:lastRenderedPageBreak/>
+          <w:delText>We mention these points in the manuscript</w:delText>
+        </w:r>
+      </w:del>
+      <w:ins w:id="310" w:author="Matthew Johnson" w:date="2021-02-13T15:47:00Z">
+        <w:r>
+          <w:rPr>
+            <w:rFonts w:ascii="-webkit-standard" w:eastAsia="Times New Roman" w:hAnsi="-webkit-standard" w:cs="Times New Roman"/>
+            <w:color w:val="4472C4" w:themeColor="accent1"/>
+            <w:sz w:val="27"/>
+            <w:szCs w:val="27"/>
+            <w:shd w:val="clear" w:color="auto" w:fill="FFFFFF"/>
+          </w:rPr>
+          <w:t>In the original submission, we mentioned a bit of our rationale for investigating the image data format</w:t>
+        </w:r>
+      </w:ins>
+      <w:r>
+        <w:rPr>
+          <w:rFonts w:ascii="-webkit-standard" w:eastAsia="Times New Roman" w:hAnsi="-webkit-standard" w:cs="Times New Roman"/>
+          <w:color w:val="4472C4" w:themeColor="accent1"/>
+          <w:sz w:val="27"/>
+          <w:szCs w:val="27"/>
+          <w:shd w:val="clear" w:color="auto" w:fill="FFFFFF"/>
+        </w:rPr>
+        <w:t xml:space="preserve">, but </w:t>
+      </w:r>
+      <w:del w:id="311" w:author="Matthew Johnson" w:date="2021-02-13T15:47:00Z">
+        <w:r>
+          <w:rPr>
+            <w:rFonts w:ascii="-webkit-standard" w:eastAsia="Times New Roman" w:hAnsi="-webkit-standard" w:cs="Times New Roman"/>
+            <w:color w:val="4472C4" w:themeColor="accent1"/>
+            <w:sz w:val="27"/>
+            <w:szCs w:val="27"/>
+            <w:shd w:val="clear" w:color="auto" w:fill="FFFFFF"/>
+          </w:rPr>
+          <w:delText xml:space="preserve">do </w:delText>
+        </w:r>
+      </w:del>
+      <w:ins w:id="312" w:author="Matthew Johnson" w:date="2021-02-13T15:47:00Z">
+        <w:r>
+          <w:rPr>
+            <w:rFonts w:ascii="-webkit-standard" w:eastAsia="Times New Roman" w:hAnsi="-webkit-standard" w:cs="Times New Roman"/>
+            <w:color w:val="4472C4" w:themeColor="accent1"/>
+            <w:sz w:val="27"/>
+            <w:szCs w:val="27"/>
+            <w:shd w:val="clear" w:color="auto" w:fill="FFFFFF"/>
+          </w:rPr>
+          <w:t>did</w:t>
+        </w:r>
+        <w:r>
+          <w:rPr>
+            <w:rFonts w:ascii="-webkit-standard" w:eastAsia="Times New Roman" w:hAnsi="-webkit-standard" w:cs="Times New Roman"/>
+            <w:color w:val="4472C4" w:themeColor="accent1"/>
+            <w:sz w:val="27"/>
+            <w:szCs w:val="27"/>
+            <w:shd w:val="clear" w:color="auto" w:fill="FFFFFF"/>
+          </w:rPr>
+          <w:t xml:space="preserve"> </w:t>
+        </w:r>
+      </w:ins>
+      <w:r>
+        <w:rPr>
+          <w:rFonts w:ascii="-webkit-standard" w:eastAsia="Times New Roman" w:hAnsi="-webkit-standard" w:cs="Times New Roman"/>
+          <w:color w:val="4472C4" w:themeColor="accent1"/>
+          <w:sz w:val="27"/>
+          <w:szCs w:val="27"/>
+          <w:shd w:val="clear" w:color="auto" w:fill="FFFFFF"/>
+        </w:rPr>
+        <w:t xml:space="preserve">not explicitly state the reason for the comparison of these model types. Clearly, the points </w:t>
+      </w:r>
+      <w:del w:id="313" w:author="Matthew Johnson" w:date="2021-02-13T15:47:00Z">
+        <w:r>
+          <w:rPr>
+            <w:rFonts w:ascii="-webkit-standard" w:eastAsia="Times New Roman" w:hAnsi="-webkit-standard" w:cs="Times New Roman"/>
+            <w:color w:val="4472C4" w:themeColor="accent1"/>
+            <w:sz w:val="27"/>
+            <w:szCs w:val="27"/>
+            <w:shd w:val="clear" w:color="auto" w:fill="FFFFFF"/>
+          </w:rPr>
+          <w:delText xml:space="preserve">made </w:delText>
+        </w:r>
+      </w:del>
+      <w:ins w:id="314" w:author="Matthew Johnson" w:date="2021-02-13T15:47:00Z">
+        <w:r>
+          <w:rPr>
+            <w:rFonts w:ascii="-webkit-standard" w:eastAsia="Times New Roman" w:hAnsi="-webkit-standard" w:cs="Times New Roman"/>
+            <w:color w:val="4472C4" w:themeColor="accent1"/>
+            <w:sz w:val="27"/>
+            <w:szCs w:val="27"/>
+            <w:shd w:val="clear" w:color="auto" w:fill="FFFFFF"/>
+          </w:rPr>
+          <w:t>mentioned by the reviewer</w:t>
+        </w:r>
+        <w:r>
+          <w:rPr>
+            <w:rFonts w:ascii="-webkit-standard" w:eastAsia="Times New Roman" w:hAnsi="-webkit-standard" w:cs="Times New Roman"/>
+            <w:color w:val="4472C4" w:themeColor="accent1"/>
+            <w:sz w:val="27"/>
+            <w:szCs w:val="27"/>
+            <w:shd w:val="clear" w:color="auto" w:fill="FFFFFF"/>
+          </w:rPr>
+          <w:t xml:space="preserve"> </w:t>
+        </w:r>
+      </w:ins>
+      <w:del w:id="315" w:author="Matthew Johnson" w:date="2021-02-13T15:47:00Z">
+        <w:r>
+          <w:rPr>
+            <w:rFonts w:ascii="-webkit-standard" w:eastAsia="Times New Roman" w:hAnsi="-webkit-standard" w:cs="Times New Roman"/>
+            <w:color w:val="4472C4" w:themeColor="accent1"/>
+            <w:sz w:val="27"/>
+            <w:szCs w:val="27"/>
+            <w:shd w:val="clear" w:color="auto" w:fill="FFFFFF"/>
+          </w:rPr>
+          <w:delText>above have not been translated in the manuscript in a way that is clear to the reader</w:delText>
+        </w:r>
+      </w:del>
+      <w:ins w:id="316" w:author="Matthew Johnson" w:date="2021-02-13T15:47:00Z">
+        <w:r>
+          <w:rPr>
+            <w:rFonts w:ascii="-webkit-standard" w:eastAsia="Times New Roman" w:hAnsi="-webkit-standard" w:cs="Times New Roman"/>
+            <w:color w:val="4472C4" w:themeColor="accent1"/>
+            <w:sz w:val="27"/>
+            <w:szCs w:val="27"/>
+            <w:shd w:val="clear" w:color="auto" w:fill="FFFFFF"/>
+          </w:rPr>
+          <w:t>have helped us realize that it</w:t>
+        </w:r>
+      </w:ins>
+      <w:ins w:id="317" w:author="Matthew Johnson" w:date="2021-02-13T15:48:00Z">
+        <w:r>
+          <w:rPr>
+            <w:rFonts w:ascii="-webkit-standard" w:eastAsia="Times New Roman" w:hAnsi="-webkit-standard" w:cs="Times New Roman"/>
+            <w:color w:val="4472C4" w:themeColor="accent1"/>
+            <w:sz w:val="27"/>
+            <w:szCs w:val="27"/>
+            <w:shd w:val="clear" w:color="auto" w:fill="FFFFFF"/>
+          </w:rPr>
+          <w:t xml:space="preserve"> would be useful to include more of this information and rationale in the paper</w:t>
+        </w:r>
+      </w:ins>
+      <w:r>
+        <w:rPr>
+          <w:rFonts w:ascii="-webkit-standard" w:eastAsia="Times New Roman" w:hAnsi="-webkit-standard" w:cs="Times New Roman"/>
+          <w:color w:val="4472C4" w:themeColor="accent1"/>
+          <w:sz w:val="27"/>
+          <w:szCs w:val="27"/>
+          <w:shd w:val="clear" w:color="auto" w:fill="FFFFFF"/>
+        </w:rPr>
+        <w:t xml:space="preserve">. </w:t>
+      </w:r>
+      <w:ins w:id="318" w:author="Matthew Johnson" w:date="2021-02-13T15:49:00Z">
+        <w:r>
+          <w:rPr>
+            <w:rFonts w:ascii="-webkit-standard" w:eastAsia="Times New Roman" w:hAnsi="-webkit-standard" w:cs="Times New Roman"/>
+            <w:color w:val="4472C4" w:themeColor="accent1"/>
+            <w:sz w:val="27"/>
+            <w:szCs w:val="27"/>
+            <w:shd w:val="clear" w:color="auto" w:fill="FFFFFF"/>
+          </w:rPr>
+          <w:t xml:space="preserve">Thus, we have added more explicit information on complexity (parameter counts) of the models in the Figure 3 caption, and </w:t>
+        </w:r>
+        <w:r>
+          <w:rPr>
+            <w:rFonts w:ascii="-webkit-standard" w:eastAsia="Times New Roman" w:hAnsi="-webkit-standard" w:cs="Times New Roman"/>
+            <w:color w:val="4472C4" w:themeColor="accent1"/>
+            <w:sz w:val="27"/>
+            <w:szCs w:val="27"/>
+            <w:shd w:val="clear" w:color="auto" w:fill="FFFFFF"/>
+          </w:rPr>
+          <w:t xml:space="preserve">we have revised lines </w:t>
+        </w:r>
+        <w:r>
+          <w:rPr>
+            <w:rFonts w:ascii="-webkit-standard" w:eastAsia="Times New Roman" w:hAnsi="-webkit-standard" w:cs="Times New Roman"/>
+            <w:color w:val="4472C4" w:themeColor="accent1"/>
+            <w:sz w:val="27"/>
+            <w:szCs w:val="27"/>
+            <w:highlight w:val="yellow"/>
+            <w:shd w:val="clear" w:color="auto" w:fill="FFFFFF"/>
+            <w:rPrChange w:id="319" w:author="Matthew Johnson" w:date="2021-02-13T15:50:00Z">
+              <w:rPr>
+                <w:rFonts w:ascii="-webkit-standard" w:eastAsia="Times New Roman" w:hAnsi="-webkit-standard" w:cs="Times New Roman"/>
+                <w:color w:val="4472C4" w:themeColor="accent1"/>
+                <w:sz w:val="27"/>
+                <w:szCs w:val="27"/>
+                <w:shd w:val="clear" w:color="auto" w:fill="FFFFFF"/>
+              </w:rPr>
+            </w:rPrChange>
+          </w:rPr>
+          <w:t>xxxxxxxx</w:t>
+        </w:r>
+        <w:r>
+          <w:rPr>
+            <w:rFonts w:ascii="-webkit-standard" w:eastAsia="Times New Roman" w:hAnsi="-webkit-standard" w:cs="Times New Roman"/>
+            <w:color w:val="4472C4" w:themeColor="accent1"/>
+            <w:sz w:val="27"/>
+            <w:szCs w:val="27"/>
+            <w:shd w:val="clear" w:color="auto" w:fill="FFFFFF"/>
+          </w:rPr>
+          <w:t xml:space="preserve"> as follows</w:t>
+        </w:r>
+      </w:ins>
+      <w:ins w:id="320" w:author="Matthew Johnson" w:date="2021-02-13T15:50:00Z">
+        <w:r>
+          <w:rPr>
+            <w:rFonts w:ascii="-webkit-standard" w:eastAsia="Times New Roman" w:hAnsi="-webkit-standard" w:cs="Times New Roman"/>
+            <w:color w:val="4472C4" w:themeColor="accent1"/>
+            <w:sz w:val="27"/>
+            <w:szCs w:val="27"/>
+            <w:shd w:val="clear" w:color="auto" w:fill="FFFFFF"/>
+          </w:rPr>
+          <w:t>:</w:t>
+        </w:r>
+      </w:ins>
+      <w:del w:id="321" w:author="Matthew Johnson" w:date="2021-02-13T15:49:00Z">
+        <w:r>
+          <w:rPr>
+            <w:rFonts w:ascii="-webkit-standard" w:eastAsia="Times New Roman" w:hAnsi="-webkit-standard" w:cs="Times New Roman"/>
+            <w:color w:val="4472C4" w:themeColor="accent1"/>
+            <w:sz w:val="27"/>
+            <w:szCs w:val="27"/>
+            <w:shd w:val="clear" w:color="auto" w:fill="FFFFFF"/>
+          </w:rPr>
+          <w:delText xml:space="preserve">In an effort </w:delText>
+        </w:r>
+        <w:commentRangeStart w:id="322"/>
+        <w:r>
+          <w:rPr>
+            <w:rFonts w:ascii="-webkit-standard" w:eastAsia="Times New Roman" w:hAnsi="-webkit-standard" w:cs="Times New Roman"/>
+            <w:color w:val="4472C4" w:themeColor="accent1"/>
+            <w:sz w:val="27"/>
+            <w:szCs w:val="27"/>
+            <w:shd w:val="clear" w:color="auto" w:fill="FFFFFF"/>
+          </w:rPr>
+          <w:delText xml:space="preserve">to clarify the reason why we chose to compare the image and timeline formats,  </w:delText>
+        </w:r>
+        <w:commentRangeStart w:id="323"/>
+        <w:r>
+          <w:rPr>
+            <w:rFonts w:ascii="-webkit-standard" w:eastAsia="Times New Roman" w:hAnsi="-webkit-standard" w:cs="Times New Roman"/>
+            <w:color w:val="4472C4" w:themeColor="accent1"/>
+            <w:sz w:val="27"/>
+            <w:szCs w:val="27"/>
+            <w:shd w:val="clear" w:color="auto" w:fill="FFFFFF"/>
+          </w:rPr>
+          <w:delText>we have added further description of the reason why we chose to process the data into image and timeline formats, and to then compare the classification accuracies</w:delText>
+        </w:r>
+        <w:r>
+          <w:rPr>
+            <w:rFonts w:ascii="-webkit-standard" w:eastAsia="Times New Roman" w:hAnsi="-webkit-standard" w:cs="Times New Roman"/>
+            <w:color w:val="4472C4" w:themeColor="accent1"/>
+            <w:sz w:val="27"/>
+            <w:szCs w:val="27"/>
+            <w:shd w:val="clear" w:color="auto" w:fill="FFFFFF"/>
+          </w:rPr>
+          <w:delText xml:space="preserve"> of these two data types</w:delText>
+        </w:r>
+        <w:commentRangeEnd w:id="322"/>
+        <w:r>
+          <w:rPr>
+            <w:rStyle w:val="CommentReference"/>
+          </w:rPr>
+          <w:commentReference w:id="322"/>
+        </w:r>
+        <w:r>
+          <w:rPr>
+            <w:rFonts w:ascii="-webkit-standard" w:eastAsia="Times New Roman" w:hAnsi="-webkit-standard" w:cs="Times New Roman"/>
+            <w:color w:val="4472C4" w:themeColor="accent1"/>
+            <w:sz w:val="27"/>
+            <w:szCs w:val="27"/>
+            <w:shd w:val="clear" w:color="auto" w:fill="FFFFFF"/>
+          </w:rPr>
+          <w:delText>.</w:delText>
+        </w:r>
+        <w:commentRangeEnd w:id="323"/>
+        <w:r>
+          <w:rPr>
+            <w:rStyle w:val="CommentReference"/>
+          </w:rPr>
+          <w:commentReference w:id="323"/>
+        </w:r>
+      </w:del>
+    </w:p>
+    <w:p>
+      <w:pPr>
+        <w:rPr>
+          <w:rFonts w:ascii="-webkit-standard" w:eastAsia="Times New Roman" w:hAnsi="-webkit-standard" w:cs="Times New Roman"/>
+          <w:color w:val="000000"/>
+        </w:rPr>
+      </w:pPr>
+      <w:r>
+        <w:rPr>
+          <w:rFonts w:ascii="-webkit-standard" w:eastAsia="Times New Roman" w:hAnsi="-webkit-standard" w:cs="Times New Roman"/>
+          <w:color w:val="000000"/>
+        </w:rPr>
+        <w:br/>
+      </w:r>
+      <w:r>
+        <w:rPr>
+          <w:rFonts w:ascii="-webkit-standard" w:eastAsia="Times New Roman" w:hAnsi="-webkit-standard" w:cs="Times New Roman"/>
+          <w:color w:val="000000"/>
+        </w:rPr>
+        <w:br/>
+      </w:r>
+      <w:r>
+        <w:rPr>
+          <w:rFonts w:ascii="-webkit-standard" w:eastAsia="Times New Roman" w:hAnsi="-webkit-standard" w:cs="Times New Roman"/>
+          <w:color w:val="000000"/>
+          <w:sz w:val="27"/>
+          <w:szCs w:val="27"/>
+          <w:shd w:val="clear" w:color="auto" w:fill="FFFFFF"/>
+        </w:rPr>
+        <w:t># Other points</w:t>
+      </w:r>
+      <w:r>
+        <w:rPr>
+          <w:rFonts w:ascii="-webkit-standard" w:eastAsia="Times New Roman" w:hAnsi="-webkit-standard" w:cs="Times New Roman"/>
+          <w:color w:val="000000"/>
+        </w:rPr>
+        <w:br/>
+      </w:r>
+      <w:r>
+        <w:rPr>
+          <w:rFonts w:ascii="-webkit-standard" w:eastAsia="Times New Roman" w:hAnsi="-webkit-standard" w:cs="Times New Roman"/>
+          <w:color w:val="000000"/>
+        </w:rPr>
+        <w:br/>
+      </w:r>
+      <w:r>
+        <w:rPr>
+          <w:rFonts w:ascii="-webkit-standard" w:eastAsia="Times New Roman" w:hAnsi="-webkit-standard" w:cs="Times New Roman"/>
+          <w:color w:val="000000"/>
+          <w:sz w:val="27"/>
+          <w:szCs w:val="27"/>
+          <w:shd w:val="clear" w:color="auto" w:fill="FFFFFF"/>
+        </w:rPr>
+        <w:t>1. In the introduction, lines 150-163 the authors argue that due to different datasets used, it is hard to compare the different approaches used for classifying task in the past</w:t>
+      </w:r>
+      <w:commentRangeStart w:id="324"/>
+      <w:commentRangeStart w:id="325"/>
+      <w:r>
+        <w:rPr>
+          <w:rFonts w:ascii="-webkit-standard" w:eastAsia="Times New Roman" w:hAnsi="-webkit-standard" w:cs="Times New Roman"/>
+          <w:color w:val="000000"/>
+          <w:sz w:val="27"/>
+          <w:szCs w:val="27"/>
+          <w:shd w:val="clear" w:color="auto" w:fill="FFFFFF"/>
+        </w:rPr>
+        <w:t xml:space="preserve">. I fully agree, however, I think this would be even more reason to check at least one or two of the better performing methods from Table 1 on the collected dataset. </w:t>
+      </w:r>
+      <w:commentRangeEnd w:id="324"/>
       <w:r>
         <w:rPr>
           <w:rStyle w:val="CommentReference"/>
         </w:rPr>
-        <w:commentReference w:id="274"/>
-      </w:r>
-      <w:r>
-        <w:rPr>
-          <w:rFonts w:ascii="-webkit-standard" w:eastAsia="Times New Roman" w:hAnsi="-webkit-standard" w:cs="Times New Roman"/>
-          <w:color w:val="4472C4" w:themeColor="accent1"/>
-          <w:sz w:val="27"/>
-          <w:szCs w:val="27"/>
-          <w:shd w:val="clear" w:color="auto" w:fill="FFFFFF"/>
+        <w:commentReference w:id="324"/>
+      </w:r>
+      <w:commentRangeEnd w:id="325"/>
+      <w:r>
+        <w:rPr>
+          <w:rStyle w:val="CommentReference"/>
+        </w:rPr>
+        <w:commentReference w:id="325"/>
+      </w:r>
+      <w:r>
+        <w:rPr>
+          <w:rFonts w:ascii="-webkit-standard" w:eastAsia="Times New Roman" w:hAnsi="-webkit-standard" w:cs="Times New Roman"/>
+          <w:color w:val="000000"/>
+          <w:sz w:val="27"/>
+          <w:szCs w:val="27"/>
+          <w:shd w:val="clear" w:color="auto" w:fill="FFFFFF"/>
+        </w:rPr>
+        <w:t xml:space="preserve">The blackbox DNN </w:t>
+      </w:r>
+      <w:commentRangeStart w:id="326"/>
+      <w:r>
+        <w:rPr>
+          <w:rFonts w:ascii="-webkit-standard" w:eastAsia="Times New Roman" w:hAnsi="-webkit-standard" w:cs="Times New Roman"/>
+          <w:color w:val="000000"/>
+          <w:sz w:val="27"/>
+          <w:szCs w:val="27"/>
+          <w:shd w:val="clear" w:color="auto" w:fill="FFFFFF"/>
+        </w:rPr>
+        <w:t xml:space="preserve">should outperform them </w:t>
+      </w:r>
+      <w:commentRangeEnd w:id="326"/>
+      <w:r>
+        <w:rPr>
+          <w:rStyle w:val="CommentReference"/>
+        </w:rPr>
+        <w:commentReference w:id="326"/>
+      </w:r>
+      <w:r>
+        <w:rPr>
+          <w:rFonts w:ascii="-webkit-standard" w:eastAsia="Times New Roman" w:hAnsi="-webkit-standard" w:cs="Times New Roman"/>
+          <w:color w:val="000000"/>
+          <w:sz w:val="27"/>
+          <w:szCs w:val="27"/>
+          <w:shd w:val="clear" w:color="auto" w:fill="FFFFFF"/>
+        </w:rPr>
+        <w:t>since it has access to the full raw data (see also in the discussion, lines 421-423).</w:t>
+      </w:r>
+      <w:r>
+        <w:rPr>
+          <w:rFonts w:ascii="-webkit-standard" w:eastAsia="Times New Roman" w:hAnsi="-webkit-standard" w:cs="Times New Roman"/>
+          <w:color w:val="000000"/>
+        </w:rPr>
+        <w:br/>
+      </w:r>
+    </w:p>
+    <w:p>
+      <w:pPr>
+        <w:rPr>
+          <w:rFonts w:ascii="-webkit-standard" w:eastAsia="Times New Roman" w:hAnsi="-webkit-standard" w:cs="Times New Roman"/>
+          <w:color w:val="4472C4" w:themeColor="accent1"/>
+        </w:rPr>
+      </w:pPr>
+      <w:del w:id="327" w:author="Matthew Johnson" w:date="2021-02-13T15:52:00Z">
+        <w:r>
+          <w:rPr>
+            <w:rFonts w:ascii="-webkit-standard" w:eastAsia="Times New Roman" w:hAnsi="-webkit-standard" w:cs="Times New Roman"/>
+            <w:color w:val="4472C4" w:themeColor="accent1"/>
+          </w:rPr>
+          <w:delText>As stated in our responses above, w</w:delText>
+        </w:r>
+      </w:del>
+      <w:ins w:id="328" w:author="Matthew Johnson" w:date="2021-02-13T15:52:00Z">
+        <w:r>
+          <w:rPr>
+            <w:rFonts w:ascii="-webkit-standard" w:eastAsia="Times New Roman" w:hAnsi="-webkit-standard" w:cs="Times New Roman"/>
+            <w:color w:val="4472C4" w:themeColor="accent1"/>
+          </w:rPr>
+          <w:t>W</w:t>
+        </w:r>
+      </w:ins>
+      <w:r>
+        <w:rPr>
+          <w:rFonts w:ascii="-webkit-standard" w:eastAsia="Times New Roman" w:hAnsi="-webkit-standard" w:cs="Times New Roman"/>
+          <w:color w:val="4472C4" w:themeColor="accent1"/>
+        </w:rPr>
+        <w:t>e</w:t>
+      </w:r>
+      <w:r>
+        <w:rPr>
+          <w:rFonts w:ascii="-webkit-standard" w:eastAsia="Times New Roman" w:hAnsi="-webkit-standard" w:cs="Times New Roman"/>
+          <w:color w:val="4472C4" w:themeColor="accent1"/>
+        </w:rPr>
+        <w:t xml:space="preserve"> agree with the reviewer’s suggestion that it would be helpful to clarify the efficacy of our approach relative to other</w:t>
+      </w:r>
+      <w:r>
+        <w:rPr>
+          <w:rFonts w:ascii="-webkit-standard" w:eastAsia="Times New Roman" w:hAnsi="-webkit-standard" w:cs="Times New Roman"/>
+          <w:color w:val="4472C4" w:themeColor="accent1"/>
+        </w:rPr>
+        <w:t>s</w:t>
+      </w:r>
+      <w:r>
+        <w:rPr>
+          <w:rFonts w:ascii="-webkit-standard" w:eastAsia="Times New Roman" w:hAnsi="-webkit-standard" w:cs="Times New Roman"/>
+          <w:color w:val="4472C4" w:themeColor="accent1"/>
+        </w:rPr>
+        <w:t>. At this point, it would be hard to say whether access to the full raw data would actually lead to better performance of our approach compared to another. This is because the other approaches lead to data that is processed into a different structure</w:t>
+      </w:r>
+      <w:del w:id="329" w:author="Matthew Johnson" w:date="2021-02-13T15:54:00Z">
+        <w:r>
+          <w:rPr>
+            <w:rFonts w:ascii="-webkit-standard" w:eastAsia="Times New Roman" w:hAnsi="-webkit-standard" w:cs="Times New Roman"/>
+            <w:color w:val="4472C4" w:themeColor="accent1"/>
+          </w:rPr>
+          <w:delText>, thus requiring a different CNN model architecture. I</w:delText>
+        </w:r>
+      </w:del>
+      <w:ins w:id="330" w:author="Matthew Johnson" w:date="2021-02-13T15:54:00Z">
+        <w:r>
+          <w:rPr>
+            <w:rFonts w:ascii="-webkit-standard" w:eastAsia="Times New Roman" w:hAnsi="-webkit-standard" w:cs="Times New Roman"/>
+            <w:color w:val="4472C4" w:themeColor="accent1"/>
+          </w:rPr>
+          <w:t>, and i</w:t>
+        </w:r>
+      </w:ins>
+      <w:r>
+        <w:rPr>
+          <w:rFonts w:ascii="-webkit-standard" w:eastAsia="Times New Roman" w:hAnsi="-webkit-standard" w:cs="Times New Roman"/>
+          <w:color w:val="4472C4" w:themeColor="accent1"/>
+        </w:rPr>
+        <w:t xml:space="preserve">t could be that data processed in the format of the other approaches is more indicative of the task-at-hand and </w:t>
+      </w:r>
+      <w:del w:id="331" w:author="Matthew Johnson" w:date="2021-02-13T15:54:00Z">
+        <w:r>
+          <w:rPr>
+            <w:rFonts w:ascii="-webkit-standard" w:eastAsia="Times New Roman" w:hAnsi="-webkit-standard" w:cs="Times New Roman"/>
+            <w:color w:val="4472C4" w:themeColor="accent1"/>
+          </w:rPr>
+          <w:delText xml:space="preserve">are </w:delText>
+        </w:r>
+      </w:del>
+      <w:r>
+        <w:rPr>
+          <w:rFonts w:ascii="-webkit-standard" w:eastAsia="Times New Roman" w:hAnsi="-webkit-standard" w:cs="Times New Roman"/>
+          <w:color w:val="4472C4" w:themeColor="accent1"/>
+        </w:rPr>
+        <w:t>more differentiable between tasks.</w:t>
+      </w:r>
+    </w:p>
+    <w:p>
+      <w:pPr>
+        <w:rPr>
+          <w:rFonts w:ascii="-webkit-standard" w:eastAsia="Times New Roman" w:hAnsi="-webkit-standard" w:cs="Times New Roman"/>
+          <w:color w:val="4472C4" w:themeColor="accent1"/>
+        </w:rPr>
+      </w:pPr>
+    </w:p>
+    <w:p>
+      <w:pPr>
+        <w:rPr>
+          <w:ins w:id="332" w:author="Matthew Johnson" w:date="2021-02-13T16:11:00Z"/>
+          <w:rFonts w:ascii="-webkit-standard" w:eastAsia="Times New Roman" w:hAnsi="-webkit-standard" w:cs="Times New Roman"/>
+          <w:color w:val="4472C4" w:themeColor="accent1"/>
+        </w:rPr>
+      </w:pPr>
+      <w:r>
+        <w:rPr>
+          <w:rFonts w:ascii="-webkit-standard" w:eastAsia="Times New Roman" w:hAnsi="-webkit-standard" w:cs="Times New Roman"/>
+          <w:color w:val="4472C4" w:themeColor="accent1"/>
+        </w:rPr>
+        <w:t>To address this</w:t>
+      </w:r>
+      <w:r>
+        <w:rPr>
+          <w:rFonts w:ascii="-webkit-standard" w:eastAsia="Times New Roman" w:hAnsi="-webkit-standard" w:cs="Times New Roman"/>
+          <w:color w:val="4472C4" w:themeColor="accent1"/>
+        </w:rPr>
+        <w:t xml:space="preserve"> issue</w:t>
+      </w:r>
+      <w:r>
+        <w:rPr>
+          <w:rFonts w:ascii="-webkit-standard" w:eastAsia="Times New Roman" w:hAnsi="-webkit-standard" w:cs="Times New Roman"/>
+          <w:color w:val="4472C4" w:themeColor="accent1"/>
+        </w:rPr>
+        <w:t xml:space="preserve">, </w:t>
+      </w:r>
+      <w:r>
+        <w:rPr>
+          <w:rFonts w:ascii="-webkit-standard" w:eastAsia="Times New Roman" w:hAnsi="-webkit-standard" w:cs="Times New Roman"/>
+          <w:color w:val="4472C4" w:themeColor="accent1"/>
+        </w:rPr>
+        <w:t xml:space="preserve">we obtained the code used by Coco and Keller (2014) to process and classify </w:t>
+      </w:r>
+      <w:del w:id="333" w:author="Matthew Johnson" w:date="2021-02-13T15:55:00Z">
+        <w:r>
+          <w:rPr>
+            <w:rFonts w:ascii="-webkit-standard" w:eastAsia="Times New Roman" w:hAnsi="-webkit-standard" w:cs="Times New Roman"/>
+            <w:color w:val="4472C4" w:themeColor="accent1"/>
+          </w:rPr>
+          <w:delText xml:space="preserve">the data </w:delText>
+        </w:r>
+      </w:del>
+      <w:r>
+        <w:rPr>
+          <w:rFonts w:ascii="-webkit-standard" w:eastAsia="Times New Roman" w:hAnsi="-webkit-standard" w:cs="Times New Roman"/>
+          <w:color w:val="4472C4" w:themeColor="accent1"/>
+        </w:rPr>
+        <w:t xml:space="preserve">their eye movement data. Using </w:t>
+      </w:r>
+      <w:del w:id="334" w:author="Matthew Johnson" w:date="2021-02-13T15:55:00Z">
+        <w:r>
+          <w:rPr>
+            <w:rFonts w:ascii="-webkit-standard" w:eastAsia="Times New Roman" w:hAnsi="-webkit-standard" w:cs="Times New Roman"/>
+            <w:color w:val="4472C4" w:themeColor="accent1"/>
+          </w:rPr>
+          <w:delText xml:space="preserve">the </w:delText>
+        </w:r>
+      </w:del>
+      <w:ins w:id="335" w:author="Matthew Johnson" w:date="2021-02-13T15:55:00Z">
+        <w:r>
+          <w:rPr>
+            <w:rFonts w:ascii="-webkit-standard" w:eastAsia="Times New Roman" w:hAnsi="-webkit-standard" w:cs="Times New Roman"/>
+            <w:color w:val="4472C4" w:themeColor="accent1"/>
+          </w:rPr>
+          <w:t>our</w:t>
+        </w:r>
+        <w:r>
+          <w:rPr>
+            <w:rFonts w:ascii="-webkit-standard" w:eastAsia="Times New Roman" w:hAnsi="-webkit-standard" w:cs="Times New Roman"/>
+            <w:color w:val="4472C4" w:themeColor="accent1"/>
+          </w:rPr>
+          <w:t xml:space="preserve"> </w:t>
+        </w:r>
+      </w:ins>
+      <w:commentRangeStart w:id="336"/>
+      <w:r>
+        <w:rPr>
+          <w:rFonts w:ascii="-webkit-standard" w:eastAsia="Times New Roman" w:hAnsi="-webkit-standard" w:cs="Times New Roman"/>
+          <w:color w:val="4472C4" w:themeColor="accent1"/>
+        </w:rPr>
+        <w:t xml:space="preserve">Exploratory </w:t>
+      </w:r>
+      <w:commentRangeEnd w:id="336"/>
+      <w:r>
+        <w:rPr>
+          <w:rStyle w:val="CommentReference"/>
+        </w:rPr>
+        <w:commentReference w:id="336"/>
+      </w:r>
+      <w:r>
+        <w:rPr>
+          <w:rFonts w:ascii="-webkit-standard" w:eastAsia="Times New Roman" w:hAnsi="-webkit-standard" w:cs="Times New Roman"/>
+          <w:color w:val="4472C4" w:themeColor="accent1"/>
+        </w:rPr>
+        <w:t xml:space="preserve">dataset, we processed the data </w:t>
+      </w:r>
+      <w:commentRangeStart w:id="337"/>
+      <w:r>
+        <w:rPr>
+          <w:rFonts w:ascii="-webkit-standard" w:eastAsia="Times New Roman" w:hAnsi="-webkit-standard" w:cs="Times New Roman"/>
+          <w:color w:val="4472C4" w:themeColor="accent1"/>
+        </w:rPr>
+        <w:t>into seven</w:t>
+      </w:r>
+      <w:ins w:id="338" w:author="Matthew Johnson" w:date="2021-02-13T15:56:00Z">
+        <w:r>
+          <w:rPr>
+            <w:rFonts w:ascii="-webkit-standard" w:eastAsia="Times New Roman" w:hAnsi="-webkit-standard" w:cs="Times New Roman"/>
+            <w:color w:val="4472C4" w:themeColor="accent1"/>
+          </w:rPr>
+          <w:t xml:space="preserve"> of the</w:t>
+        </w:r>
+      </w:ins>
+      <w:r>
+        <w:rPr>
+          <w:rFonts w:ascii="-webkit-standard" w:eastAsia="Times New Roman" w:hAnsi="-webkit-standard" w:cs="Times New Roman"/>
+          <w:color w:val="4472C4" w:themeColor="accent1"/>
+        </w:rPr>
+        <w:t xml:space="preserve"> features used by Coco and Keller </w:t>
+      </w:r>
+      <w:commentRangeEnd w:id="337"/>
+      <w:r>
+        <w:rPr>
+          <w:rStyle w:val="CommentReference"/>
+        </w:rPr>
+        <w:commentReference w:id="337"/>
+      </w:r>
+      <w:r>
+        <w:rPr>
+          <w:rFonts w:ascii="-webkit-standard" w:eastAsia="Times New Roman" w:hAnsi="-webkit-standard" w:cs="Times New Roman"/>
+          <w:color w:val="4472C4" w:themeColor="accent1"/>
+        </w:rPr>
+        <w:t xml:space="preserve">(i.e., initiation time, number of fixations, mean entropy, mean saccade amplitude, mean fixation duration, percent area fixated, </w:t>
+      </w:r>
+      <w:ins w:id="339" w:author="Matthew Johnson" w:date="2021-02-13T15:55:00Z">
+        <w:r>
+          <w:rPr>
+            <w:rFonts w:ascii="-webkit-standard" w:eastAsia="Times New Roman" w:hAnsi="-webkit-standard" w:cs="Times New Roman"/>
+            <w:color w:val="4472C4" w:themeColor="accent1"/>
+          </w:rPr>
+          <w:t xml:space="preserve">and </w:t>
+        </w:r>
+      </w:ins>
+      <w:r>
+        <w:rPr>
+          <w:rFonts w:ascii="-webkit-standard" w:eastAsia="Times New Roman" w:hAnsi="-webkit-standard" w:cs="Times New Roman"/>
+          <w:color w:val="4472C4" w:themeColor="accent1"/>
+        </w:rPr>
+        <w:t xml:space="preserve">mean </w:t>
+      </w:r>
+      <w:commentRangeStart w:id="340"/>
+      <w:r>
+        <w:rPr>
+          <w:rFonts w:ascii="-webkit-standard" w:eastAsia="Times New Roman" w:hAnsi="-webkit-standard" w:cs="Times New Roman"/>
+          <w:color w:val="4472C4" w:themeColor="accent1"/>
+        </w:rPr>
+        <w:t>fixation saliency</w:t>
+      </w:r>
+      <w:commentRangeEnd w:id="340"/>
+      <w:r>
+        <w:rPr>
+          <w:rStyle w:val="CommentReference"/>
+        </w:rPr>
+        <w:commentReference w:id="340"/>
+      </w:r>
+      <w:r>
+        <w:rPr>
+          <w:rFonts w:ascii="-webkit-standard" w:eastAsia="Times New Roman" w:hAnsi="-webkit-standard" w:cs="Times New Roman"/>
+          <w:color w:val="4472C4" w:themeColor="accent1"/>
+        </w:rPr>
+        <w:t>)</w:t>
+      </w:r>
+      <w:r>
+        <w:rPr>
+          <w:rFonts w:ascii="-webkit-standard" w:eastAsia="Times New Roman" w:hAnsi="-webkit-standard" w:cs="Times New Roman"/>
+          <w:color w:val="4472C4" w:themeColor="accent1"/>
+        </w:rPr>
+        <w:t>. These features were classified using all three model approaches used by Coco and Keller (</w:t>
+      </w:r>
+      <w:commentRangeStart w:id="341"/>
+      <w:r>
+        <w:rPr>
+          <w:rFonts w:ascii="-webkit-standard" w:eastAsia="Times New Roman" w:hAnsi="-webkit-standard" w:cs="Times New Roman"/>
+          <w:color w:val="4472C4" w:themeColor="accent1"/>
+        </w:rPr>
+        <w:t>SVM</w:t>
+      </w:r>
+      <w:commentRangeEnd w:id="341"/>
+      <w:r>
+        <w:rPr>
+          <w:rStyle w:val="CommentReference"/>
+        </w:rPr>
+        <w:commentReference w:id="341"/>
+      </w:r>
+      <w:r>
+        <w:rPr>
+          <w:rFonts w:ascii="-webkit-standard" w:eastAsia="Times New Roman" w:hAnsi="-webkit-standard" w:cs="Times New Roman"/>
+          <w:color w:val="4472C4" w:themeColor="accent1"/>
+        </w:rPr>
+        <w:t xml:space="preserve">, LASSO, MM). </w:t>
+      </w:r>
+      <w:commentRangeStart w:id="342"/>
+      <w:r>
+        <w:rPr>
+          <w:rFonts w:ascii="-webkit-standard" w:eastAsia="Times New Roman" w:hAnsi="-webkit-standard" w:cs="Times New Roman"/>
+          <w:color w:val="4472C4" w:themeColor="accent1"/>
+        </w:rPr>
+        <w:t>As suggested by the reviewer, our approach outperformed Coco and Keller’s</w:t>
+      </w:r>
+      <w:commentRangeEnd w:id="342"/>
+      <w:ins w:id="343" w:author="Matthew Johnson" w:date="2021-02-13T15:56:00Z">
+        <w:r>
+          <w:rPr>
+            <w:rFonts w:ascii="-webkit-standard" w:eastAsia="Times New Roman" w:hAnsi="-webkit-standard" w:cs="Times New Roman"/>
+            <w:color w:val="4472C4" w:themeColor="accent1"/>
+          </w:rPr>
+          <w:t>, which</w:t>
+        </w:r>
+      </w:ins>
+      <w:ins w:id="344" w:author="Matthew Johnson" w:date="2021-02-13T15:57:00Z">
+        <w:r>
+          <w:rPr>
+            <w:rFonts w:ascii="-webkit-standard" w:eastAsia="Times New Roman" w:hAnsi="-webkit-standard" w:cs="Times New Roman"/>
+            <w:color w:val="4472C4" w:themeColor="accent1"/>
+          </w:rPr>
+          <w:t xml:space="preserve"> was essentially at chance in our dataset</w:t>
+        </w:r>
+      </w:ins>
+      <w:r>
+        <w:rPr>
+          <w:rStyle w:val="CommentReference"/>
+        </w:rPr>
+        <w:commentReference w:id="342"/>
+      </w:r>
+      <w:r>
+        <w:rPr>
+          <w:rFonts w:ascii="-webkit-standard" w:eastAsia="Times New Roman" w:hAnsi="-webkit-standard" w:cs="Times New Roman"/>
+          <w:color w:val="4472C4" w:themeColor="accent1"/>
+        </w:rPr>
+        <w:t xml:space="preserve">. The drastic drop in performance of the Coco and Keller approach between their </w:t>
+      </w:r>
+      <w:del w:id="345" w:author="Matthew Johnson" w:date="2021-02-13T16:08:00Z">
+        <w:r>
+          <w:rPr>
+            <w:rFonts w:ascii="-webkit-standard" w:eastAsia="Times New Roman" w:hAnsi="-webkit-standard" w:cs="Times New Roman"/>
+            <w:color w:val="4472C4" w:themeColor="accent1"/>
+          </w:rPr>
+          <w:delText>study, and a re-analysis of our data using their approach</w:delText>
+        </w:r>
+      </w:del>
+      <w:ins w:id="346" w:author="Matthew Johnson" w:date="2021-02-13T16:08:00Z">
+        <w:r>
+          <w:rPr>
+            <w:rFonts w:ascii="-webkit-standard" w:eastAsia="Times New Roman" w:hAnsi="-webkit-standard" w:cs="Times New Roman"/>
+            <w:color w:val="4472C4" w:themeColor="accent1"/>
+          </w:rPr>
+          <w:t>data and ours</w:t>
+        </w:r>
+      </w:ins>
+      <w:r>
+        <w:rPr>
+          <w:rFonts w:ascii="-webkit-standard" w:eastAsia="Times New Roman" w:hAnsi="-webkit-standard" w:cs="Times New Roman"/>
+          <w:color w:val="4472C4" w:themeColor="accent1"/>
+        </w:rPr>
+        <w:t xml:space="preserve"> is likely due to the explicit efforts made by Coco and Keller to differentiate the tasks in a way that would not be dependent on the analysis approach, which they demonstrated by using Greene et al.’s approach to successfully classify their data (Greene et al.’s approach failed on their own data). Our dataset</w:t>
+      </w:r>
+      <w:r>
+        <w:rPr>
+          <w:rFonts w:ascii="-webkit-standard" w:eastAsia="Times New Roman" w:hAnsi="-webkit-standard" w:cs="Times New Roman"/>
+          <w:color w:val="4472C4" w:themeColor="accent1"/>
+        </w:rPr>
+        <w:t xml:space="preserve"> contains tasks that are capable of being distinguished (as we, and others using the same tasks</w:t>
+      </w:r>
+      <w:ins w:id="347" w:author="Matthew Johnson" w:date="2021-02-13T16:09:00Z">
+        <w:r>
+          <w:rPr>
+            <w:rFonts w:ascii="-webkit-standard" w:eastAsia="Times New Roman" w:hAnsi="-webkit-standard" w:cs="Times New Roman"/>
+            <w:color w:val="4472C4" w:themeColor="accent1"/>
+          </w:rPr>
+          <w:t>,</w:t>
+        </w:r>
+      </w:ins>
+      <w:r>
+        <w:rPr>
+          <w:rFonts w:ascii="-webkit-standard" w:eastAsia="Times New Roman" w:hAnsi="-webkit-standard" w:cs="Times New Roman"/>
+          <w:color w:val="4472C4" w:themeColor="accent1"/>
+        </w:rPr>
+        <w:t xml:space="preserve"> have demonstrated), but these tasks are not as easily distinguishable as the tasks used by Coco and Keller. </w:t>
+      </w:r>
+      <w:r>
+        <w:rPr>
+          <w:rFonts w:ascii="-webkit-standard" w:eastAsia="Times New Roman" w:hAnsi="-webkit-standard" w:cs="Times New Roman"/>
+          <w:color w:val="4472C4" w:themeColor="accent1"/>
+        </w:rPr>
+        <w:t xml:space="preserve">For this reason, to successfully classify our dataset </w:t>
+      </w:r>
+      <w:del w:id="348" w:author="Matthew Johnson" w:date="2021-02-13T16:10:00Z">
+        <w:r>
+          <w:rPr>
+            <w:rFonts w:ascii="-webkit-standard" w:eastAsia="Times New Roman" w:hAnsi="-webkit-standard" w:cs="Times New Roman"/>
+            <w:color w:val="4472C4" w:themeColor="accent1"/>
+          </w:rPr>
+          <w:delText>requires a sophisticated</w:delText>
+        </w:r>
+      </w:del>
+      <w:ins w:id="349" w:author="Matthew Johnson" w:date="2021-02-13T16:10:00Z">
+        <w:r>
+          <w:rPr>
+            <w:rFonts w:ascii="-webkit-standard" w:eastAsia="Times New Roman" w:hAnsi="-webkit-standard" w:cs="Times New Roman"/>
+            <w:color w:val="4472C4" w:themeColor="accent1"/>
+          </w:rPr>
+          <w:t>may require a more complex</w:t>
+        </w:r>
+      </w:ins>
+      <w:r>
+        <w:rPr>
+          <w:rFonts w:ascii="-webkit-standard" w:eastAsia="Times New Roman" w:hAnsi="-webkit-standard" w:cs="Times New Roman"/>
+          <w:color w:val="4472C4" w:themeColor="accent1"/>
+        </w:rPr>
+        <w:t xml:space="preserve"> analysis approach. </w:t>
+      </w:r>
+      <w:del w:id="350" w:author="Matthew Johnson" w:date="2021-02-13T16:11:00Z">
+        <w:r>
+          <w:rPr>
+            <w:rFonts w:ascii="-webkit-standard" w:eastAsia="Times New Roman" w:hAnsi="-webkit-standard" w:cs="Times New Roman"/>
+            <w:color w:val="4472C4" w:themeColor="accent1"/>
+          </w:rPr>
+          <w:delText xml:space="preserve">Although the Coco and Keller approach clearly demonstrated proficiency, outperforming the rest of the literature, the evidence provided here showing that our approach was able to outperform that of Coco and Keller provides further evidence (in addition to that already provided in the original manuscript) that our approach is state of the art. </w:delText>
+        </w:r>
+        <w:r>
+          <w:rPr>
+            <w:rFonts w:ascii="-webkit-standard" w:eastAsia="Times New Roman" w:hAnsi="-webkit-standard" w:cs="Times New Roman"/>
+            <w:color w:val="4472C4" w:themeColor="accent1"/>
+          </w:rPr>
+          <w:delText>This process and the results have been described at length in the revised version of the manuscript</w:delText>
+        </w:r>
+      </w:del>
+    </w:p>
+    <w:p>
+      <w:pPr>
+        <w:rPr>
+          <w:ins w:id="351" w:author="Matthew Johnson" w:date="2021-02-13T16:11:00Z"/>
+          <w:rFonts w:ascii="-webkit-standard" w:eastAsia="Times New Roman" w:hAnsi="-webkit-standard" w:cs="Times New Roman"/>
+          <w:color w:val="4472C4" w:themeColor="accent1"/>
+        </w:rPr>
+      </w:pPr>
+    </w:p>
+    <w:p>
+      <w:pPr>
+        <w:rPr>
+          <w:rFonts w:ascii="-webkit-standard" w:eastAsia="Times New Roman" w:hAnsi="-webkit-standard" w:cs="Times New Roman"/>
+          <w:color w:val="4472C4" w:themeColor="accent1"/>
+        </w:rPr>
+      </w:pPr>
+      <w:ins w:id="352" w:author="Matthew Johnson" w:date="2021-02-13T16:12:00Z">
+        <w:r>
+          <w:rPr>
+            <w:rFonts w:ascii="-webkit-standard" w:eastAsia="Times New Roman" w:hAnsi="-webkit-standard" w:cs="Times New Roman"/>
+            <w:color w:val="4472C4" w:themeColor="accent1"/>
+          </w:rPr>
+          <w:t>We would have liked to run more comparisons using the approaches listed in Table 1</w:t>
+        </w:r>
+      </w:ins>
+      <w:ins w:id="353" w:author="Matthew Johnson" w:date="2021-02-13T16:16:00Z">
+        <w:r>
+          <w:rPr>
+            <w:rFonts w:ascii="-webkit-standard" w:eastAsia="Times New Roman" w:hAnsi="-webkit-standard" w:cs="Times New Roman"/>
+            <w:color w:val="4472C4" w:themeColor="accent1"/>
+          </w:rPr>
+          <w:t>, and</w:t>
+        </w:r>
+      </w:ins>
+      <w:ins w:id="354" w:author="Matthew Johnson" w:date="2021-02-13T16:17:00Z">
+        <w:r>
+          <w:rPr>
+            <w:rFonts w:ascii="-webkit-standard" w:eastAsia="Times New Roman" w:hAnsi="-webkit-standard" w:cs="Times New Roman"/>
+            <w:color w:val="4472C4" w:themeColor="accent1"/>
+          </w:rPr>
+          <w:t xml:space="preserve"> made a good-faith attempt to do so</w:t>
+        </w:r>
+      </w:ins>
+      <w:ins w:id="355" w:author="Matthew Johnson" w:date="2021-02-13T16:12:00Z">
+        <w:r>
+          <w:rPr>
+            <w:rFonts w:ascii="-webkit-standard" w:eastAsia="Times New Roman" w:hAnsi="-webkit-standard" w:cs="Times New Roman"/>
+            <w:color w:val="4472C4" w:themeColor="accent1"/>
+          </w:rPr>
+          <w:t xml:space="preserve">, but were unable to </w:t>
+        </w:r>
+      </w:ins>
+      <w:ins w:id="356" w:author="Matthew Johnson" w:date="2021-02-13T16:17:00Z">
+        <w:r>
+          <w:rPr>
+            <w:rFonts w:ascii="-webkit-standard" w:eastAsia="Times New Roman" w:hAnsi="-webkit-standard" w:cs="Times New Roman"/>
+            <w:color w:val="4472C4" w:themeColor="accent1"/>
+          </w:rPr>
+          <w:t>run the others</w:t>
+        </w:r>
+      </w:ins>
+      <w:ins w:id="357" w:author="Matthew Johnson" w:date="2021-02-13T16:12:00Z">
+        <w:r>
+          <w:rPr>
+            <w:rFonts w:ascii="-webkit-standard" w:eastAsia="Times New Roman" w:hAnsi="-webkit-standard" w:cs="Times New Roman"/>
+            <w:color w:val="4472C4" w:themeColor="accent1"/>
+          </w:rPr>
+          <w:t xml:space="preserve"> </w:t>
+        </w:r>
+      </w:ins>
+      <w:ins w:id="358" w:author="Matthew Johnson" w:date="2021-02-13T16:13:00Z">
+        <w:r>
+          <w:rPr>
+            <w:rFonts w:ascii="-webkit-standard" w:eastAsia="Times New Roman" w:hAnsi="-webkit-standard" w:cs="Times New Roman"/>
+            <w:color w:val="4472C4" w:themeColor="accent1"/>
+          </w:rPr>
+          <w:t xml:space="preserve">either due to unavailability of </w:t>
+        </w:r>
+      </w:ins>
+      <w:ins w:id="359" w:author="Matthew Johnson" w:date="2021-02-13T16:17:00Z">
+        <w:r>
+          <w:rPr>
+            <w:rFonts w:ascii="-webkit-standard" w:eastAsia="Times New Roman" w:hAnsi="-webkit-standard" w:cs="Times New Roman"/>
+            <w:color w:val="4472C4" w:themeColor="accent1"/>
+          </w:rPr>
+          <w:t xml:space="preserve">public, </w:t>
+        </w:r>
+      </w:ins>
+      <w:ins w:id="360" w:author="Matthew Johnson" w:date="2021-02-13T16:13:00Z">
+        <w:r>
+          <w:rPr>
+            <w:rFonts w:ascii="-webkit-standard" w:eastAsia="Times New Roman" w:hAnsi="-webkit-standard" w:cs="Times New Roman"/>
+            <w:color w:val="4472C4" w:themeColor="accent1"/>
+          </w:rPr>
+          <w:t xml:space="preserve">up-to-date code or data, or incompatibilities between our dataset </w:t>
+        </w:r>
+        <w:r>
+          <w:rPr>
+            <w:rFonts w:ascii="-webkit-standard" w:eastAsia="Times New Roman" w:hAnsi="-webkit-standard" w:cs="Times New Roman"/>
+            <w:color w:val="4472C4" w:themeColor="accent1"/>
+          </w:rPr>
+          <w:lastRenderedPageBreak/>
+          <w:t>and others’ approaches (or between their datasets and our approach)</w:t>
+        </w:r>
+      </w:ins>
+      <w:r>
+        <w:rPr>
+          <w:rFonts w:ascii="-webkit-standard" w:eastAsia="Times New Roman" w:hAnsi="-webkit-standard" w:cs="Times New Roman"/>
+          <w:color w:val="4472C4" w:themeColor="accent1"/>
         </w:rPr>
         <w:t>.</w:t>
       </w:r>
-      <w:commentRangeEnd w:id="275"/>
+      <w:ins w:id="361" w:author="Matthew Johnson" w:date="2021-02-13T16:19:00Z">
+        <w:r>
+          <w:rPr>
+            <w:rFonts w:ascii="-webkit-standard" w:eastAsia="Times New Roman" w:hAnsi="-webkit-standard" w:cs="Times New Roman"/>
+            <w:color w:val="4472C4" w:themeColor="accent1"/>
+          </w:rPr>
+          <w:t xml:space="preserve"> </w:t>
+        </w:r>
+      </w:ins>
+      <w:ins w:id="362" w:author="Matthew Johnson" w:date="2021-02-13T16:20:00Z">
+        <w:r>
+          <w:rPr>
+            <w:rFonts w:ascii="-webkit-standard" w:eastAsia="Times New Roman" w:hAnsi="-webkit-standard" w:cs="Times New Roman"/>
+            <w:color w:val="4472C4" w:themeColor="accent1"/>
+          </w:rPr>
+          <w:t xml:space="preserve">This helped us realize the importance of making our own dataset and code public so that </w:t>
+        </w:r>
+      </w:ins>
+      <w:ins w:id="363" w:author="Matthew Johnson" w:date="2021-02-13T16:21:00Z">
+        <w:r>
+          <w:rPr>
+            <w:rFonts w:ascii="-webkit-standard" w:eastAsia="Times New Roman" w:hAnsi="-webkit-standard" w:cs="Times New Roman"/>
+            <w:color w:val="4472C4" w:themeColor="accent1"/>
+          </w:rPr>
+          <w:t xml:space="preserve">future studies might be able to perform more explicit comparisons between approaches, using our data and/or code as a baseline. Thus, in </w:t>
+        </w:r>
+      </w:ins>
+      <w:ins w:id="364" w:author="Matthew Johnson" w:date="2021-02-13T16:22:00Z">
+        <w:r>
+          <w:rPr>
+            <w:rFonts w:ascii="-webkit-standard" w:eastAsia="Times New Roman" w:hAnsi="-webkit-standard" w:cs="Times New Roman"/>
+            <w:color w:val="4472C4" w:themeColor="accent1"/>
+          </w:rPr>
+          <w:t>our</w:t>
+        </w:r>
+      </w:ins>
+      <w:ins w:id="365" w:author="Matthew Johnson" w:date="2021-02-13T16:21:00Z">
+        <w:r>
+          <w:rPr>
+            <w:rFonts w:ascii="-webkit-standard" w:eastAsia="Times New Roman" w:hAnsi="-webkit-standard" w:cs="Times New Roman"/>
+            <w:color w:val="4472C4" w:themeColor="accent1"/>
+          </w:rPr>
+          <w:t xml:space="preserve"> </w:t>
+        </w:r>
+      </w:ins>
+      <w:ins w:id="366" w:author="Matthew Johnson" w:date="2021-02-13T16:22:00Z">
+        <w:r>
+          <w:rPr>
+            <w:rFonts w:ascii="-webkit-standard" w:eastAsia="Times New Roman" w:hAnsi="-webkit-standard" w:cs="Times New Roman"/>
+            <w:color w:val="4472C4" w:themeColor="accent1"/>
+          </w:rPr>
+          <w:t xml:space="preserve">revised </w:t>
+        </w:r>
+      </w:ins>
+      <w:ins w:id="367" w:author="Matthew Johnson" w:date="2021-02-13T16:21:00Z">
+        <w:r>
+          <w:rPr>
+            <w:rFonts w:ascii="-webkit-standard" w:eastAsia="Times New Roman" w:hAnsi="-webkit-standard" w:cs="Times New Roman"/>
+            <w:color w:val="4472C4" w:themeColor="accent1"/>
+          </w:rPr>
+          <w:t xml:space="preserve">discussion we have included a mention of our attempt to </w:t>
+        </w:r>
+      </w:ins>
+      <w:ins w:id="368" w:author="Matthew Johnson" w:date="2021-02-13T16:22:00Z">
+        <w:r>
+          <w:rPr>
+            <w:rFonts w:ascii="-webkit-standard" w:eastAsia="Times New Roman" w:hAnsi="-webkit-standard" w:cs="Times New Roman"/>
+            <w:color w:val="4472C4" w:themeColor="accent1"/>
+          </w:rPr>
+          <w:t>replicate Coco and Keller’s approach as well as a public link to our dataset and code, hosted on the Open Science Framework (</w:t>
+        </w:r>
+        <w:r>
+          <w:rPr>
+            <w:rFonts w:ascii="-webkit-standard" w:eastAsia="Times New Roman" w:hAnsi="-webkit-standard" w:cs="Times New Roman"/>
+            <w:color w:val="4472C4" w:themeColor="accent1"/>
+            <w:highlight w:val="yellow"/>
+            <w:rPrChange w:id="369" w:author="Matthew Johnson" w:date="2021-02-13T16:22:00Z">
+              <w:rPr>
+                <w:rFonts w:ascii="-webkit-standard" w:eastAsia="Times New Roman" w:hAnsi="-webkit-standard" w:cs="Times New Roman"/>
+                <w:color w:val="4472C4" w:themeColor="accent1"/>
+              </w:rPr>
+            </w:rPrChange>
+          </w:rPr>
+          <w:t>cite lines</w:t>
+        </w:r>
+        <w:r>
+          <w:rPr>
+            <w:rFonts w:ascii="-webkit-standard" w:eastAsia="Times New Roman" w:hAnsi="-webkit-standard" w:cs="Times New Roman"/>
+            <w:color w:val="4472C4" w:themeColor="accent1"/>
+          </w:rPr>
+          <w:t>).</w:t>
+        </w:r>
+      </w:ins>
+    </w:p>
+    <w:p>
+      <w:pPr>
+        <w:rPr>
+          <w:rFonts w:ascii="-webkit-standard" w:eastAsia="Times New Roman" w:hAnsi="-webkit-standard" w:cs="Times New Roman"/>
+          <w:color w:val="000000"/>
+          <w:sz w:val="27"/>
+          <w:szCs w:val="27"/>
+          <w:shd w:val="clear" w:color="auto" w:fill="FFFFFF"/>
+        </w:rPr>
+      </w:pPr>
+      <w:r>
+        <w:rPr>
+          <w:rFonts w:ascii="-webkit-standard" w:eastAsia="Times New Roman" w:hAnsi="-webkit-standard" w:cs="Times New Roman"/>
+          <w:color w:val="000000"/>
+        </w:rPr>
+        <w:br/>
+      </w:r>
+      <w:r>
+        <w:rPr>
+          <w:rFonts w:ascii="-webkit-standard" w:eastAsia="Times New Roman" w:hAnsi="-webkit-standard" w:cs="Times New Roman"/>
+          <w:color w:val="000000"/>
+          <w:sz w:val="27"/>
+          <w:szCs w:val="27"/>
+          <w:shd w:val="clear" w:color="auto" w:fill="FFFFFF"/>
+        </w:rPr>
+        <w:t>2. In the ablation studies, the authors use datasets where one or more components have been removed (X, Y, P). From the manuscript, I'm not sure whether the models where retrained on the new data, or whether the already trained models where evaluated on the reduced data. For assessing the relevance of the different components, I would argue that the models should be retrained. Zeroing out some components introduces a substantial domain shift and model performance might just drop because of this.</w:t>
+      </w:r>
+    </w:p>
+    <w:p>
+      <w:pPr>
+        <w:rPr>
+          <w:rFonts w:ascii="-webkit-standard" w:eastAsia="Times New Roman" w:hAnsi="-webkit-standard" w:cs="Times New Roman"/>
+          <w:color w:val="000000"/>
+          <w:sz w:val="27"/>
+          <w:szCs w:val="27"/>
+          <w:shd w:val="clear" w:color="auto" w:fill="FFFFFF"/>
+        </w:rPr>
+      </w:pPr>
+    </w:p>
+    <w:p>
+      <w:pPr>
+        <w:rPr>
+          <w:rFonts w:ascii="-webkit-standard" w:eastAsia="Times New Roman" w:hAnsi="-webkit-standard" w:cs="Times New Roman"/>
+          <w:color w:val="000000"/>
+          <w:sz w:val="27"/>
+          <w:szCs w:val="27"/>
+          <w:shd w:val="clear" w:color="auto" w:fill="FFFFFF"/>
+        </w:rPr>
+      </w:pPr>
+      <w:del w:id="370" w:author="Matthew Johnson" w:date="2021-02-13T16:32:00Z">
+        <w:r>
+          <w:rPr>
+            <w:rFonts w:ascii="-webkit-standard" w:eastAsia="Times New Roman" w:hAnsi="-webkit-standard" w:cs="Times New Roman"/>
+            <w:color w:val="4472C4" w:themeColor="accent1"/>
+          </w:rPr>
+          <w:delText>In most cases, t</w:delText>
+        </w:r>
+      </w:del>
+      <w:ins w:id="371" w:author="Matthew Johnson" w:date="2021-02-13T16:32:00Z">
+        <w:r>
+          <w:rPr>
+            <w:rFonts w:ascii="-webkit-standard" w:eastAsia="Times New Roman" w:hAnsi="-webkit-standard" w:cs="Times New Roman"/>
+            <w:color w:val="4472C4" w:themeColor="accent1"/>
+          </w:rPr>
+          <w:t>We agree that zeroing out components without retraining the models would have been a problem; in the original manuscript, t</w:t>
+        </w:r>
+      </w:ins>
+      <w:r>
+        <w:rPr>
+          <w:rFonts w:ascii="-webkit-standard" w:eastAsia="Times New Roman" w:hAnsi="-webkit-standard" w:cs="Times New Roman"/>
+          <w:color w:val="4472C4" w:themeColor="accent1"/>
+        </w:rPr>
+        <w:t xml:space="preserve">he models were </w:t>
+      </w:r>
+      <w:ins w:id="372" w:author="Matthew Johnson" w:date="2021-02-13T16:32:00Z">
+        <w:r>
+          <w:rPr>
+            <w:rFonts w:ascii="-webkit-standard" w:eastAsia="Times New Roman" w:hAnsi="-webkit-standard" w:cs="Times New Roman"/>
+            <w:color w:val="4472C4" w:themeColor="accent1"/>
+          </w:rPr>
+          <w:t xml:space="preserve">indeed </w:t>
+        </w:r>
+      </w:ins>
+      <w:r>
+        <w:rPr>
+          <w:rFonts w:ascii="-webkit-standard" w:eastAsia="Times New Roman" w:hAnsi="-webkit-standard" w:cs="Times New Roman"/>
+          <w:color w:val="4472C4" w:themeColor="accent1"/>
+        </w:rPr>
+        <w:t xml:space="preserve">retrained. </w:t>
+      </w:r>
+      <w:del w:id="373" w:author="Matthew Johnson" w:date="2021-02-13T16:32:00Z">
+        <w:r>
+          <w:rPr>
+            <w:rFonts w:ascii="-webkit-standard" w:eastAsia="Times New Roman" w:hAnsi="-webkit-standard" w:cs="Times New Roman"/>
+            <w:color w:val="4472C4" w:themeColor="accent1"/>
+          </w:rPr>
+          <w:delText>The models were only not retrained in the supplementary analysis comparing the three tasks</w:delText>
+        </w:r>
+        <w:r>
+          <w:rPr>
+            <w:rFonts w:ascii="-webkit-standard" w:eastAsia="Times New Roman" w:hAnsi="-webkit-standard" w:cs="Times New Roman"/>
+            <w:color w:val="4472C4" w:themeColor="accent1"/>
+          </w:rPr>
+          <w:delText xml:space="preserve"> because independent subsets of the original results were calculated and compared.</w:delText>
+        </w:r>
+        <w:r>
+          <w:rPr>
+            <w:rFonts w:ascii="-webkit-standard" w:eastAsia="Times New Roman" w:hAnsi="-webkit-standard" w:cs="Times New Roman"/>
+            <w:color w:val="4472C4" w:themeColor="accent1"/>
+          </w:rPr>
+          <w:delText xml:space="preserve"> To clarify which models were re-trained, and which models were not re-trained, and the specific reasons why some models were not retrained, </w:delText>
+        </w:r>
+        <w:commentRangeStart w:id="374"/>
+        <w:r>
+          <w:rPr>
+            <w:rFonts w:ascii="-webkit-standard" w:eastAsia="Times New Roman" w:hAnsi="-webkit-standard" w:cs="Times New Roman"/>
+            <w:color w:val="4472C4" w:themeColor="accent1"/>
+          </w:rPr>
+          <w:delText>the manuscript was updated where appropriate.</w:delText>
+        </w:r>
+      </w:del>
+      <w:commentRangeEnd w:id="374"/>
+      <w:ins w:id="375" w:author="Matthew Johnson" w:date="2021-02-13T16:32:00Z">
+        <w:r>
+          <w:rPr>
+            <w:rFonts w:ascii="-webkit-standard" w:eastAsia="Times New Roman" w:hAnsi="-webkit-standard" w:cs="Times New Roman"/>
+            <w:color w:val="4472C4" w:themeColor="accent1"/>
+          </w:rPr>
+          <w:t>However, we thank the reviewer for pointing out that this was not clear in the paper; we have revise</w:t>
+        </w:r>
+      </w:ins>
+      <w:ins w:id="376" w:author="Matthew Johnson" w:date="2021-02-13T16:33:00Z">
+        <w:r>
+          <w:rPr>
+            <w:rFonts w:ascii="-webkit-standard" w:eastAsia="Times New Roman" w:hAnsi="-webkit-standard" w:cs="Times New Roman"/>
+            <w:color w:val="4472C4" w:themeColor="accent1"/>
+          </w:rPr>
+          <w:t xml:space="preserve">d lines </w:t>
+        </w:r>
+        <w:r>
+          <w:rPr>
+            <w:rFonts w:ascii="-webkit-standard" w:eastAsia="Times New Roman" w:hAnsi="-webkit-standard" w:cs="Times New Roman"/>
+            <w:color w:val="4472C4" w:themeColor="accent1"/>
+            <w:highlight w:val="yellow"/>
+            <w:rPrChange w:id="377" w:author="Matthew Johnson" w:date="2021-02-13T16:33:00Z">
+              <w:rPr>
+                <w:rFonts w:ascii="-webkit-standard" w:eastAsia="Times New Roman" w:hAnsi="-webkit-standard" w:cs="Times New Roman"/>
+                <w:color w:val="4472C4" w:themeColor="accent1"/>
+              </w:rPr>
+            </w:rPrChange>
+          </w:rPr>
+          <w:t>xxxxx</w:t>
+        </w:r>
+        <w:r>
+          <w:rPr>
+            <w:rFonts w:ascii="-webkit-standard" w:eastAsia="Times New Roman" w:hAnsi="-webkit-standard" w:cs="Times New Roman"/>
+            <w:color w:val="4472C4" w:themeColor="accent1"/>
+          </w:rPr>
+          <w:t xml:space="preserve"> to make that explicit.</w:t>
+        </w:r>
+      </w:ins>
       <w:r>
         <w:rPr>
           <w:rStyle w:val="CommentReference"/>
         </w:rPr>
-        <w:commentReference w:id="275"/>
-      </w:r>
-    </w:p>
-    <w:p>
-      <w:pPr>
-        <w:rPr>
-          <w:rFonts w:ascii="-webkit-standard" w:eastAsia="Times New Roman" w:hAnsi="-webkit-standard" w:cs="Times New Roman"/>
-          <w:color w:val="000000"/>
-        </w:rPr>
-      </w:pPr>
+        <w:commentReference w:id="374"/>
+      </w:r>
       <w:r>
         <w:rPr>
           <w:rFonts w:ascii="-webkit-standard" w:eastAsia="Times New Roman" w:hAnsi="-webkit-standard" w:cs="Times New Roman"/>
@@ -6300,8 +7922,143 @@
           <w:szCs w:val="27"/>
           <w:shd w:val="clear" w:color="auto" w:fill="FFFFFF"/>
         </w:rPr>
-        <w:t># Other points</w:t>
-      </w:r>
+        <w:t>3. On a related note, if I see it correctly, for the generalization test from exploratory to confirmatory data, the models are completely retrained. Here, I think I would have gone for not retraining the models since the distribution shift is much smaller and it is actually interesting to see how well the confirmatory data can be predicted from the explanatory data (as opposed to other confirmatory data). But I don't request that the authors do that, I just wanted to point out that here, both approaches make sense. They are just answering different questions.</w:t>
+      </w:r>
+    </w:p>
+    <w:p>
+      <w:pPr>
+        <w:rPr>
+          <w:rFonts w:ascii="-webkit-standard" w:eastAsia="Times New Roman" w:hAnsi="-webkit-standard" w:cs="Times New Roman"/>
+          <w:color w:val="000000"/>
+          <w:sz w:val="27"/>
+          <w:szCs w:val="27"/>
+          <w:shd w:val="clear" w:color="auto" w:fill="FFFFFF"/>
+        </w:rPr>
+      </w:pPr>
+    </w:p>
+    <w:p>
+      <w:pPr>
+        <w:rPr>
+          <w:rFonts w:ascii="-webkit-standard" w:eastAsia="Times New Roman" w:hAnsi="-webkit-standard" w:cs="Times New Roman"/>
+          <w:color w:val="4472C4" w:themeColor="accent1"/>
+        </w:rPr>
+      </w:pPr>
+      <w:r>
+        <w:rPr>
+          <w:rFonts w:ascii="-webkit-standard" w:eastAsia="Times New Roman" w:hAnsi="-webkit-standard" w:cs="Times New Roman"/>
+          <w:color w:val="4472C4" w:themeColor="accent1"/>
+          <w:sz w:val="27"/>
+          <w:szCs w:val="27"/>
+          <w:shd w:val="clear" w:color="auto" w:fill="FFFFFF"/>
+        </w:rPr>
+        <w:t xml:space="preserve">We can appreciate the reviewer’s comment on the decision to retrain the confirmatory model using the new dataset. We chose to retrain the confirmatory model because </w:t>
+      </w:r>
+      <w:r>
+        <w:rPr>
+          <w:rFonts w:ascii="-webkit-standard" w:eastAsia="Times New Roman" w:hAnsi="-webkit-standard" w:cs="Times New Roman"/>
+          <w:color w:val="4472C4" w:themeColor="accent1"/>
+          <w:sz w:val="27"/>
+          <w:szCs w:val="27"/>
+          <w:shd w:val="clear" w:color="auto" w:fill="FFFFFF"/>
+        </w:rPr>
+        <w:t xml:space="preserve">we </w:t>
+      </w:r>
+      <w:r>
+        <w:rPr>
+          <w:rFonts w:ascii="-webkit-standard" w:eastAsia="Times New Roman" w:hAnsi="-webkit-standard" w:cs="Times New Roman"/>
+          <w:color w:val="4472C4" w:themeColor="accent1"/>
+          <w:sz w:val="27"/>
+          <w:szCs w:val="27"/>
+          <w:shd w:val="clear" w:color="auto" w:fill="FFFFFF"/>
+        </w:rPr>
+        <w:t xml:space="preserve">felt like this was the best way to validate the efficacy of our overall approach, not just the model we used. While the model is </w:t>
+      </w:r>
+      <w:r>
+        <w:rPr>
+          <w:rFonts w:ascii="-webkit-standard" w:eastAsia="Times New Roman" w:hAnsi="-webkit-standard" w:cs="Times New Roman"/>
+          <w:color w:val="4472C4" w:themeColor="accent1"/>
+          <w:sz w:val="27"/>
+          <w:szCs w:val="27"/>
+          <w:shd w:val="clear" w:color="auto" w:fill="FFFFFF"/>
+        </w:rPr>
+        <w:t xml:space="preserve">certainly </w:t>
+      </w:r>
+      <w:r>
+        <w:rPr>
+          <w:rFonts w:ascii="-webkit-standard" w:eastAsia="Times New Roman" w:hAnsi="-webkit-standard" w:cs="Times New Roman"/>
+          <w:color w:val="4472C4" w:themeColor="accent1"/>
+          <w:sz w:val="27"/>
+          <w:szCs w:val="27"/>
+          <w:shd w:val="clear" w:color="auto" w:fill="FFFFFF"/>
+        </w:rPr>
+        <w:t>an important aspect of the study, we feel that the unique method of decoding the scan paths as images, and using the minimally processed datasets</w:t>
+      </w:r>
+      <w:r>
+        <w:rPr>
+          <w:rFonts w:ascii="-webkit-standard" w:eastAsia="Times New Roman" w:hAnsi="-webkit-standard" w:cs="Times New Roman"/>
+          <w:color w:val="4472C4" w:themeColor="accent1"/>
+          <w:sz w:val="27"/>
+          <w:szCs w:val="27"/>
+          <w:shd w:val="clear" w:color="auto" w:fill="FFFFFF"/>
+        </w:rPr>
+        <w:t xml:space="preserve"> is the most interesting contribution that our manuscript brings to the field</w:t>
+      </w:r>
+      <w:r>
+        <w:rPr>
+          <w:rFonts w:ascii="-webkit-standard" w:eastAsia="Times New Roman" w:hAnsi="-webkit-standard" w:cs="Times New Roman"/>
+          <w:color w:val="4472C4" w:themeColor="accent1"/>
+          <w:sz w:val="27"/>
+          <w:szCs w:val="27"/>
+          <w:shd w:val="clear" w:color="auto" w:fill="FFFFFF"/>
+        </w:rPr>
+        <w:t>.</w:t>
+      </w:r>
+      <w:ins w:id="378" w:author="Matthew Johnson" w:date="2021-02-13T16:36:00Z">
+        <w:r>
+          <w:rPr>
+            <w:rFonts w:ascii="-webkit-standard" w:eastAsia="Times New Roman" w:hAnsi="-webkit-standard" w:cs="Times New Roman"/>
+            <w:color w:val="4472C4" w:themeColor="accent1"/>
+            <w:sz w:val="27"/>
+            <w:szCs w:val="27"/>
+            <w:shd w:val="clear" w:color="auto" w:fill="FFFFFF"/>
+          </w:rPr>
+          <w:t xml:space="preserve"> However, we agree that testing the generalizability of a specific trained model between datasets/experiments is an interesting separate question of its own, and one w</w:t>
+        </w:r>
+      </w:ins>
+      <w:ins w:id="379" w:author="Matthew Johnson" w:date="2021-02-13T16:37:00Z">
+        <w:r>
+          <w:rPr>
+            <w:rFonts w:ascii="-webkit-standard" w:eastAsia="Times New Roman" w:hAnsi="-webkit-standard" w:cs="Times New Roman"/>
+            <w:color w:val="4472C4" w:themeColor="accent1"/>
+            <w:sz w:val="27"/>
+            <w:szCs w:val="27"/>
+            <w:shd w:val="clear" w:color="auto" w:fill="FFFFFF"/>
+          </w:rPr>
+          <w:t>e</w:t>
+        </w:r>
+        <w:r>
+          <w:rPr>
+            <w:rFonts w:ascii="-webkit-standard" w:eastAsia="Times New Roman" w:hAnsi="-webkit-standard" w:cs="Times New Roman"/>
+            <w:color w:val="4472C4" w:themeColor="accent1"/>
+            <w:sz w:val="27"/>
+            <w:szCs w:val="27"/>
+            <w:shd w:val="clear" w:color="auto" w:fill="FFFFFF"/>
+          </w:rPr>
+          <w:t xml:space="preserve"> </w:t>
+        </w:r>
+      </w:ins>
+      <w:ins w:id="380" w:author="Matthew Johnson" w:date="2021-02-13T16:36:00Z">
+        <w:r>
+          <w:rPr>
+            <w:rFonts w:ascii="-webkit-standard" w:eastAsia="Times New Roman" w:hAnsi="-webkit-standard" w:cs="Times New Roman"/>
+            <w:color w:val="4472C4" w:themeColor="accent1"/>
+            <w:sz w:val="27"/>
+            <w:szCs w:val="27"/>
+            <w:shd w:val="clear" w:color="auto" w:fill="FFFFFF"/>
+          </w:rPr>
+          <w:t>may pursue in future studies.</w:t>
+        </w:r>
+      </w:ins>
       <w:r>
         <w:rPr>
           <w:rFonts w:ascii="-webkit-standard" w:eastAsia="Times New Roman" w:hAnsi="-webkit-standard" w:cs="Times New Roman"/>
@@ -6324,71 +8081,308 @@
           <w:szCs w:val="27"/>
           <w:shd w:val="clear" w:color="auto" w:fill="FFFFFF"/>
         </w:rPr>
-        <w:t>1. In the introduction, lines 150-163 the authors argue that due to different datasets used, it is hard to compare the different approaches used for classifying task in the past</w:t>
-      </w:r>
-      <w:commentRangeStart w:id="276"/>
-      <w:commentRangeStart w:id="277"/>
-      <w:r>
-        <w:rPr>
-          <w:rFonts w:ascii="-webkit-standard" w:eastAsia="Times New Roman" w:hAnsi="-webkit-standard" w:cs="Times New Roman"/>
-          <w:color w:val="000000"/>
-          <w:sz w:val="27"/>
-          <w:szCs w:val="27"/>
-          <w:shd w:val="clear" w:color="auto" w:fill="FFFFFF"/>
-        </w:rPr>
-        <w:t xml:space="preserve">. I fully agree, however, I think this would be even more reason to check at least one or two of the better performing methods from Table 1 on the collected dataset. </w:t>
-      </w:r>
-      <w:commentRangeEnd w:id="276"/>
+        <w:t xml:space="preserve">4. Training/test split (line 270): If I understand this correctly, for each iteration, a new random training/test split was sampled. This seems a bit unusual to me, in </w:t>
+      </w:r>
+      <w:r>
+        <w:rPr>
+          <w:rFonts w:ascii="-webkit-standard" w:eastAsia="Times New Roman" w:hAnsi="-webkit-standard" w:cs="Times New Roman"/>
+          <w:color w:val="000000"/>
+          <w:sz w:val="27"/>
+          <w:szCs w:val="27"/>
+          <w:shd w:val="clear" w:color="auto" w:fill="FFFFFF"/>
+        </w:rPr>
+        <w:lastRenderedPageBreak/>
+        <w:t>deep learning usually either a fixed train/test split is used multiple times to assess the variance of the different random initializations of the model, or, sometimes, a full k-fold crossvalidation is used to make best use of all available data (but then error bars might be less relevant). Now the error bars will be partially due to the different initializations and partially due to the fact that different datasets were evaluated, that might be slighly different in their difficulty.</w:t>
+      </w:r>
+      <w:r>
+        <w:rPr>
+          <w:rFonts w:ascii="-webkit-standard" w:eastAsia="Times New Roman" w:hAnsi="-webkit-standard" w:cs="Times New Roman"/>
+          <w:color w:val="000000"/>
+        </w:rPr>
+        <w:br/>
+      </w:r>
+      <w:r>
+        <w:rPr>
+          <w:rFonts w:ascii="-webkit-standard" w:eastAsia="Times New Roman" w:hAnsi="-webkit-standard" w:cs="Times New Roman"/>
+          <w:color w:val="000000"/>
+        </w:rPr>
+        <w:br/>
+      </w:r>
+      <w:del w:id="381" w:author="Matthew Johnson" w:date="2021-02-13T16:38:00Z">
+        <w:r>
+          <w:rPr>
+            <w:rFonts w:ascii="-webkit-standard" w:eastAsia="Times New Roman" w:hAnsi="-webkit-standard" w:cs="Times New Roman"/>
+            <w:color w:val="4472C4" w:themeColor="accent1"/>
+          </w:rPr>
+          <w:delText>What am I supposed to say here??</w:delText>
+        </w:r>
+      </w:del>
+      <w:ins w:id="382" w:author="Matthew Johnson" w:date="2021-02-13T16:38:00Z">
+        <w:r>
+          <w:rPr>
+            <w:rFonts w:ascii="-webkit-standard" w:eastAsia="Times New Roman" w:hAnsi="-webkit-standard" w:cs="Times New Roman"/>
+            <w:color w:val="4472C4" w:themeColor="accent1"/>
+          </w:rPr>
+          <w:t>We appreciate that this is a slightly less common cross-validation approach than others the reviewer may have seen, although it is not without preced</w:t>
+        </w:r>
+      </w:ins>
+      <w:ins w:id="383" w:author="Matthew Johnson" w:date="2021-02-13T16:39:00Z">
+        <w:r>
+          <w:rPr>
+            <w:rFonts w:ascii="-webkit-standard" w:eastAsia="Times New Roman" w:hAnsi="-webkit-standard" w:cs="Times New Roman"/>
+            <w:color w:val="4472C4" w:themeColor="accent1"/>
+          </w:rPr>
+          <w:t>ent and conceptually is not that different from a k-fold cross-validation.</w:t>
+        </w:r>
+      </w:ins>
+      <w:ins w:id="384" w:author="Matthew Johnson" w:date="2021-02-13T16:48:00Z">
+        <w:r>
+          <w:rPr>
+            <w:rFonts w:ascii="-webkit-standard" w:eastAsia="Times New Roman" w:hAnsi="-webkit-standard" w:cs="Times New Roman"/>
+            <w:color w:val="4472C4" w:themeColor="accent1"/>
+          </w:rPr>
+          <w:t xml:space="preserve"> </w:t>
+        </w:r>
+      </w:ins>
+      <w:ins w:id="385" w:author="Matthew Johnson" w:date="2021-02-13T16:39:00Z">
+        <w:r>
+          <w:rPr>
+            <w:rFonts w:ascii="-webkit-standard" w:eastAsia="Times New Roman" w:hAnsi="-webkit-standard" w:cs="Times New Roman"/>
+            <w:color w:val="4472C4" w:themeColor="accent1"/>
+          </w:rPr>
+          <w:t>K-fold cross-validation can be particularly useful in cases where the classification requires only a training and test set (e.g., SVMs)</w:t>
+        </w:r>
+      </w:ins>
+      <w:ins w:id="386" w:author="Matthew Johnson" w:date="2021-02-13T16:41:00Z">
+        <w:r>
+          <w:rPr>
+            <w:rFonts w:ascii="-webkit-standard" w:eastAsia="Times New Roman" w:hAnsi="-webkit-standard" w:cs="Times New Roman"/>
+            <w:color w:val="4472C4" w:themeColor="accent1"/>
+          </w:rPr>
+          <w:t xml:space="preserve">. However, here we also needed a validation set for </w:t>
+        </w:r>
+      </w:ins>
+      <w:ins w:id="387" w:author="Matthew Johnson" w:date="2021-02-13T16:42:00Z">
+        <w:r>
+          <w:rPr>
+            <w:rFonts w:ascii="-webkit-standard" w:eastAsia="Times New Roman" w:hAnsi="-webkit-standard" w:cs="Times New Roman"/>
+            <w:color w:val="4472C4" w:themeColor="accent1"/>
+          </w:rPr>
+          <w:t xml:space="preserve">determining when to stop training the </w:t>
+        </w:r>
+        <w:r>
+          <w:rPr>
+            <w:rFonts w:ascii="-webkit-standard" w:eastAsia="Times New Roman" w:hAnsi="-webkit-standard" w:cs="Times New Roman"/>
+            <w:color w:val="4472C4" w:themeColor="accent1"/>
+          </w:rPr>
+          <w:t>deep learning</w:t>
+        </w:r>
+        <w:r>
+          <w:rPr>
+            <w:rFonts w:ascii="-webkit-standard" w:eastAsia="Times New Roman" w:hAnsi="-webkit-standard" w:cs="Times New Roman"/>
+            <w:color w:val="4472C4" w:themeColor="accent1"/>
+          </w:rPr>
+          <w:t xml:space="preserve"> model, which complicates the combinatorial nature of the k-fold approach</w:t>
+        </w:r>
+      </w:ins>
+      <w:ins w:id="388" w:author="Matthew Johnson" w:date="2021-02-13T16:43:00Z">
+        <w:r>
+          <w:rPr>
+            <w:rFonts w:ascii="-webkit-standard" w:eastAsia="Times New Roman" w:hAnsi="-webkit-standard" w:cs="Times New Roman"/>
+            <w:color w:val="4472C4" w:themeColor="accent1"/>
+          </w:rPr>
+          <w:t>.</w:t>
+        </w:r>
+      </w:ins>
+      <w:ins w:id="389" w:author="Matthew Johnson" w:date="2021-02-13T16:48:00Z">
+        <w:r>
+          <w:rPr>
+            <w:rFonts w:ascii="-webkit-standard" w:eastAsia="Times New Roman" w:hAnsi="-webkit-standard" w:cs="Times New Roman"/>
+            <w:color w:val="4472C4" w:themeColor="accent1"/>
+          </w:rPr>
+          <w:t xml:space="preserve"> </w:t>
+        </w:r>
+        <w:r>
+          <w:rPr>
+            <w:rFonts w:ascii="-webkit-standard" w:eastAsia="Times New Roman" w:hAnsi="-webkit-standard" w:cs="Times New Roman"/>
+            <w:color w:val="4472C4" w:themeColor="accent1"/>
+          </w:rPr>
+          <w:t xml:space="preserve">(How best to approach cross-validation in </w:t>
+        </w:r>
+        <w:r>
+          <w:rPr>
+            <w:rFonts w:ascii="-webkit-standard" w:eastAsia="Times New Roman" w:hAnsi="-webkit-standard" w:cs="Times New Roman"/>
+            <w:color w:val="4472C4" w:themeColor="accent1"/>
+          </w:rPr>
+          <w:t>deep learning</w:t>
+        </w:r>
+        <w:r>
+          <w:rPr>
+            <w:rFonts w:ascii="-webkit-standard" w:eastAsia="Times New Roman" w:hAnsi="-webkit-standard" w:cs="Times New Roman"/>
+            <w:color w:val="4472C4" w:themeColor="accent1"/>
+          </w:rPr>
+          <w:t xml:space="preserve"> for psychology and cognitive neuroscience data is an interesting side question of its own; we actually have an</w:t>
+        </w:r>
+      </w:ins>
+      <w:ins w:id="390" w:author="Matthew Johnson" w:date="2021-02-13T16:49:00Z">
+        <w:r>
+          <w:rPr>
+            <w:rFonts w:ascii="-webkit-standard" w:eastAsia="Times New Roman" w:hAnsi="-webkit-standard" w:cs="Times New Roman"/>
+            <w:color w:val="4472C4" w:themeColor="accent1"/>
+          </w:rPr>
+          <w:t xml:space="preserve"> ongoing project exploring this issue more explicitly, although it is still too early in the analysis/writeup process to cite in this paper.) The approach we use</w:t>
+        </w:r>
+      </w:ins>
+      <w:ins w:id="391" w:author="Matthew Johnson" w:date="2021-02-13T16:50:00Z">
+        <w:r>
+          <w:rPr>
+            <w:rFonts w:ascii="-webkit-standard" w:eastAsia="Times New Roman" w:hAnsi="-webkit-standard" w:cs="Times New Roman"/>
+            <w:color w:val="4472C4" w:themeColor="accent1"/>
+          </w:rPr>
+          <w:t xml:space="preserve">d essentially achieves the same effect as k-fold cross-validation insofar as it allows all data to be used </w:t>
+        </w:r>
+      </w:ins>
+      <w:ins w:id="392" w:author="Matthew Johnson" w:date="2021-02-13T16:51:00Z">
+        <w:r>
+          <w:rPr>
+            <w:rFonts w:ascii="-webkit-standard" w:eastAsia="Times New Roman" w:hAnsi="-webkit-standard" w:cs="Times New Roman"/>
+            <w:color w:val="4472C4" w:themeColor="accent1"/>
+          </w:rPr>
+          <w:t>for</w:t>
+        </w:r>
+      </w:ins>
+      <w:ins w:id="393" w:author="Matthew Johnson" w:date="2021-02-13T16:50:00Z">
+        <w:r>
+          <w:rPr>
+            <w:rFonts w:ascii="-webkit-standard" w:eastAsia="Times New Roman" w:hAnsi="-webkit-standard" w:cs="Times New Roman"/>
+            <w:color w:val="4472C4" w:themeColor="accent1"/>
+          </w:rPr>
+          <w:t xml:space="preserve"> both training</w:t>
+        </w:r>
+      </w:ins>
+      <w:ins w:id="394" w:author="Matthew Johnson" w:date="2021-02-13T16:51:00Z">
+        <w:r>
+          <w:rPr>
+            <w:rFonts w:ascii="-webkit-standard" w:eastAsia="Times New Roman" w:hAnsi="-webkit-standard" w:cs="Times New Roman"/>
+            <w:color w:val="4472C4" w:themeColor="accent1"/>
+          </w:rPr>
+          <w:t xml:space="preserve"> and test (and for validation), but it does so with randomly resampled folds rather than with a one-time fold division that is then iterated </w:t>
+        </w:r>
+      </w:ins>
+      <w:ins w:id="395" w:author="Matthew Johnson" w:date="2021-02-13T16:52:00Z">
+        <w:r>
+          <w:rPr>
+            <w:rFonts w:ascii="-webkit-standard" w:eastAsia="Times New Roman" w:hAnsi="-webkit-standard" w:cs="Times New Roman"/>
+            <w:color w:val="4472C4" w:themeColor="accent1"/>
+          </w:rPr>
+          <w:t>through. The advantage is that the training/validation/test sets can all be different sizes</w:t>
+        </w:r>
+      </w:ins>
+      <w:ins w:id="396" w:author="Matthew Johnson" w:date="2021-02-13T16:53:00Z">
+        <w:r>
+          <w:rPr>
+            <w:rFonts w:ascii="-webkit-standard" w:eastAsia="Times New Roman" w:hAnsi="-webkit-standard" w:cs="Times New Roman"/>
+            <w:color w:val="4472C4" w:themeColor="accent1"/>
+          </w:rPr>
+          <w:t xml:space="preserve"> and the process is overall simpler to implement than trying to integrate a validation set into the traditional k-fold cross-validation paradigm.</w:t>
+        </w:r>
+      </w:ins>
+      <w:ins w:id="397" w:author="Matthew Johnson" w:date="2021-02-13T16:54:00Z">
+        <w:r>
+          <w:rPr>
+            <w:rFonts w:ascii="-webkit-standard" w:eastAsia="Times New Roman" w:hAnsi="-webkit-standard" w:cs="Times New Roman"/>
+            <w:color w:val="4472C4" w:themeColor="accent1"/>
+          </w:rPr>
+          <w:t xml:space="preserve"> In case other readers have similar questions, we have added a little more detail on this procedure to our methods in lines </w:t>
+        </w:r>
+        <w:r>
+          <w:rPr>
+            <w:rFonts w:ascii="-webkit-standard" w:eastAsia="Times New Roman" w:hAnsi="-webkit-standard" w:cs="Times New Roman"/>
+            <w:color w:val="4472C4" w:themeColor="accent1"/>
+            <w:highlight w:val="yellow"/>
+            <w:rPrChange w:id="398" w:author="Matthew Johnson" w:date="2021-02-13T16:54:00Z">
+              <w:rPr>
+                <w:rFonts w:ascii="-webkit-standard" w:eastAsia="Times New Roman" w:hAnsi="-webkit-standard" w:cs="Times New Roman"/>
+                <w:color w:val="4472C4" w:themeColor="accent1"/>
+              </w:rPr>
+            </w:rPrChange>
+          </w:rPr>
+          <w:t>xxxxx</w:t>
+        </w:r>
+        <w:r>
+          <w:rPr>
+            <w:rFonts w:ascii="-webkit-standard" w:eastAsia="Times New Roman" w:hAnsi="-webkit-standard" w:cs="Times New Roman"/>
+            <w:color w:val="4472C4" w:themeColor="accent1"/>
+          </w:rPr>
+          <w:t>.</w:t>
+        </w:r>
+      </w:ins>
+    </w:p>
+    <w:p>
+      <w:pPr>
+        <w:rPr>
+          <w:rFonts w:ascii="-webkit-standard" w:eastAsia="Times New Roman" w:hAnsi="-webkit-standard" w:cs="Times New Roman"/>
+          <w:color w:val="000000"/>
+        </w:rPr>
+      </w:pPr>
+      <w:r>
+        <w:rPr>
+          <w:rFonts w:ascii="-webkit-standard" w:eastAsia="Times New Roman" w:hAnsi="-webkit-standard" w:cs="Times New Roman"/>
+          <w:color w:val="000000"/>
+        </w:rPr>
+        <w:br/>
+      </w:r>
+      <w:r>
+        <w:rPr>
+          <w:rFonts w:ascii="-webkit-standard" w:eastAsia="Times New Roman" w:hAnsi="-webkit-standard" w:cs="Times New Roman"/>
+          <w:color w:val="000000"/>
+          <w:sz w:val="27"/>
+          <w:szCs w:val="27"/>
+          <w:shd w:val="clear" w:color="auto" w:fill="FFFFFF"/>
+        </w:rPr>
+        <w:t># Minor points</w:t>
+      </w:r>
+      <w:r>
+        <w:rPr>
+          <w:rFonts w:ascii="-webkit-standard" w:eastAsia="Times New Roman" w:hAnsi="-webkit-standard" w:cs="Times New Roman"/>
+          <w:color w:val="000000"/>
+        </w:rPr>
+        <w:br/>
+      </w:r>
+      <w:r>
+        <w:rPr>
+          <w:rFonts w:ascii="-webkit-standard" w:eastAsia="Times New Roman" w:hAnsi="-webkit-standard" w:cs="Times New Roman"/>
+          <w:color w:val="000000"/>
+        </w:rPr>
+        <w:br/>
+      </w:r>
+      <w:r>
+        <w:rPr>
+          <w:rFonts w:ascii="-webkit-standard" w:eastAsia="Times New Roman" w:hAnsi="-webkit-standard" w:cs="Times New Roman"/>
+          <w:color w:val="000000"/>
+          <w:sz w:val="27"/>
+          <w:szCs w:val="27"/>
+          <w:shd w:val="clear" w:color="auto" w:fill="FFFFFF"/>
+        </w:rPr>
+        <w:t xml:space="preserve">* please elaborate a bit on the relative computational capacities of the two models, i.e. the parameter counts. </w:t>
+      </w:r>
+      <w:commentRangeStart w:id="399"/>
+      <w:r>
+        <w:rPr>
+          <w:rFonts w:ascii="-webkit-standard" w:eastAsia="Times New Roman" w:hAnsi="-webkit-standard" w:cs="Times New Roman"/>
+          <w:color w:val="000000"/>
+          <w:sz w:val="27"/>
+          <w:szCs w:val="27"/>
+          <w:shd w:val="clear" w:color="auto" w:fill="FFFFFF"/>
+        </w:rPr>
+        <w:t>Was overfitting a problem for the image data model?</w:t>
+      </w:r>
+      <w:commentRangeEnd w:id="399"/>
       <w:r>
         <w:rPr>
           <w:rStyle w:val="CommentReference"/>
         </w:rPr>
-        <w:commentReference w:id="276"/>
-      </w:r>
-      <w:commentRangeEnd w:id="277"/>
-      <w:r>
-        <w:rPr>
-          <w:rStyle w:val="CommentReference"/>
-        </w:rPr>
-        <w:commentReference w:id="277"/>
-      </w:r>
-      <w:r>
-        <w:rPr>
-          <w:rFonts w:ascii="-webkit-standard" w:eastAsia="Times New Roman" w:hAnsi="-webkit-standard" w:cs="Times New Roman"/>
-          <w:color w:val="000000"/>
-          <w:sz w:val="27"/>
-          <w:szCs w:val="27"/>
-          <w:shd w:val="clear" w:color="auto" w:fill="FFFFFF"/>
-        </w:rPr>
-        <w:t xml:space="preserve">The blackbox DNN </w:t>
-      </w:r>
-      <w:commentRangeStart w:id="278"/>
-      <w:r>
-        <w:rPr>
-          <w:rFonts w:ascii="-webkit-standard" w:eastAsia="Times New Roman" w:hAnsi="-webkit-standard" w:cs="Times New Roman"/>
-          <w:color w:val="000000"/>
-          <w:sz w:val="27"/>
-          <w:szCs w:val="27"/>
-          <w:shd w:val="clear" w:color="auto" w:fill="FFFFFF"/>
-        </w:rPr>
-        <w:t xml:space="preserve">should outperform them </w:t>
-      </w:r>
-      <w:commentRangeEnd w:id="278"/>
-      <w:r>
-        <w:rPr>
-          <w:rStyle w:val="CommentReference"/>
-        </w:rPr>
-        <w:commentReference w:id="278"/>
-      </w:r>
-      <w:r>
-        <w:rPr>
-          <w:rFonts w:ascii="-webkit-standard" w:eastAsia="Times New Roman" w:hAnsi="-webkit-standard" w:cs="Times New Roman"/>
-          <w:color w:val="000000"/>
-          <w:sz w:val="27"/>
-          <w:szCs w:val="27"/>
-          <w:shd w:val="clear" w:color="auto" w:fill="FFFFFF"/>
-        </w:rPr>
-        <w:t>since it has access to the full raw data (see also in the discussion, lines 421-423).</w:t>
+        <w:commentReference w:id="399"/>
       </w:r>
       <w:r>
         <w:rPr>
@@ -6405,241 +8399,356 @@
           <w:color w:val="4472C4" w:themeColor="accent1"/>
         </w:rPr>
       </w:pPr>
-      <w:r>
-        <w:rPr>
-          <w:rFonts w:ascii="-webkit-standard" w:eastAsia="Times New Roman" w:hAnsi="-webkit-standard" w:cs="Times New Roman"/>
-          <w:color w:val="4472C4" w:themeColor="accent1"/>
-        </w:rPr>
-        <w:t>As stated in our responses above, we</w:t>
-      </w:r>
-      <w:r>
-        <w:rPr>
-          <w:rFonts w:ascii="-webkit-standard" w:eastAsia="Times New Roman" w:hAnsi="-webkit-standard" w:cs="Times New Roman"/>
-          <w:color w:val="4472C4" w:themeColor="accent1"/>
-        </w:rPr>
-        <w:t xml:space="preserve"> agree with the reviewer’s suggestion that it would be helpful to clarify the efficacy of our approach relative to other</w:t>
-      </w:r>
-      <w:r>
-        <w:rPr>
-          <w:rFonts w:ascii="-webkit-standard" w:eastAsia="Times New Roman" w:hAnsi="-webkit-standard" w:cs="Times New Roman"/>
-          <w:color w:val="4472C4" w:themeColor="accent1"/>
-        </w:rPr>
-        <w:t>s</w:t>
-      </w:r>
-      <w:r>
-        <w:rPr>
-          <w:rFonts w:ascii="-webkit-standard" w:eastAsia="Times New Roman" w:hAnsi="-webkit-standard" w:cs="Times New Roman"/>
-          <w:color w:val="4472C4" w:themeColor="accent1"/>
-        </w:rPr>
-        <w:t xml:space="preserve">. At this point, it would be hard to say whether access to the full raw data would actually lead to better performance of our approach compared to another. This is because the other approaches lead to data </w:t>
-      </w:r>
-      <w:r>
-        <w:rPr>
-          <w:rFonts w:ascii="-webkit-standard" w:eastAsia="Times New Roman" w:hAnsi="-webkit-standard" w:cs="Times New Roman"/>
-          <w:color w:val="4472C4" w:themeColor="accent1"/>
+      <w:ins w:id="400" w:author="Matthew Johnson" w:date="2021-02-13T17:02:00Z">
+        <w:r>
+          <w:rPr>
+            <w:rFonts w:ascii="-webkit-standard" w:eastAsia="Times New Roman" w:hAnsi="-webkit-standard" w:cs="Times New Roman"/>
+            <w:color w:val="4472C4" w:themeColor="accent1"/>
+          </w:rPr>
+          <w:t>As noted above, d</w:t>
+        </w:r>
+      </w:ins>
+      <w:del w:id="401" w:author="Matthew Johnson" w:date="2021-02-13T17:02:00Z">
+        <w:r>
+          <w:rPr>
+            <w:rFonts w:ascii="-webkit-standard" w:eastAsia="Times New Roman" w:hAnsi="-webkit-standard" w:cs="Times New Roman"/>
+            <w:color w:val="4472C4" w:themeColor="accent1"/>
+          </w:rPr>
+          <w:delText>D</w:delText>
+        </w:r>
+      </w:del>
+      <w:r>
+        <w:rPr>
+          <w:rFonts w:ascii="-webkit-standard" w:eastAsia="Times New Roman" w:hAnsi="-webkit-standard" w:cs="Times New Roman"/>
+          <w:color w:val="4472C4" w:themeColor="accent1"/>
+        </w:rPr>
+        <w:t xml:space="preserve">etails regarding the parameter counts have </w:t>
+      </w:r>
+      <w:r>
+        <w:rPr>
+          <w:rFonts w:ascii="-webkit-standard" w:eastAsia="Times New Roman" w:hAnsi="-webkit-standard" w:cs="Times New Roman"/>
+          <w:color w:val="4472C4" w:themeColor="accent1"/>
+        </w:rPr>
+        <w:t xml:space="preserve">have been </w:t>
+      </w:r>
+      <w:r>
+        <w:rPr>
+          <w:rFonts w:ascii="-webkit-standard" w:eastAsia="Times New Roman" w:hAnsi="-webkit-standard" w:cs="Times New Roman"/>
+          <w:color w:val="4472C4" w:themeColor="accent1"/>
+        </w:rPr>
+        <w:t>added to the model description</w:t>
+      </w:r>
+      <w:r>
+        <w:rPr>
+          <w:rFonts w:ascii="-webkit-standard" w:eastAsia="Times New Roman" w:hAnsi="-webkit-standard" w:cs="Times New Roman"/>
+          <w:color w:val="4472C4" w:themeColor="accent1"/>
+        </w:rPr>
+        <w:t xml:space="preserve"> in the manuscript</w:t>
+      </w:r>
+      <w:ins w:id="402" w:author="Matthew Johnson" w:date="2021-02-13T17:03:00Z">
+        <w:r>
+          <w:rPr>
+            <w:rFonts w:ascii="-webkit-standard" w:eastAsia="Times New Roman" w:hAnsi="-webkit-standard" w:cs="Times New Roman"/>
+            <w:color w:val="4472C4" w:themeColor="accent1"/>
+          </w:rPr>
+          <w:t xml:space="preserve"> (Figure 3 caption). Overfitting is somewhat difficult to demonstrate conclusively, but </w:t>
+        </w:r>
+      </w:ins>
+      <w:ins w:id="403" w:author="Matthew Johnson" w:date="2021-02-13T17:08:00Z">
+        <w:r>
+          <w:rPr>
+            <w:rFonts w:ascii="-webkit-standard" w:eastAsia="Times New Roman" w:hAnsi="-webkit-standard" w:cs="Times New Roman"/>
+            <w:color w:val="4472C4" w:themeColor="accent1"/>
+          </w:rPr>
+          <w:t xml:space="preserve">during our model exploration process on the Exploratory dataset, we attempted to find architectures that performed well on </w:t>
+        </w:r>
+      </w:ins>
+      <w:ins w:id="404" w:author="Matthew Johnson" w:date="2021-02-13T17:09:00Z">
+        <w:r>
+          <w:rPr>
+            <w:rFonts w:ascii="-webkit-standard" w:eastAsia="Times New Roman" w:hAnsi="-webkit-standard" w:cs="Times New Roman"/>
+            <w:color w:val="4472C4" w:themeColor="accent1"/>
+          </w:rPr>
+          <w:t xml:space="preserve">the held-out test data subset and did not appear to be </w:t>
+        </w:r>
+      </w:ins>
+      <w:ins w:id="405" w:author="Matthew Johnson" w:date="2021-02-13T17:10:00Z">
+        <w:r>
+          <w:rPr>
+            <w:rFonts w:ascii="-webkit-standard" w:eastAsia="Times New Roman" w:hAnsi="-webkit-standard" w:cs="Times New Roman"/>
+            <w:color w:val="4472C4" w:themeColor="accent1"/>
+          </w:rPr>
+          <w:t xml:space="preserve">excessively </w:t>
+        </w:r>
+      </w:ins>
+      <w:ins w:id="406" w:author="Matthew Johnson" w:date="2021-02-13T17:09:00Z">
+        <w:r>
+          <w:rPr>
+            <w:rFonts w:ascii="-webkit-standard" w:eastAsia="Times New Roman" w:hAnsi="-webkit-standard" w:cs="Times New Roman"/>
+            <w:color w:val="4472C4" w:themeColor="accent1"/>
+          </w:rPr>
+          <w:t xml:space="preserve">overfitting during training. We have made this point more explicit in the revision in lines </w:t>
+        </w:r>
+        <w:r>
+          <w:rPr>
+            <w:rFonts w:ascii="-webkit-standard" w:eastAsia="Times New Roman" w:hAnsi="-webkit-standard" w:cs="Times New Roman"/>
+            <w:color w:val="4472C4" w:themeColor="accent1"/>
+            <w:highlight w:val="yellow"/>
+            <w:rPrChange w:id="407" w:author="Matthew Johnson" w:date="2021-02-13T17:09:00Z">
+              <w:rPr>
+                <w:rFonts w:ascii="-webkit-standard" w:eastAsia="Times New Roman" w:hAnsi="-webkit-standard" w:cs="Times New Roman"/>
+                <w:color w:val="4472C4" w:themeColor="accent1"/>
+              </w:rPr>
+            </w:rPrChange>
+          </w:rPr>
+          <w:t>xxxxx</w:t>
+        </w:r>
+        <w:r>
+          <w:rPr>
+            <w:rFonts w:ascii="-webkit-standard" w:eastAsia="Times New Roman" w:hAnsi="-webkit-standard" w:cs="Times New Roman"/>
+            <w:color w:val="4472C4" w:themeColor="accent1"/>
+          </w:rPr>
+          <w:t>.</w:t>
+        </w:r>
+      </w:ins>
+      <w:del w:id="408" w:author="Matthew Johnson" w:date="2021-02-13T17:03:00Z">
+        <w:r>
+          <w:rPr>
+            <w:rFonts w:ascii="-webkit-standard" w:eastAsia="Times New Roman" w:hAnsi="-webkit-standard" w:cs="Times New Roman"/>
+            <w:color w:val="4472C4" w:themeColor="accent1"/>
+          </w:rPr>
+          <w:delText>.</w:delText>
+        </w:r>
+      </w:del>
+    </w:p>
+    <w:p>
+      <w:pPr>
+        <w:rPr>
+          <w:rFonts w:ascii="-webkit-standard" w:eastAsia="Times New Roman" w:hAnsi="-webkit-standard" w:cs="Times New Roman"/>
+          <w:color w:val="000000"/>
+          <w:sz w:val="27"/>
+          <w:szCs w:val="27"/>
+          <w:shd w:val="clear" w:color="auto" w:fill="FFFFFF"/>
+        </w:rPr>
+      </w:pPr>
+      <w:r>
+        <w:rPr>
+          <w:rFonts w:ascii="-webkit-standard" w:eastAsia="Times New Roman" w:hAnsi="-webkit-standard" w:cs="Times New Roman"/>
+          <w:color w:val="000000"/>
+        </w:rPr>
+        <w:br/>
+      </w:r>
+      <w:r>
+        <w:rPr>
+          <w:rFonts w:ascii="-webkit-standard" w:eastAsia="Times New Roman" w:hAnsi="-webkit-standard" w:cs="Times New Roman"/>
+          <w:color w:val="000000"/>
+          <w:sz w:val="27"/>
+          <w:szCs w:val="27"/>
+          <w:shd w:val="clear" w:color="auto" w:fill="FFFFFF"/>
+        </w:rPr>
+        <w:t>* I'm missing some information on the used learning rates. Was there no learning rate decay at all? I would expect the models to profit from using some sort of learning rate schedule (even when using ADAM).</w:t>
+      </w:r>
+      <w:r>
+        <w:rPr>
+          <w:rFonts w:ascii="-webkit-standard" w:eastAsia="Times New Roman" w:hAnsi="-webkit-standard" w:cs="Times New Roman"/>
+          <w:color w:val="000000"/>
+        </w:rPr>
+        <w:br/>
+      </w:r>
+    </w:p>
+    <w:p>
+      <w:pPr>
+        <w:rPr>
+          <w:rFonts w:ascii="-webkit-standard" w:eastAsia="Times New Roman" w:hAnsi="-webkit-standard" w:cs="Times New Roman"/>
+          <w:color w:val="4472C4" w:themeColor="accent1"/>
+          <w:sz w:val="27"/>
+          <w:szCs w:val="27"/>
+          <w:shd w:val="clear" w:color="auto" w:fill="FFFFFF"/>
+        </w:rPr>
+      </w:pPr>
+      <w:r>
+        <w:rPr>
+          <w:rFonts w:ascii="-webkit-standard" w:eastAsia="Times New Roman" w:hAnsi="-webkit-standard" w:cs="Times New Roman"/>
+          <w:color w:val="4472C4" w:themeColor="accent1"/>
+          <w:sz w:val="27"/>
+          <w:szCs w:val="27"/>
+          <w:shd w:val="clear" w:color="auto" w:fill="FFFFFF"/>
         </w:rPr>
         <w:lastRenderedPageBreak/>
-        <w:t>that is processed into a different structure, thus requiring a different CNN model architecture. It could be that data processed in the format of the other approaches is more indicative of the task-at-hand and are more differentiable between tasks.</w:t>
-      </w:r>
-    </w:p>
-    <w:p>
-      <w:pPr>
-        <w:rPr>
-          <w:rFonts w:ascii="-webkit-standard" w:eastAsia="Times New Roman" w:hAnsi="-webkit-standard" w:cs="Times New Roman"/>
-          <w:color w:val="4472C4" w:themeColor="accent1"/>
-        </w:rPr>
-      </w:pPr>
-    </w:p>
-    <w:p>
-      <w:pPr>
-        <w:rPr>
-          <w:rFonts w:ascii="-webkit-standard" w:eastAsia="Times New Roman" w:hAnsi="-webkit-standard" w:cs="Times New Roman"/>
-          <w:color w:val="4472C4" w:themeColor="accent1"/>
-        </w:rPr>
-      </w:pPr>
-      <w:r>
-        <w:rPr>
-          <w:rFonts w:ascii="-webkit-standard" w:eastAsia="Times New Roman" w:hAnsi="-webkit-standard" w:cs="Times New Roman"/>
-          <w:color w:val="4472C4" w:themeColor="accent1"/>
-        </w:rPr>
-        <w:t>To address this</w:t>
-      </w:r>
-      <w:r>
-        <w:rPr>
-          <w:rFonts w:ascii="-webkit-standard" w:eastAsia="Times New Roman" w:hAnsi="-webkit-standard" w:cs="Times New Roman"/>
-          <w:color w:val="4472C4" w:themeColor="accent1"/>
-        </w:rPr>
-        <w:t xml:space="preserve"> issue</w:t>
-      </w:r>
-      <w:r>
-        <w:rPr>
-          <w:rFonts w:ascii="-webkit-standard" w:eastAsia="Times New Roman" w:hAnsi="-webkit-standard" w:cs="Times New Roman"/>
-          <w:color w:val="4472C4" w:themeColor="accent1"/>
-        </w:rPr>
-        <w:t xml:space="preserve">, </w:t>
-      </w:r>
-      <w:r>
-        <w:rPr>
-          <w:rFonts w:ascii="-webkit-standard" w:eastAsia="Times New Roman" w:hAnsi="-webkit-standard" w:cs="Times New Roman"/>
-          <w:color w:val="4472C4" w:themeColor="accent1"/>
-        </w:rPr>
-        <w:t xml:space="preserve">we obtained the code used by Coco and Keller (2014) to process and classify the data their eye movement data. Using the </w:t>
-      </w:r>
-      <w:commentRangeStart w:id="279"/>
-      <w:r>
-        <w:rPr>
-          <w:rFonts w:ascii="-webkit-standard" w:eastAsia="Times New Roman" w:hAnsi="-webkit-standard" w:cs="Times New Roman"/>
-          <w:color w:val="4472C4" w:themeColor="accent1"/>
-        </w:rPr>
-        <w:t xml:space="preserve">Exploratory </w:t>
-      </w:r>
-      <w:commentRangeEnd w:id="279"/>
-      <w:r>
-        <w:rPr>
-          <w:rStyle w:val="CommentReference"/>
-        </w:rPr>
-        <w:commentReference w:id="279"/>
-      </w:r>
-      <w:r>
-        <w:rPr>
-          <w:rFonts w:ascii="-webkit-standard" w:eastAsia="Times New Roman" w:hAnsi="-webkit-standard" w:cs="Times New Roman"/>
-          <w:color w:val="4472C4" w:themeColor="accent1"/>
-        </w:rPr>
-        <w:t xml:space="preserve">dataset, we processed the data </w:t>
-      </w:r>
-      <w:commentRangeStart w:id="280"/>
-      <w:r>
-        <w:rPr>
-          <w:rFonts w:ascii="-webkit-standard" w:eastAsia="Times New Roman" w:hAnsi="-webkit-standard" w:cs="Times New Roman"/>
-          <w:color w:val="4472C4" w:themeColor="accent1"/>
-        </w:rPr>
-        <w:t xml:space="preserve">into seven features used by Coco and Keller </w:t>
-      </w:r>
-      <w:commentRangeEnd w:id="280"/>
-      <w:r>
-        <w:rPr>
-          <w:rStyle w:val="CommentReference"/>
-        </w:rPr>
-        <w:commentReference w:id="280"/>
-      </w:r>
-      <w:r>
-        <w:rPr>
-          <w:rFonts w:ascii="-webkit-standard" w:eastAsia="Times New Roman" w:hAnsi="-webkit-standard" w:cs="Times New Roman"/>
-          <w:color w:val="4472C4" w:themeColor="accent1"/>
-        </w:rPr>
-        <w:t xml:space="preserve">(i.e., initiation time, number of fixations, mean entropy, mean saccade amplitude, mean fixation duration, percent area fixated, mean </w:t>
-      </w:r>
-      <w:commentRangeStart w:id="281"/>
-      <w:r>
-        <w:rPr>
-          <w:rFonts w:ascii="-webkit-standard" w:eastAsia="Times New Roman" w:hAnsi="-webkit-standard" w:cs="Times New Roman"/>
-          <w:color w:val="4472C4" w:themeColor="accent1"/>
-        </w:rPr>
-        <w:t>fixation saliency</w:t>
-      </w:r>
-      <w:commentRangeEnd w:id="281"/>
-      <w:r>
-        <w:rPr>
-          <w:rStyle w:val="CommentReference"/>
-        </w:rPr>
-        <w:commentReference w:id="281"/>
-      </w:r>
-      <w:r>
-        <w:rPr>
-          <w:rFonts w:ascii="-webkit-standard" w:eastAsia="Times New Roman" w:hAnsi="-webkit-standard" w:cs="Times New Roman"/>
-          <w:color w:val="4472C4" w:themeColor="accent1"/>
-        </w:rPr>
-        <w:t>)</w:t>
-      </w:r>
-      <w:r>
-        <w:rPr>
-          <w:rFonts w:ascii="-webkit-standard" w:eastAsia="Times New Roman" w:hAnsi="-webkit-standard" w:cs="Times New Roman"/>
-          <w:color w:val="4472C4" w:themeColor="accent1"/>
-        </w:rPr>
-        <w:t>. These features were classified using all three model approaches used by Coco and Keller (</w:t>
-      </w:r>
-      <w:commentRangeStart w:id="282"/>
-      <w:r>
-        <w:rPr>
-          <w:rFonts w:ascii="-webkit-standard" w:eastAsia="Times New Roman" w:hAnsi="-webkit-standard" w:cs="Times New Roman"/>
-          <w:color w:val="4472C4" w:themeColor="accent1"/>
-        </w:rPr>
-        <w:t>SVM</w:t>
-      </w:r>
-      <w:commentRangeEnd w:id="282"/>
-      <w:r>
-        <w:rPr>
-          <w:rStyle w:val="CommentReference"/>
-        </w:rPr>
-        <w:commentReference w:id="282"/>
-      </w:r>
-      <w:r>
-        <w:rPr>
-          <w:rFonts w:ascii="-webkit-standard" w:eastAsia="Times New Roman" w:hAnsi="-webkit-standard" w:cs="Times New Roman"/>
-          <w:color w:val="4472C4" w:themeColor="accent1"/>
-        </w:rPr>
-        <w:t xml:space="preserve">, LASSO, MM). </w:t>
-      </w:r>
-      <w:commentRangeStart w:id="283"/>
-      <w:r>
-        <w:rPr>
-          <w:rFonts w:ascii="-webkit-standard" w:eastAsia="Times New Roman" w:hAnsi="-webkit-standard" w:cs="Times New Roman"/>
-          <w:color w:val="4472C4" w:themeColor="accent1"/>
-        </w:rPr>
-        <w:t>As suggested by the reviewer, our approach outperformed Coco and Keller’s</w:t>
-      </w:r>
-      <w:commentRangeEnd w:id="283"/>
-      <w:r>
-        <w:rPr>
-          <w:rStyle w:val="CommentReference"/>
-        </w:rPr>
-        <w:commentReference w:id="283"/>
-      </w:r>
-      <w:r>
-        <w:rPr>
-          <w:rFonts w:ascii="-webkit-standard" w:eastAsia="Times New Roman" w:hAnsi="-webkit-standard" w:cs="Times New Roman"/>
-          <w:color w:val="4472C4" w:themeColor="accent1"/>
-        </w:rPr>
-        <w:t>. The drastic drop in performance of the Coco and Keller approach between their study, and a re-analysis of our data using their approach is likely due to the explicit efforts made by Coco and Keller to differentiate the tasks in a way that would not be dependent on the analysis approach, which they demonstrated by using Greene et al.’s approach to successfully classify their data (Greene et al.’s approach failed on their own data). Our dataset</w:t>
-      </w:r>
-      <w:r>
-        <w:rPr>
-          <w:rFonts w:ascii="-webkit-standard" w:eastAsia="Times New Roman" w:hAnsi="-webkit-standard" w:cs="Times New Roman"/>
-          <w:color w:val="4472C4" w:themeColor="accent1"/>
-        </w:rPr>
-        <w:t xml:space="preserve"> contains tasks that are capable of being distinguished (as we, and others using the same tasks have demonstrated), but these tasks are not as easily distinguishable as the tasks used by Coco and Keller. </w:t>
-      </w:r>
-      <w:r>
-        <w:rPr>
-          <w:rFonts w:ascii="-webkit-standard" w:eastAsia="Times New Roman" w:hAnsi="-webkit-standard" w:cs="Times New Roman"/>
-          <w:color w:val="4472C4" w:themeColor="accent1"/>
-        </w:rPr>
-        <w:t xml:space="preserve">For this reason, to successfully classify our dataset requires a sophisticated analysis approach. Although the Coco and Keller approach clearly demonstrated proficiency, outperforming the rest of the literature, the evidence provided here showing that our approach was able to outperform that of Coco and Keller provides further evidence (in addition to that already provided in the original manuscript) that our approach is state of the art. </w:t>
-      </w:r>
-      <w:commentRangeStart w:id="284"/>
-      <w:r>
-        <w:rPr>
-          <w:rFonts w:ascii="-webkit-standard" w:eastAsia="Times New Roman" w:hAnsi="-webkit-standard" w:cs="Times New Roman"/>
-          <w:color w:val="4472C4" w:themeColor="accent1"/>
-        </w:rPr>
-        <w:t>This process and the results have been described at length in the revised version of the manuscript.</w:t>
-      </w:r>
-      <w:commentRangeEnd w:id="284"/>
-      <w:r>
-        <w:rPr>
-          <w:rStyle w:val="CommentReference"/>
-        </w:rPr>
-        <w:commentReference w:id="284"/>
-      </w:r>
-    </w:p>
-    <w:p>
-      <w:pPr>
-        <w:rPr>
-          <w:rFonts w:ascii="-webkit-standard" w:eastAsia="Times New Roman" w:hAnsi="-webkit-standard" w:cs="Times New Roman"/>
-          <w:color w:val="000000"/>
-          <w:sz w:val="27"/>
-          <w:szCs w:val="27"/>
-          <w:shd w:val="clear" w:color="auto" w:fill="FFFFFF"/>
+        <w:t>Actually, t</w:t>
+      </w:r>
+      <w:r>
+        <w:rPr>
+          <w:rFonts w:ascii="-webkit-standard" w:eastAsia="Times New Roman" w:hAnsi="-webkit-standard" w:cs="Times New Roman"/>
+          <w:color w:val="4472C4" w:themeColor="accent1"/>
+          <w:sz w:val="27"/>
+          <w:szCs w:val="27"/>
+          <w:shd w:val="clear" w:color="auto" w:fill="FFFFFF"/>
+        </w:rPr>
+        <w:t>he</w:t>
+      </w:r>
+      <w:r>
+        <w:rPr>
+          <w:rFonts w:ascii="-webkit-standard" w:eastAsia="Times New Roman" w:hAnsi="-webkit-standard" w:cs="Times New Roman"/>
+          <w:color w:val="4472C4" w:themeColor="accent1"/>
+          <w:sz w:val="27"/>
+          <w:szCs w:val="27"/>
+          <w:shd w:val="clear" w:color="auto" w:fill="FFFFFF"/>
+        </w:rPr>
+        <w:t>re was a decay in learning rate</w:t>
+      </w:r>
+      <w:del w:id="409" w:author="Matthew Johnson" w:date="2021-02-13T17:21:00Z">
+        <w:r>
+          <w:rPr>
+            <w:rFonts w:ascii="-webkit-standard" w:eastAsia="Times New Roman" w:hAnsi="-webkit-standard" w:cs="Times New Roman"/>
+            <w:color w:val="4472C4" w:themeColor="accent1"/>
+            <w:sz w:val="27"/>
+            <w:szCs w:val="27"/>
+            <w:shd w:val="clear" w:color="auto" w:fill="FFFFFF"/>
+          </w:rPr>
+          <w:delText xml:space="preserve"> </w:delText>
+        </w:r>
+      </w:del>
+      <w:ins w:id="410" w:author="Matthew Johnson" w:date="2021-02-13T17:21:00Z">
+        <w:r>
+          <w:rPr>
+            <w:rFonts w:ascii="-webkit-standard" w:eastAsia="Times New Roman" w:hAnsi="-webkit-standard" w:cs="Times New Roman"/>
+            <w:color w:val="4472C4" w:themeColor="accent1"/>
+            <w:sz w:val="27"/>
+            <w:szCs w:val="27"/>
+            <w:shd w:val="clear" w:color="auto" w:fill="FFFFFF"/>
+          </w:rPr>
+          <w:t>; we used the default values for the Adam optimizer and originally did not include that level of detail in the paper, but this comment has convinced us that it would be useful to some readers to include all of the opti</w:t>
+        </w:r>
+      </w:ins>
+      <w:ins w:id="411" w:author="Matthew Johnson" w:date="2021-02-13T17:22:00Z">
+        <w:r>
+          <w:rPr>
+            <w:rFonts w:ascii="-webkit-standard" w:eastAsia="Times New Roman" w:hAnsi="-webkit-standard" w:cs="Times New Roman"/>
+            <w:color w:val="4472C4" w:themeColor="accent1"/>
+            <w:sz w:val="27"/>
+            <w:szCs w:val="27"/>
+            <w:shd w:val="clear" w:color="auto" w:fill="FFFFFF"/>
+          </w:rPr>
+          <w:t>mi</w:t>
+        </w:r>
+      </w:ins>
+      <w:ins w:id="412" w:author="Matthew Johnson" w:date="2021-02-13T17:21:00Z">
+        <w:r>
+          <w:rPr>
+            <w:rFonts w:ascii="-webkit-standard" w:eastAsia="Times New Roman" w:hAnsi="-webkit-standard" w:cs="Times New Roman"/>
+            <w:color w:val="4472C4" w:themeColor="accent1"/>
+            <w:sz w:val="27"/>
+            <w:szCs w:val="27"/>
+            <w:shd w:val="clear" w:color="auto" w:fill="FFFFFF"/>
+          </w:rPr>
+          <w:t>z</w:t>
+        </w:r>
+      </w:ins>
+      <w:ins w:id="413" w:author="Matthew Johnson" w:date="2021-02-13T17:22:00Z">
+        <w:r>
+          <w:rPr>
+            <w:rFonts w:ascii="-webkit-standard" w:eastAsia="Times New Roman" w:hAnsi="-webkit-standard" w:cs="Times New Roman"/>
+            <w:color w:val="4472C4" w:themeColor="accent1"/>
+            <w:sz w:val="27"/>
+            <w:szCs w:val="27"/>
+            <w:shd w:val="clear" w:color="auto" w:fill="FFFFFF"/>
+          </w:rPr>
+          <w:t>er (hyper)parameters</w:t>
+        </w:r>
+      </w:ins>
+      <w:del w:id="414" w:author="Matthew Johnson" w:date="2021-02-13T17:21:00Z">
+        <w:r>
+          <w:rPr>
+            <w:rFonts w:ascii="-webkit-standard" w:eastAsia="Times New Roman" w:hAnsi="-webkit-standard" w:cs="Times New Roman"/>
+            <w:color w:val="4472C4" w:themeColor="accent1"/>
+            <w:sz w:val="27"/>
+            <w:szCs w:val="27"/>
+            <w:shd w:val="clear" w:color="auto" w:fill="FFFFFF"/>
+          </w:rPr>
+          <w:delText>as classification accuracy improved</w:delText>
+        </w:r>
+      </w:del>
+      <w:r>
+        <w:rPr>
+          <w:rFonts w:ascii="-webkit-standard" w:eastAsia="Times New Roman" w:hAnsi="-webkit-standard" w:cs="Times New Roman"/>
+          <w:color w:val="4472C4" w:themeColor="accent1"/>
+          <w:sz w:val="27"/>
+          <w:szCs w:val="27"/>
+          <w:shd w:val="clear" w:color="auto" w:fill="FFFFFF"/>
+        </w:rPr>
+        <w:t>.</w:t>
+      </w:r>
+      <w:r>
+        <w:rPr>
+          <w:rFonts w:ascii="-webkit-standard" w:eastAsia="Times New Roman" w:hAnsi="-webkit-standard" w:cs="Times New Roman"/>
+          <w:color w:val="4472C4" w:themeColor="accent1"/>
+          <w:sz w:val="27"/>
+          <w:szCs w:val="27"/>
+          <w:shd w:val="clear" w:color="auto" w:fill="FFFFFF"/>
+        </w:rPr>
+        <w:t xml:space="preserve"> </w:t>
+      </w:r>
+      <w:r>
+        <w:rPr>
+          <w:rFonts w:ascii="-webkit-standard" w:eastAsia="Times New Roman" w:hAnsi="-webkit-standard" w:cs="Times New Roman"/>
+          <w:color w:val="4472C4" w:themeColor="accent1"/>
+          <w:sz w:val="27"/>
+          <w:szCs w:val="27"/>
+          <w:shd w:val="clear" w:color="auto" w:fill="FFFFFF"/>
+        </w:rPr>
+        <w:t xml:space="preserve">This information has been added to the model description in the </w:t>
+      </w:r>
+      <w:ins w:id="415" w:author="Matthew Johnson" w:date="2021-02-13T17:22:00Z">
+        <w:r>
+          <w:rPr>
+            <w:rFonts w:ascii="-webkit-standard" w:eastAsia="Times New Roman" w:hAnsi="-webkit-standard" w:cs="Times New Roman"/>
+            <w:color w:val="4472C4" w:themeColor="accent1"/>
+            <w:sz w:val="27"/>
+            <w:szCs w:val="27"/>
+            <w:shd w:val="clear" w:color="auto" w:fill="FFFFFF"/>
+          </w:rPr>
+          <w:t xml:space="preserve">revised </w:t>
+        </w:r>
+      </w:ins>
+      <w:r>
+        <w:rPr>
+          <w:rFonts w:ascii="-webkit-standard" w:eastAsia="Times New Roman" w:hAnsi="-webkit-standard" w:cs="Times New Roman"/>
+          <w:color w:val="4472C4" w:themeColor="accent1"/>
+          <w:sz w:val="27"/>
+          <w:szCs w:val="27"/>
+          <w:shd w:val="clear" w:color="auto" w:fill="FFFFFF"/>
+        </w:rPr>
+        <w:t>manuscript</w:t>
+      </w:r>
+      <w:ins w:id="416" w:author="Matthew Johnson" w:date="2021-02-13T17:22:00Z">
+        <w:r>
+          <w:rPr>
+            <w:rFonts w:ascii="-webkit-standard" w:eastAsia="Times New Roman" w:hAnsi="-webkit-standard" w:cs="Times New Roman"/>
+            <w:color w:val="4472C4" w:themeColor="accent1"/>
+            <w:sz w:val="27"/>
+            <w:szCs w:val="27"/>
+            <w:shd w:val="clear" w:color="auto" w:fill="FFFFFF"/>
+          </w:rPr>
+          <w:t xml:space="preserve"> (Figure 3 caption)</w:t>
+        </w:r>
+      </w:ins>
+      <w:r>
+        <w:rPr>
+          <w:rFonts w:ascii="-webkit-standard" w:eastAsia="Times New Roman" w:hAnsi="-webkit-standard" w:cs="Times New Roman"/>
+          <w:color w:val="4472C4" w:themeColor="accent1"/>
+          <w:sz w:val="27"/>
+          <w:szCs w:val="27"/>
+          <w:shd w:val="clear" w:color="auto" w:fill="FFFFFF"/>
+        </w:rPr>
+        <w:t>.</w:t>
+      </w:r>
+    </w:p>
+    <w:p>
+      <w:pPr>
+        <w:rPr>
+          <w:rFonts w:ascii="-webkit-standard" w:eastAsia="Times New Roman" w:hAnsi="-webkit-standard" w:cs="Times New Roman"/>
+          <w:color w:val="000000"/>
         </w:rPr>
       </w:pPr>
       <w:r>
@@ -6657,65 +8766,7 @@
           <w:szCs w:val="27"/>
           <w:shd w:val="clear" w:color="auto" w:fill="FFFFFF"/>
         </w:rPr>
-        <w:t>2. In the ablation studies, the authors use datasets where one or more components have been removed (X, Y, P). From the manuscript, I'm not sure whether the models where retrained on the new data, or whether the already trained models where evaluated on the reduced data. For assessing the relevance of the different components, I would argue that the models should be retrained. Zeroing out some components introduces a substantial domain shift and model performance might just drop because of this.</w:t>
-      </w:r>
-    </w:p>
-    <w:p>
-      <w:pPr>
-        <w:rPr>
-          <w:rFonts w:ascii="-webkit-standard" w:eastAsia="Times New Roman" w:hAnsi="-webkit-standard" w:cs="Times New Roman"/>
-          <w:color w:val="000000"/>
-          <w:sz w:val="27"/>
-          <w:szCs w:val="27"/>
-          <w:shd w:val="clear" w:color="auto" w:fill="FFFFFF"/>
-        </w:rPr>
-      </w:pPr>
-    </w:p>
-    <w:p>
-      <w:pPr>
-        <w:rPr>
-          <w:rFonts w:ascii="-webkit-standard" w:eastAsia="Times New Roman" w:hAnsi="-webkit-standard" w:cs="Times New Roman"/>
-          <w:color w:val="000000"/>
-          <w:sz w:val="27"/>
-          <w:szCs w:val="27"/>
-          <w:shd w:val="clear" w:color="auto" w:fill="FFFFFF"/>
-        </w:rPr>
-      </w:pPr>
-      <w:r>
-        <w:rPr>
-          <w:rFonts w:ascii="-webkit-standard" w:eastAsia="Times New Roman" w:hAnsi="-webkit-standard" w:cs="Times New Roman"/>
-          <w:color w:val="4472C4" w:themeColor="accent1"/>
-        </w:rPr>
-        <w:t>In most cases, the models were retrained. The models were only not retrained in the supplementary analysis comparing the three tasks</w:t>
-      </w:r>
-      <w:r>
-        <w:rPr>
-          <w:rFonts w:ascii="-webkit-standard" w:eastAsia="Times New Roman" w:hAnsi="-webkit-standard" w:cs="Times New Roman"/>
-          <w:color w:val="4472C4" w:themeColor="accent1"/>
-        </w:rPr>
-        <w:t xml:space="preserve"> because independent subsets of the original results were calculated and compared.</w:t>
-      </w:r>
-      <w:r>
-        <w:rPr>
-          <w:rFonts w:ascii="-webkit-standard" w:eastAsia="Times New Roman" w:hAnsi="-webkit-standard" w:cs="Times New Roman"/>
-          <w:color w:val="4472C4" w:themeColor="accent1"/>
-        </w:rPr>
-        <w:t xml:space="preserve"> To clarify which models were re-trained, and which models were not re-trained, and the specific reasons why some models were not retrained, </w:t>
-      </w:r>
-      <w:commentRangeStart w:id="285"/>
-      <w:r>
-        <w:rPr>
-          <w:rFonts w:ascii="-webkit-standard" w:eastAsia="Times New Roman" w:hAnsi="-webkit-standard" w:cs="Times New Roman"/>
-          <w:color w:val="4472C4" w:themeColor="accent1"/>
-        </w:rPr>
-        <w:t>the manuscript was updated where appropriate.</w:t>
-      </w:r>
-      <w:commentRangeEnd w:id="285"/>
-      <w:r>
-        <w:rPr>
-          <w:rStyle w:val="CommentReference"/>
-        </w:rPr>
-        <w:commentReference w:id="285"/>
+        <w:t>* "To determine the relative value of the contribution from each component", [ANOVA was performed] (lines 296): This is really only a subtle point, but I would argue that ANOVA only determines whether there is any effect at all but not the relative value of each component. The relative value could be measured, e.g., by the differences in performance. Obviously, a statistical test is required to assess that these differences are meaningful, but ultimatively, in my opinion, it is more interesting to see how large the effect is.</w:t>
       </w:r>
       <w:r>
         <w:rPr>
@@ -6724,6 +8775,352 @@
         </w:rPr>
         <w:br/>
       </w:r>
+    </w:p>
+    <w:p>
+      <w:pPr>
+        <w:rPr>
+          <w:rFonts w:ascii="-webkit-standard" w:eastAsia="Times New Roman" w:hAnsi="-webkit-standard" w:cs="Times New Roman"/>
+          <w:color w:val="4472C4" w:themeColor="accent1"/>
+        </w:rPr>
+      </w:pPr>
+      <w:del w:id="417" w:author="Matthew Johnson" w:date="2021-02-13T17:24:00Z">
+        <w:r>
+          <w:rPr>
+            <w:rFonts w:ascii="-webkit-standard" w:eastAsia="Times New Roman" w:hAnsi="-webkit-standard" w:cs="Times New Roman"/>
+            <w:color w:val="4472C4" w:themeColor="accent1"/>
+          </w:rPr>
+          <w:delText xml:space="preserve">The reviewer states here that the comparisons we present in the manuscript do not represent the relative value of the contribution of the components compared, but then states that the relative value could be measured by a difference in performance, which </w:delText>
+        </w:r>
+        <w:r>
+          <w:rPr>
+            <w:rFonts w:ascii="-webkit-standard" w:eastAsia="Times New Roman" w:hAnsi="-webkit-standard" w:cs="Times New Roman"/>
+            <w:color w:val="4472C4" w:themeColor="accent1"/>
+          </w:rPr>
+          <w:delText>is something that can in fact</w:delText>
+        </w:r>
+        <w:r>
+          <w:rPr>
+            <w:rFonts w:ascii="-webkit-standard" w:eastAsia="Times New Roman" w:hAnsi="-webkit-standard" w:cs="Times New Roman"/>
+            <w:color w:val="4472C4" w:themeColor="accent1"/>
+          </w:rPr>
+          <w:delText xml:space="preserve"> be assessed </w:delText>
+        </w:r>
+        <w:r>
+          <w:rPr>
+            <w:rFonts w:ascii="-webkit-standard" w:eastAsia="Times New Roman" w:hAnsi="-webkit-standard" w:cs="Times New Roman"/>
+            <w:color w:val="4472C4" w:themeColor="accent1"/>
+          </w:rPr>
+          <w:delText xml:space="preserve">using an </w:delText>
+        </w:r>
+        <w:r>
+          <w:rPr>
+            <w:rFonts w:ascii="-webkit-standard" w:eastAsia="Times New Roman" w:hAnsi="-webkit-standard" w:cs="Times New Roman"/>
+            <w:color w:val="4472C4" w:themeColor="accent1"/>
+          </w:rPr>
+          <w:delText xml:space="preserve">ANOVA. </w:delText>
+        </w:r>
+        <w:r>
+          <w:rPr>
+            <w:rFonts w:ascii="-webkit-standard" w:eastAsia="Times New Roman" w:hAnsi="-webkit-standard" w:cs="Times New Roman"/>
+            <w:color w:val="4472C4" w:themeColor="accent1"/>
+          </w:rPr>
+          <w:delText xml:space="preserve">This </w:delText>
+        </w:r>
+        <w:r>
+          <w:rPr>
+            <w:rFonts w:ascii="-webkit-standard" w:eastAsia="Times New Roman" w:hAnsi="-webkit-standard" w:cs="Times New Roman"/>
+            <w:color w:val="4472C4" w:themeColor="accent1"/>
+          </w:rPr>
+          <w:delText xml:space="preserve">is the statistical analysis we use </w:delText>
+        </w:r>
+        <w:r>
+          <w:rPr>
+            <w:rFonts w:ascii="-webkit-standard" w:eastAsia="Times New Roman" w:hAnsi="-webkit-standard" w:cs="Times New Roman"/>
+            <w:color w:val="4472C4" w:themeColor="accent1"/>
+          </w:rPr>
+          <w:delText xml:space="preserve">for our comparisons. </w:delText>
+        </w:r>
+        <w:r>
+          <w:rPr>
+            <w:rFonts w:ascii="-webkit-standard" w:eastAsia="Times New Roman" w:hAnsi="-webkit-standard" w:cs="Times New Roman"/>
+            <w:color w:val="4472C4" w:themeColor="accent1"/>
+          </w:rPr>
+          <w:delText>We also present effect sizes with our comparisons as a way to show how large the effect is</w:delText>
+        </w:r>
+        <w:r>
+          <w:rPr>
+            <w:rFonts w:ascii="-webkit-standard" w:eastAsia="Times New Roman" w:hAnsi="-webkit-standard" w:cs="Times New Roman"/>
+            <w:color w:val="4472C4" w:themeColor="accent1"/>
+          </w:rPr>
+          <w:delText xml:space="preserve"> (i.e., the magnitude)</w:delText>
+        </w:r>
+        <w:r>
+          <w:rPr>
+            <w:rFonts w:ascii="-webkit-standard" w:eastAsia="Times New Roman" w:hAnsi="-webkit-standard" w:cs="Times New Roman"/>
+            <w:color w:val="4472C4" w:themeColor="accent1"/>
+          </w:rPr>
+          <w:delText>. For these reasons, we are not entirely certain what the reviewer is proposing with this comment, or if any changes to the manuscript are being suggested with this comment</w:delText>
+        </w:r>
+      </w:del>
+      <w:ins w:id="418" w:author="Matthew Johnson" w:date="2021-02-13T17:24:00Z">
+        <w:r>
+          <w:rPr>
+            <w:rFonts w:ascii="-webkit-standard" w:eastAsia="Times New Roman" w:hAnsi="-webkit-standard" w:cs="Times New Roman"/>
+            <w:color w:val="4472C4" w:themeColor="accent1"/>
+          </w:rPr>
+          <w:t xml:space="preserve">We see that our initial </w:t>
+        </w:r>
+      </w:ins>
+      <w:ins w:id="419" w:author="Matthew Johnson" w:date="2021-02-13T17:25:00Z">
+        <w:r>
+          <w:rPr>
+            <w:rFonts w:ascii="-webkit-standard" w:eastAsia="Times New Roman" w:hAnsi="-webkit-standard" w:cs="Times New Roman"/>
+            <w:color w:val="4472C4" w:themeColor="accent1"/>
+          </w:rPr>
+          <w:t>phrasing was slightly inaccurate, as pointed out; the ANOVA indeed demonstrates the existence of an effect, but not the size of the effect as the phrase “relative value” seems to imply</w:t>
+        </w:r>
+      </w:ins>
+      <w:r>
+        <w:rPr>
+          <w:rFonts w:ascii="-webkit-standard" w:eastAsia="Times New Roman" w:hAnsi="-webkit-standard" w:cs="Times New Roman"/>
+          <w:color w:val="4472C4" w:themeColor="accent1"/>
+        </w:rPr>
+        <w:t>.</w:t>
+      </w:r>
+      <w:ins w:id="420" w:author="Matthew Johnson" w:date="2021-02-13T17:25:00Z">
+        <w:r>
+          <w:rPr>
+            <w:rFonts w:ascii="-webkit-standard" w:eastAsia="Times New Roman" w:hAnsi="-webkit-standard" w:cs="Times New Roman"/>
+            <w:color w:val="4472C4" w:themeColor="accent1"/>
+          </w:rPr>
+          <w:t xml:space="preserve"> We have</w:t>
+        </w:r>
+      </w:ins>
+      <w:ins w:id="421" w:author="Matthew Johnson" w:date="2021-02-13T17:26:00Z">
+        <w:r>
+          <w:rPr>
+            <w:rFonts w:ascii="-webkit-standard" w:eastAsia="Times New Roman" w:hAnsi="-webkit-standard" w:cs="Times New Roman"/>
+            <w:color w:val="4472C4" w:themeColor="accent1"/>
+          </w:rPr>
+          <w:t xml:space="preserve"> revised this phrasing in the line mentioned and in a few other places where similar phrasing occurred.</w:t>
+        </w:r>
+      </w:ins>
+      <w:ins w:id="422" w:author="Matthew Johnson" w:date="2021-02-13T17:31:00Z">
+        <w:r>
+          <w:rPr>
+            <w:rFonts w:ascii="-webkit-standard" w:eastAsia="Times New Roman" w:hAnsi="-webkit-standard" w:cs="Times New Roman"/>
+            <w:color w:val="4472C4" w:themeColor="accent1"/>
+          </w:rPr>
+          <w:t xml:space="preserve"> We agree that the actual </w:t>
+        </w:r>
+      </w:ins>
+      <w:ins w:id="423" w:author="Matthew Johnson" w:date="2021-02-13T17:32:00Z">
+        <w:r>
+          <w:rPr>
+            <w:rFonts w:ascii="-webkit-standard" w:eastAsia="Times New Roman" w:hAnsi="-webkit-standard" w:cs="Times New Roman"/>
+            <w:color w:val="4472C4" w:themeColor="accent1"/>
+          </w:rPr>
+          <w:t>sizes of the effects could be interesting as well, but if we understand the q</w:t>
+        </w:r>
+      </w:ins>
+      <w:ins w:id="424" w:author="Matthew Johnson" w:date="2021-02-13T17:33:00Z">
+        <w:r>
+          <w:rPr>
+            <w:rFonts w:ascii="-webkit-standard" w:eastAsia="Times New Roman" w:hAnsi="-webkit-standard" w:cs="Times New Roman"/>
+            <w:color w:val="4472C4" w:themeColor="accent1"/>
+          </w:rPr>
+          <w:t>uestion correctly, it seems like estimating those sizes could turn into a relatively complex investigation of its own. For example, suppose that pupil size is partially redundant with X and partially redun</w:t>
+        </w:r>
+      </w:ins>
+      <w:ins w:id="425" w:author="Matthew Johnson" w:date="2021-02-13T17:34:00Z">
+        <w:r>
+          <w:rPr>
+            <w:rFonts w:ascii="-webkit-standard" w:eastAsia="Times New Roman" w:hAnsi="-webkit-standard" w:cs="Times New Roman"/>
+            <w:color w:val="4472C4" w:themeColor="accent1"/>
+          </w:rPr>
+          <w:t xml:space="preserve">dant with Y; capturing this relationship quantitatively might involve some fairly sophisticated comparisons between </w:t>
+        </w:r>
+      </w:ins>
+      <w:ins w:id="426" w:author="Matthew Johnson" w:date="2021-02-13T17:35:00Z">
+        <w:r>
+          <w:rPr>
+            <w:rFonts w:ascii="-webkit-standard" w:eastAsia="Times New Roman" w:hAnsi="-webkit-standard" w:cs="Times New Roman"/>
+            <w:color w:val="4472C4" w:themeColor="accent1"/>
+          </w:rPr>
+          <w:t xml:space="preserve">not only the </w:t>
+        </w:r>
+        <w:r>
+          <w:rPr>
+            <w:rFonts w:ascii="-webkit-standard" w:eastAsia="Times New Roman" w:hAnsi="-webkit-standard" w:cs="Times New Roman"/>
+            <w:color w:val="4472C4" w:themeColor="accent1"/>
+          </w:rPr>
+          <w:t xml:space="preserve">XYP </w:t>
+        </w:r>
+        <w:r>
+          <w:rPr>
+            <w:rFonts w:ascii="-webkit-standard" w:eastAsia="Times New Roman" w:hAnsi="-webkit-standard" w:cs="Times New Roman"/>
+            <w:color w:val="4472C4" w:themeColor="accent1"/>
+          </w:rPr>
+          <w:t xml:space="preserve">and </w:t>
+        </w:r>
+        <w:r>
+          <w:rPr>
+            <w:rFonts w:ascii="-webkit-standard" w:eastAsia="Times New Roman" w:hAnsi="-webkit-standard" w:cs="Times New Roman"/>
+            <w:color w:val="4472C4" w:themeColor="accent1"/>
+          </w:rPr>
+          <w:t>XY∅</w:t>
+        </w:r>
+        <w:r>
+          <w:rPr>
+            <w:rFonts w:ascii="-webkit-standard" w:eastAsia="Times New Roman" w:hAnsi="-webkit-standard" w:cs="Times New Roman"/>
+            <w:color w:val="4472C4" w:themeColor="accent1"/>
+          </w:rPr>
+          <w:t xml:space="preserve"> data subsets, but </w:t>
+        </w:r>
+      </w:ins>
+      <w:ins w:id="427" w:author="Matthew Johnson" w:date="2021-02-13T17:36:00Z">
+        <w:r>
+          <w:rPr>
+            <w:rFonts w:ascii="-webkit-standard" w:eastAsia="Times New Roman" w:hAnsi="-webkit-standard" w:cs="Times New Roman"/>
+            <w:color w:val="4472C4" w:themeColor="accent1"/>
+          </w:rPr>
+          <w:t xml:space="preserve">also between </w:t>
+        </w:r>
+        <w:bookmarkStart w:id="428" w:name="_Hlk64130221"/>
+        <w:r>
+          <w:rPr>
+            <w:rFonts w:ascii="-webkit-standard" w:eastAsia="Times New Roman" w:hAnsi="-webkit-standard" w:cs="Times New Roman"/>
+            <w:color w:val="4472C4" w:themeColor="accent1"/>
+          </w:rPr>
+          <w:t>X∅∅</w:t>
+        </w:r>
+        <w:bookmarkEnd w:id="428"/>
+        <w:r>
+          <w:rPr>
+            <w:rFonts w:ascii="-webkit-standard" w:eastAsia="Times New Roman" w:hAnsi="-webkit-standard" w:cs="Times New Roman"/>
+            <w:color w:val="4472C4" w:themeColor="accent1"/>
+          </w:rPr>
+          <w:t xml:space="preserve"> and </w:t>
+        </w:r>
+        <w:r>
+          <w:rPr>
+            <w:rFonts w:ascii="-webkit-standard" w:eastAsia="Times New Roman" w:hAnsi="-webkit-standard" w:cs="Times New Roman"/>
+            <w:color w:val="4472C4" w:themeColor="accent1"/>
+          </w:rPr>
+          <w:t>X</w:t>
+        </w:r>
+        <w:bookmarkStart w:id="429" w:name="_Hlk64130234"/>
+        <w:r>
+          <w:rPr>
+            <w:rFonts w:ascii="-webkit-standard" w:eastAsia="Times New Roman" w:hAnsi="-webkit-standard" w:cs="Times New Roman"/>
+            <w:color w:val="4472C4" w:themeColor="accent1"/>
+          </w:rPr>
+          <w:t>∅</w:t>
+        </w:r>
+        <w:bookmarkEnd w:id="429"/>
+        <w:r>
+          <w:rPr>
+            <w:rFonts w:ascii="-webkit-standard" w:eastAsia="Times New Roman" w:hAnsi="-webkit-standard" w:cs="Times New Roman"/>
+            <w:color w:val="4472C4" w:themeColor="accent1"/>
+          </w:rPr>
+          <w:t>P, Y</w:t>
+        </w:r>
+        <w:r>
+          <w:rPr>
+            <w:rFonts w:ascii="-webkit-standard" w:eastAsia="Times New Roman" w:hAnsi="-webkit-standard" w:cs="Times New Roman"/>
+            <w:color w:val="4472C4" w:themeColor="accent1"/>
+          </w:rPr>
+          <w:t>∅∅</w:t>
+        </w:r>
+      </w:ins>
+      <w:ins w:id="430" w:author="Matthew Johnson" w:date="2021-02-13T17:37:00Z">
+        <w:r>
+          <w:rPr>
+            <w:rFonts w:ascii="-webkit-standard" w:eastAsia="Times New Roman" w:hAnsi="-webkit-standard" w:cs="Times New Roman"/>
+            <w:color w:val="4472C4" w:themeColor="accent1"/>
+          </w:rPr>
+          <w:t xml:space="preserve"> and Y</w:t>
+        </w:r>
+        <w:r>
+          <w:rPr>
+            <w:rFonts w:ascii="-webkit-standard" w:eastAsia="Times New Roman" w:hAnsi="-webkit-standard" w:cs="Times New Roman"/>
+            <w:color w:val="4472C4" w:themeColor="accent1"/>
+          </w:rPr>
+          <w:t>∅</w:t>
+        </w:r>
+        <w:r>
+          <w:rPr>
+            <w:rFonts w:ascii="-webkit-standard" w:eastAsia="Times New Roman" w:hAnsi="-webkit-standard" w:cs="Times New Roman"/>
+            <w:color w:val="4472C4" w:themeColor="accent1"/>
+          </w:rPr>
+          <w:t xml:space="preserve">P, and so on. One might get at this question by examining the covariance structure of the data components, but that </w:t>
+        </w:r>
+      </w:ins>
+      <w:ins w:id="431" w:author="Matthew Johnson" w:date="2021-02-13T17:38:00Z">
+        <w:r>
+          <w:rPr>
+            <w:rFonts w:ascii="-webkit-standard" w:eastAsia="Times New Roman" w:hAnsi="-webkit-standard" w:cs="Times New Roman"/>
+            <w:color w:val="4472C4" w:themeColor="accent1"/>
+          </w:rPr>
+          <w:t xml:space="preserve">raw </w:t>
+        </w:r>
+      </w:ins>
+      <w:ins w:id="432" w:author="Matthew Johnson" w:date="2021-02-13T17:37:00Z">
+        <w:r>
+          <w:rPr>
+            <w:rFonts w:ascii="-webkit-standard" w:eastAsia="Times New Roman" w:hAnsi="-webkit-standard" w:cs="Times New Roman"/>
+            <w:color w:val="4472C4" w:themeColor="accent1"/>
+          </w:rPr>
+          <w:t xml:space="preserve">covariance structure may or may not relate directly to the </w:t>
+        </w:r>
+      </w:ins>
+      <w:ins w:id="433" w:author="Matthew Johnson" w:date="2021-02-13T17:38:00Z">
+        <w:r>
+          <w:rPr>
+            <w:rFonts w:ascii="-webkit-standard" w:eastAsia="Times New Roman" w:hAnsi="-webkit-standard" w:cs="Times New Roman"/>
+            <w:color w:val="4472C4" w:themeColor="accent1"/>
+          </w:rPr>
+          <w:t>ultimate redundancies in information content that are revealed after classification.</w:t>
+        </w:r>
+      </w:ins>
+      <w:ins w:id="434" w:author="Matthew Johnson" w:date="2021-02-13T17:39:00Z">
+        <w:r>
+          <w:rPr>
+            <w:rFonts w:ascii="-webkit-standard" w:eastAsia="Times New Roman" w:hAnsi="-webkit-standard" w:cs="Times New Roman"/>
+            <w:color w:val="4472C4" w:themeColor="accent1"/>
+          </w:rPr>
+          <w:t xml:space="preserve"> For this reason, our judgment for now has been that a detailed investigation might lie outside the scope of the current paper</w:t>
+        </w:r>
+      </w:ins>
+      <w:ins w:id="435" w:author="Matthew Johnson" w:date="2021-02-13T17:40:00Z">
+        <w:r>
+          <w:rPr>
+            <w:rFonts w:ascii="-webkit-standard" w:eastAsia="Times New Roman" w:hAnsi="-webkit-standard" w:cs="Times New Roman"/>
+            <w:color w:val="4472C4" w:themeColor="accent1"/>
+          </w:rPr>
+          <w:t xml:space="preserve"> and could be better suited to a separate, standalone quantitative paper on that topic; however, if the </w:t>
+        </w:r>
+      </w:ins>
+      <w:ins w:id="436" w:author="Matthew Johnson" w:date="2021-02-13T17:41:00Z">
+        <w:r>
+          <w:rPr>
+            <w:rFonts w:ascii="-webkit-standard" w:eastAsia="Times New Roman" w:hAnsi="-webkit-standard" w:cs="Times New Roman"/>
+            <w:color w:val="4472C4" w:themeColor="accent1"/>
+          </w:rPr>
+          <w:t>reviewer disagrees, we are happy to consider the issue further.</w:t>
+        </w:r>
+      </w:ins>
+    </w:p>
+    <w:p>
+      <w:pPr>
+        <w:rPr>
+          <w:rFonts w:ascii="-webkit-standard" w:eastAsia="Times New Roman" w:hAnsi="-webkit-standard" w:cs="Times New Roman"/>
+          <w:color w:val="000000"/>
+          <w:sz w:val="27"/>
+          <w:szCs w:val="27"/>
+          <w:shd w:val="clear" w:color="auto" w:fill="FFFFFF"/>
+        </w:rPr>
+      </w:pPr>
       <w:r>
         <w:rPr>
           <w:rFonts w:ascii="-webkit-standard" w:eastAsia="Times New Roman" w:hAnsi="-webkit-standard" w:cs="Times New Roman"/>
@@ -6739,699 +9136,107 @@
           <w:szCs w:val="27"/>
           <w:shd w:val="clear" w:color="auto" w:fill="FFFFFF"/>
         </w:rPr>
-        <w:t xml:space="preserve">3. On a related note, if I see it correctly, for the generalization test from exploratory to confirmatory data, the models are completely retrained. Here, I think I would have gone for not retraining the models since the distribution shift is much smaller and it is actually interesting to see how well the confirmatory data can be predicted from the explanatory data (as opposed to other </w:t>
-      </w:r>
-      <w:r>
-        <w:rPr>
-          <w:rFonts w:ascii="-webkit-standard" w:eastAsia="Times New Roman" w:hAnsi="-webkit-standard" w:cs="Times New Roman"/>
-          <w:color w:val="000000"/>
-          <w:sz w:val="27"/>
-          <w:szCs w:val="27"/>
-          <w:shd w:val="clear" w:color="auto" w:fill="FFFFFF"/>
-        </w:rPr>
-        <w:lastRenderedPageBreak/>
-        <w:t>confirmatory data). But I don't request that the authors do that, I just wanted to point out that here, both approaches make sense. They are just answering different questions.</w:t>
-      </w:r>
-    </w:p>
-    <w:p>
-      <w:pPr>
-        <w:rPr>
-          <w:rFonts w:ascii="-webkit-standard" w:eastAsia="Times New Roman" w:hAnsi="-webkit-standard" w:cs="Times New Roman"/>
-          <w:color w:val="000000"/>
-          <w:sz w:val="27"/>
-          <w:szCs w:val="27"/>
-          <w:shd w:val="clear" w:color="auto" w:fill="FFFFFF"/>
-        </w:rPr>
-      </w:pPr>
-    </w:p>
-    <w:p>
-      <w:pPr>
-        <w:rPr>
-          <w:rFonts w:ascii="-webkit-standard" w:eastAsia="Times New Roman" w:hAnsi="-webkit-standard" w:cs="Times New Roman"/>
-          <w:color w:val="4472C4" w:themeColor="accent1"/>
-        </w:rPr>
-      </w:pPr>
-      <w:r>
-        <w:rPr>
-          <w:rFonts w:ascii="-webkit-standard" w:eastAsia="Times New Roman" w:hAnsi="-webkit-standard" w:cs="Times New Roman"/>
-          <w:color w:val="4472C4" w:themeColor="accent1"/>
-          <w:sz w:val="27"/>
-          <w:szCs w:val="27"/>
-          <w:shd w:val="clear" w:color="auto" w:fill="FFFFFF"/>
-        </w:rPr>
-        <w:t xml:space="preserve">We can appreciate the reviewer’s comment on the decision to retrain the confirmatory model using the new dataset. </w:t>
-      </w:r>
-      <w:commentRangeStart w:id="286"/>
-      <w:commentRangeStart w:id="287"/>
-      <w:r>
-        <w:rPr>
-          <w:rFonts w:ascii="-webkit-standard" w:eastAsia="Times New Roman" w:hAnsi="-webkit-standard" w:cs="Times New Roman"/>
-          <w:color w:val="4472C4" w:themeColor="accent1"/>
-          <w:sz w:val="27"/>
-          <w:szCs w:val="27"/>
-          <w:shd w:val="clear" w:color="auto" w:fill="FFFFFF"/>
-        </w:rPr>
-        <w:t xml:space="preserve">We chose to retrain the confirmatory model because </w:t>
-      </w:r>
-      <w:r>
-        <w:rPr>
-          <w:rFonts w:ascii="-webkit-standard" w:eastAsia="Times New Roman" w:hAnsi="-webkit-standard" w:cs="Times New Roman"/>
-          <w:color w:val="4472C4" w:themeColor="accent1"/>
-          <w:sz w:val="27"/>
-          <w:szCs w:val="27"/>
-          <w:shd w:val="clear" w:color="auto" w:fill="FFFFFF"/>
-        </w:rPr>
-        <w:t xml:space="preserve">we </w:t>
-      </w:r>
-      <w:r>
-        <w:rPr>
-          <w:rFonts w:ascii="-webkit-standard" w:eastAsia="Times New Roman" w:hAnsi="-webkit-standard" w:cs="Times New Roman"/>
-          <w:color w:val="4472C4" w:themeColor="accent1"/>
-          <w:sz w:val="27"/>
-          <w:szCs w:val="27"/>
-          <w:shd w:val="clear" w:color="auto" w:fill="FFFFFF"/>
-        </w:rPr>
-        <w:t xml:space="preserve">felt like this was the best way to validate the efficacy of our overall approach, not just the model we used. While </w:t>
-      </w:r>
-      <w:commentRangeEnd w:id="286"/>
-      <w:r>
-        <w:rPr>
-          <w:rStyle w:val="CommentReference"/>
-        </w:rPr>
-        <w:commentReference w:id="286"/>
-      </w:r>
-      <w:commentRangeEnd w:id="287"/>
-      <w:r>
-        <w:rPr>
-          <w:rStyle w:val="CommentReference"/>
-        </w:rPr>
-        <w:commentReference w:id="287"/>
-      </w:r>
-      <w:r>
-        <w:rPr>
-          <w:rFonts w:ascii="-webkit-standard" w:eastAsia="Times New Roman" w:hAnsi="-webkit-standard" w:cs="Times New Roman"/>
-          <w:color w:val="4472C4" w:themeColor="accent1"/>
-          <w:sz w:val="27"/>
-          <w:szCs w:val="27"/>
-          <w:shd w:val="clear" w:color="auto" w:fill="FFFFFF"/>
-        </w:rPr>
-        <w:t xml:space="preserve">the model is </w:t>
-      </w:r>
-      <w:r>
-        <w:rPr>
-          <w:rFonts w:ascii="-webkit-standard" w:eastAsia="Times New Roman" w:hAnsi="-webkit-standard" w:cs="Times New Roman"/>
-          <w:color w:val="4472C4" w:themeColor="accent1"/>
-          <w:sz w:val="27"/>
-          <w:szCs w:val="27"/>
-          <w:shd w:val="clear" w:color="auto" w:fill="FFFFFF"/>
-        </w:rPr>
-        <w:t xml:space="preserve">certainly </w:t>
-      </w:r>
-      <w:r>
-        <w:rPr>
-          <w:rFonts w:ascii="-webkit-standard" w:eastAsia="Times New Roman" w:hAnsi="-webkit-standard" w:cs="Times New Roman"/>
-          <w:color w:val="4472C4" w:themeColor="accent1"/>
-          <w:sz w:val="27"/>
-          <w:szCs w:val="27"/>
-          <w:shd w:val="clear" w:color="auto" w:fill="FFFFFF"/>
-        </w:rPr>
-        <w:t>an important aspect of the study, we feel that the unique method of decoding the scan paths as images, and using the minimally processed datasets</w:t>
-      </w:r>
-      <w:r>
-        <w:rPr>
-          <w:rFonts w:ascii="-webkit-standard" w:eastAsia="Times New Roman" w:hAnsi="-webkit-standard" w:cs="Times New Roman"/>
-          <w:color w:val="4472C4" w:themeColor="accent1"/>
-          <w:sz w:val="27"/>
-          <w:szCs w:val="27"/>
-          <w:shd w:val="clear" w:color="auto" w:fill="FFFFFF"/>
-        </w:rPr>
-        <w:t xml:space="preserve"> is the most interesting contribution that our manuscript brings to the field</w:t>
-      </w:r>
-      <w:r>
-        <w:rPr>
-          <w:rFonts w:ascii="-webkit-standard" w:eastAsia="Times New Roman" w:hAnsi="-webkit-standard" w:cs="Times New Roman"/>
-          <w:color w:val="4472C4" w:themeColor="accent1"/>
-          <w:sz w:val="27"/>
-          <w:szCs w:val="27"/>
-          <w:shd w:val="clear" w:color="auto" w:fill="FFFFFF"/>
+        <w:t>* Figure 4: the dataset without pupil data seems to result in slightly larger performance than the full dataset. This is within the margin of error, but I wonder whether it indicates any overfitting problems (although it should not reduce the effective capacity of the model substantially). It might be interesting to discuss this result at least in a few words.</w:t>
+      </w:r>
+    </w:p>
+    <w:p/>
+    <w:p>
+      <w:pPr>
+        <w:rPr>
+          <w:color w:val="4472C4" w:themeColor="accent1"/>
+        </w:rPr>
+      </w:pPr>
+      <w:r>
+        <w:rPr>
+          <w:color w:val="4472C4" w:themeColor="accent1"/>
+        </w:rPr>
+        <w:t xml:space="preserve">We agree that this is a </w:t>
+      </w:r>
+      <w:del w:id="437" w:author="Matthew Johnson" w:date="2021-02-13T17:47:00Z">
+        <w:r>
+          <w:rPr>
+            <w:color w:val="4472C4" w:themeColor="accent1"/>
+          </w:rPr>
+          <w:delText>worthy topic of discussion. We have explicitly added discussion of this issue in the manuscript</w:delText>
+        </w:r>
+      </w:del>
+      <w:ins w:id="438" w:author="Matthew Johnson" w:date="2021-02-13T17:47:00Z">
+        <w:r>
+          <w:rPr>
+            <w:color w:val="4472C4" w:themeColor="accent1"/>
+          </w:rPr>
+          <w:t>potentially interestin</w:t>
+        </w:r>
+      </w:ins>
+      <w:ins w:id="439" w:author="Matthew Johnson" w:date="2021-02-13T17:48:00Z">
+        <w:r>
+          <w:rPr>
+            <w:color w:val="4472C4" w:themeColor="accent1"/>
+          </w:rPr>
+          <w:t>g phenomenon</w:t>
+        </w:r>
+      </w:ins>
+      <w:r>
+        <w:rPr>
+          <w:color w:val="4472C4" w:themeColor="accent1"/>
         </w:rPr>
         <w:t>.</w:t>
       </w:r>
-      <w:r>
-        <w:rPr>
-          <w:rFonts w:ascii="-webkit-standard" w:eastAsia="Times New Roman" w:hAnsi="-webkit-standard" w:cs="Times New Roman"/>
-          <w:color w:val="000000"/>
-        </w:rPr>
-        <w:br/>
-      </w:r>
-      <w:r>
-        <w:rPr>
-          <w:rFonts w:ascii="-webkit-standard" w:eastAsia="Times New Roman" w:hAnsi="-webkit-standard" w:cs="Times New Roman"/>
-          <w:color w:val="000000"/>
-        </w:rPr>
-        <w:br/>
-      </w:r>
-      <w:r>
-        <w:rPr>
-          <w:rFonts w:ascii="-webkit-standard" w:eastAsia="Times New Roman" w:hAnsi="-webkit-standard" w:cs="Times New Roman"/>
-          <w:color w:val="000000"/>
-          <w:sz w:val="27"/>
-          <w:szCs w:val="27"/>
-          <w:shd w:val="clear" w:color="auto" w:fill="FFFFFF"/>
-        </w:rPr>
-        <w:t>4. Training/test split (line 270): If I understand this correctly, for each iteration, a new random training/test split was sampled. This seems a bit unusual to me, in deep learning usually either a fixed train/test split is used multiple times to assess the variance of the different random initializations of the model, or, sometimes, a full k-fold crossvalidation is used to make best use of all available data (but then error bars might be less relevant). Now the error bars will be partially due to the different initializations and partially due to the fact that different datasets were evaluated, that might be slighly different in their difficulty.</w:t>
-      </w:r>
-      <w:r>
-        <w:rPr>
-          <w:rFonts w:ascii="-webkit-standard" w:eastAsia="Times New Roman" w:hAnsi="-webkit-standard" w:cs="Times New Roman"/>
-          <w:color w:val="000000"/>
-        </w:rPr>
-        <w:br/>
-      </w:r>
-      <w:r>
-        <w:rPr>
-          <w:rFonts w:ascii="-webkit-standard" w:eastAsia="Times New Roman" w:hAnsi="-webkit-standard" w:cs="Times New Roman"/>
-          <w:color w:val="000000"/>
-        </w:rPr>
-        <w:br/>
-      </w:r>
-      <w:commentRangeStart w:id="288"/>
-      <w:r>
-        <w:rPr>
-          <w:rFonts w:ascii="-webkit-standard" w:eastAsia="Times New Roman" w:hAnsi="-webkit-standard" w:cs="Times New Roman"/>
-          <w:color w:val="4472C4" w:themeColor="accent1"/>
-        </w:rPr>
-        <w:t>What am I supposed to say here??</w:t>
-      </w:r>
-      <w:commentRangeEnd w:id="288"/>
-      <w:r>
-        <w:rPr>
-          <w:rStyle w:val="CommentReference"/>
-        </w:rPr>
-        <w:commentReference w:id="288"/>
-      </w:r>
-    </w:p>
-    <w:p>
-      <w:pPr>
-        <w:rPr>
-          <w:rFonts w:ascii="-webkit-standard" w:eastAsia="Times New Roman" w:hAnsi="-webkit-standard" w:cs="Times New Roman"/>
-          <w:color w:val="000000"/>
-        </w:rPr>
-      </w:pPr>
-      <w:r>
-        <w:rPr>
-          <w:rFonts w:ascii="-webkit-standard" w:eastAsia="Times New Roman" w:hAnsi="-webkit-standard" w:cs="Times New Roman"/>
-          <w:color w:val="000000"/>
-        </w:rPr>
-        <w:br/>
-      </w:r>
-      <w:r>
-        <w:rPr>
-          <w:rFonts w:ascii="-webkit-standard" w:eastAsia="Times New Roman" w:hAnsi="-webkit-standard" w:cs="Times New Roman"/>
-          <w:color w:val="000000"/>
-          <w:sz w:val="27"/>
-          <w:szCs w:val="27"/>
-          <w:shd w:val="clear" w:color="auto" w:fill="FFFFFF"/>
-        </w:rPr>
-        <w:t># Minor points</w:t>
-      </w:r>
-      <w:r>
-        <w:rPr>
-          <w:rFonts w:ascii="-webkit-standard" w:eastAsia="Times New Roman" w:hAnsi="-webkit-standard" w:cs="Times New Roman"/>
-          <w:color w:val="000000"/>
-        </w:rPr>
-        <w:br/>
-      </w:r>
-      <w:r>
-        <w:rPr>
-          <w:rFonts w:ascii="-webkit-standard" w:eastAsia="Times New Roman" w:hAnsi="-webkit-standard" w:cs="Times New Roman"/>
-          <w:color w:val="000000"/>
-        </w:rPr>
-        <w:br/>
-      </w:r>
-      <w:r>
-        <w:rPr>
-          <w:rFonts w:ascii="-webkit-standard" w:eastAsia="Times New Roman" w:hAnsi="-webkit-standard" w:cs="Times New Roman"/>
-          <w:color w:val="000000"/>
-          <w:sz w:val="27"/>
-          <w:szCs w:val="27"/>
-          <w:shd w:val="clear" w:color="auto" w:fill="FFFFFF"/>
-        </w:rPr>
-        <w:t xml:space="preserve">* please elaborate a bit on the relative computational capacities of the two models, i.e. the parameter counts. </w:t>
-      </w:r>
-      <w:commentRangeStart w:id="289"/>
-      <w:r>
-        <w:rPr>
-          <w:rFonts w:ascii="-webkit-standard" w:eastAsia="Times New Roman" w:hAnsi="-webkit-standard" w:cs="Times New Roman"/>
-          <w:color w:val="000000"/>
-          <w:sz w:val="27"/>
-          <w:szCs w:val="27"/>
-          <w:shd w:val="clear" w:color="auto" w:fill="FFFFFF"/>
-        </w:rPr>
-        <w:t>Was overfitting a problem for the image data model?</w:t>
-      </w:r>
-      <w:commentRangeEnd w:id="289"/>
-      <w:r>
-        <w:rPr>
-          <w:rStyle w:val="CommentReference"/>
-        </w:rPr>
-        <w:commentReference w:id="289"/>
-      </w:r>
-      <w:r>
-        <w:rPr>
-          <w:rFonts w:ascii="-webkit-standard" w:eastAsia="Times New Roman" w:hAnsi="-webkit-standard" w:cs="Times New Roman"/>
-          <w:color w:val="000000"/>
-        </w:rPr>
-        <w:br/>
-      </w:r>
-    </w:p>
-    <w:p>
-      <w:pPr>
-        <w:rPr>
-          <w:rFonts w:ascii="-webkit-standard" w:eastAsia="Times New Roman" w:hAnsi="-webkit-standard" w:cs="Times New Roman"/>
-          <w:color w:val="4472C4" w:themeColor="accent1"/>
-        </w:rPr>
-      </w:pPr>
-      <w:r>
-        <w:rPr>
-          <w:rFonts w:ascii="-webkit-standard" w:eastAsia="Times New Roman" w:hAnsi="-webkit-standard" w:cs="Times New Roman"/>
-          <w:color w:val="4472C4" w:themeColor="accent1"/>
-        </w:rPr>
-        <w:t xml:space="preserve">Details regarding the parameter counts have </w:t>
-      </w:r>
-      <w:commentRangeStart w:id="290"/>
-      <w:r>
-        <w:rPr>
-          <w:rFonts w:ascii="-webkit-standard" w:eastAsia="Times New Roman" w:hAnsi="-webkit-standard" w:cs="Times New Roman"/>
-          <w:color w:val="4472C4" w:themeColor="accent1"/>
-        </w:rPr>
-        <w:t xml:space="preserve">have been </w:t>
-      </w:r>
-      <w:r>
-        <w:rPr>
-          <w:rFonts w:ascii="-webkit-standard" w:eastAsia="Times New Roman" w:hAnsi="-webkit-standard" w:cs="Times New Roman"/>
-          <w:color w:val="4472C4" w:themeColor="accent1"/>
-        </w:rPr>
-        <w:t>added to the model description</w:t>
-      </w:r>
-      <w:r>
-        <w:rPr>
-          <w:rFonts w:ascii="-webkit-standard" w:eastAsia="Times New Roman" w:hAnsi="-webkit-standard" w:cs="Times New Roman"/>
-          <w:color w:val="4472C4" w:themeColor="accent1"/>
-        </w:rPr>
-        <w:t xml:space="preserve"> in the manuscript.</w:t>
-      </w:r>
-      <w:commentRangeEnd w:id="290"/>
-      <w:r>
-        <w:rPr>
-          <w:rStyle w:val="CommentReference"/>
-        </w:rPr>
-        <w:commentReference w:id="290"/>
-      </w:r>
-    </w:p>
-    <w:p>
-      <w:pPr>
-        <w:rPr>
-          <w:rFonts w:ascii="-webkit-standard" w:eastAsia="Times New Roman" w:hAnsi="-webkit-standard" w:cs="Times New Roman"/>
-          <w:color w:val="000000"/>
-          <w:sz w:val="27"/>
-          <w:szCs w:val="27"/>
-          <w:shd w:val="clear" w:color="auto" w:fill="FFFFFF"/>
-        </w:rPr>
-      </w:pPr>
-      <w:r>
-        <w:rPr>
-          <w:rFonts w:ascii="-webkit-standard" w:eastAsia="Times New Roman" w:hAnsi="-webkit-standard" w:cs="Times New Roman"/>
-          <w:color w:val="000000"/>
-        </w:rPr>
-        <w:br/>
-      </w:r>
-      <w:r>
-        <w:rPr>
-          <w:rFonts w:ascii="-webkit-standard" w:eastAsia="Times New Roman" w:hAnsi="-webkit-standard" w:cs="Times New Roman"/>
-          <w:color w:val="000000"/>
-          <w:sz w:val="27"/>
-          <w:szCs w:val="27"/>
-          <w:shd w:val="clear" w:color="auto" w:fill="FFFFFF"/>
-        </w:rPr>
-        <w:t>* I'm missing some information on the used learning rates. Was there no learning rate decay at all? I would expect the models to profit from using some sort of learning rate schedule (even when using ADAM).</w:t>
-      </w:r>
-      <w:r>
-        <w:rPr>
-          <w:rFonts w:ascii="-webkit-standard" w:eastAsia="Times New Roman" w:hAnsi="-webkit-standard" w:cs="Times New Roman"/>
-          <w:color w:val="000000"/>
-        </w:rPr>
-        <w:br/>
-      </w:r>
-    </w:p>
-    <w:p>
-      <w:pPr>
-        <w:rPr>
-          <w:rFonts w:ascii="-webkit-standard" w:eastAsia="Times New Roman" w:hAnsi="-webkit-standard" w:cs="Times New Roman"/>
-          <w:color w:val="4472C4" w:themeColor="accent1"/>
-          <w:sz w:val="27"/>
-          <w:szCs w:val="27"/>
-          <w:shd w:val="clear" w:color="auto" w:fill="FFFFFF"/>
-        </w:rPr>
-      </w:pPr>
-      <w:r>
-        <w:rPr>
-          <w:rFonts w:ascii="-webkit-standard" w:eastAsia="Times New Roman" w:hAnsi="-webkit-standard" w:cs="Times New Roman"/>
-          <w:color w:val="4472C4" w:themeColor="accent1"/>
-          <w:sz w:val="27"/>
-          <w:szCs w:val="27"/>
-          <w:shd w:val="clear" w:color="auto" w:fill="FFFFFF"/>
-        </w:rPr>
-        <w:t>Actually, t</w:t>
-      </w:r>
-      <w:r>
-        <w:rPr>
-          <w:rFonts w:ascii="-webkit-standard" w:eastAsia="Times New Roman" w:hAnsi="-webkit-standard" w:cs="Times New Roman"/>
-          <w:color w:val="4472C4" w:themeColor="accent1"/>
-          <w:sz w:val="27"/>
-          <w:szCs w:val="27"/>
-          <w:shd w:val="clear" w:color="auto" w:fill="FFFFFF"/>
-        </w:rPr>
-        <w:t>he</w:t>
-      </w:r>
-      <w:r>
-        <w:rPr>
-          <w:rFonts w:ascii="-webkit-standard" w:eastAsia="Times New Roman" w:hAnsi="-webkit-standard" w:cs="Times New Roman"/>
-          <w:color w:val="4472C4" w:themeColor="accent1"/>
-          <w:sz w:val="27"/>
-          <w:szCs w:val="27"/>
-          <w:shd w:val="clear" w:color="auto" w:fill="FFFFFF"/>
-        </w:rPr>
-        <w:t xml:space="preserve">re was a </w:t>
-      </w:r>
-      <w:commentRangeStart w:id="291"/>
-      <w:r>
-        <w:rPr>
-          <w:rFonts w:ascii="-webkit-standard" w:eastAsia="Times New Roman" w:hAnsi="-webkit-standard" w:cs="Times New Roman"/>
-          <w:color w:val="4472C4" w:themeColor="accent1"/>
-          <w:sz w:val="27"/>
-          <w:szCs w:val="27"/>
-          <w:shd w:val="clear" w:color="auto" w:fill="FFFFFF"/>
-        </w:rPr>
-        <w:t>decay in learning rate as classification accuracy improved</w:t>
-      </w:r>
-      <w:commentRangeEnd w:id="291"/>
-      <w:r>
-        <w:rPr>
-          <w:rStyle w:val="CommentReference"/>
-        </w:rPr>
-        <w:commentReference w:id="291"/>
-      </w:r>
-      <w:r>
-        <w:rPr>
-          <w:rFonts w:ascii="-webkit-standard" w:eastAsia="Times New Roman" w:hAnsi="-webkit-standard" w:cs="Times New Roman"/>
-          <w:color w:val="4472C4" w:themeColor="accent1"/>
-          <w:sz w:val="27"/>
-          <w:szCs w:val="27"/>
-          <w:shd w:val="clear" w:color="auto" w:fill="FFFFFF"/>
-        </w:rPr>
-        <w:t>.</w:t>
-      </w:r>
-      <w:r>
-        <w:rPr>
-          <w:rFonts w:ascii="-webkit-standard" w:eastAsia="Times New Roman" w:hAnsi="-webkit-standard" w:cs="Times New Roman"/>
-          <w:color w:val="4472C4" w:themeColor="accent1"/>
-          <w:sz w:val="27"/>
-          <w:szCs w:val="27"/>
-          <w:shd w:val="clear" w:color="auto" w:fill="FFFFFF"/>
-        </w:rPr>
-        <w:t xml:space="preserve"> </w:t>
-      </w:r>
-      <w:commentRangeStart w:id="292"/>
-      <w:r>
-        <w:rPr>
-          <w:rFonts w:ascii="-webkit-standard" w:eastAsia="Times New Roman" w:hAnsi="-webkit-standard" w:cs="Times New Roman"/>
-          <w:color w:val="4472C4" w:themeColor="accent1"/>
-          <w:sz w:val="27"/>
-          <w:szCs w:val="27"/>
-          <w:shd w:val="clear" w:color="auto" w:fill="FFFFFF"/>
-        </w:rPr>
-        <w:t>This information has been added to the model description in the manuscript</w:t>
-      </w:r>
-      <w:commentRangeEnd w:id="292"/>
-      <w:r>
-        <w:rPr>
-          <w:rStyle w:val="CommentReference"/>
-        </w:rPr>
-        <w:commentReference w:id="292"/>
-      </w:r>
-      <w:r>
-        <w:rPr>
-          <w:rFonts w:ascii="-webkit-standard" w:eastAsia="Times New Roman" w:hAnsi="-webkit-standard" w:cs="Times New Roman"/>
-          <w:color w:val="4472C4" w:themeColor="accent1"/>
-          <w:sz w:val="27"/>
-          <w:szCs w:val="27"/>
-          <w:shd w:val="clear" w:color="auto" w:fill="FFFFFF"/>
-        </w:rPr>
-        <w:t>.</w:t>
-      </w:r>
-    </w:p>
-    <w:p>
-      <w:pPr>
-        <w:rPr>
-          <w:rFonts w:ascii="-webkit-standard" w:eastAsia="Times New Roman" w:hAnsi="-webkit-standard" w:cs="Times New Roman"/>
-          <w:color w:val="000000"/>
-        </w:rPr>
-      </w:pPr>
-      <w:r>
-        <w:rPr>
-          <w:rFonts w:ascii="-webkit-standard" w:eastAsia="Times New Roman" w:hAnsi="-webkit-standard" w:cs="Times New Roman"/>
-          <w:color w:val="000000"/>
-        </w:rPr>
-        <w:br/>
-      </w:r>
-      <w:r>
-        <w:rPr>
-          <w:rFonts w:ascii="-webkit-standard" w:eastAsia="Times New Roman" w:hAnsi="-webkit-standard" w:cs="Times New Roman"/>
-          <w:color w:val="000000"/>
-          <w:sz w:val="27"/>
-          <w:szCs w:val="27"/>
-          <w:shd w:val="clear" w:color="auto" w:fill="FFFFFF"/>
-        </w:rPr>
-        <w:t xml:space="preserve">* "To determine the relative value of the contribution from each component", [ANOVA was performed] (lines 296): This is really only a subtle point, but I </w:t>
-      </w:r>
-      <w:r>
-        <w:rPr>
-          <w:rFonts w:ascii="-webkit-standard" w:eastAsia="Times New Roman" w:hAnsi="-webkit-standard" w:cs="Times New Roman"/>
-          <w:color w:val="000000"/>
-          <w:sz w:val="27"/>
-          <w:szCs w:val="27"/>
-          <w:shd w:val="clear" w:color="auto" w:fill="FFFFFF"/>
-        </w:rPr>
-        <w:lastRenderedPageBreak/>
-        <w:t>would argue that ANOVA only determines whether there is any effect at all but not the relative value of each component. The relative value could be measured, e.g., by the differences in performance. Obviously, a statistical test is required to assess that these differences are meaningful, but ultimatively, in my opinion, it is more interesting to see how large the effect is.</w:t>
-      </w:r>
-      <w:r>
-        <w:rPr>
-          <w:rFonts w:ascii="-webkit-standard" w:eastAsia="Times New Roman" w:hAnsi="-webkit-standard" w:cs="Times New Roman"/>
-          <w:color w:val="000000"/>
-        </w:rPr>
-        <w:br/>
-      </w:r>
-    </w:p>
-    <w:p>
-      <w:pPr>
-        <w:rPr>
-          <w:rFonts w:ascii="-webkit-standard" w:eastAsia="Times New Roman" w:hAnsi="-webkit-standard" w:cs="Times New Roman"/>
-          <w:color w:val="4472C4" w:themeColor="accent1"/>
-        </w:rPr>
-      </w:pPr>
-      <w:commentRangeStart w:id="293"/>
-      <w:commentRangeStart w:id="294"/>
-      <w:r>
-        <w:rPr>
-          <w:rFonts w:ascii="-webkit-standard" w:eastAsia="Times New Roman" w:hAnsi="-webkit-standard" w:cs="Times New Roman"/>
-          <w:color w:val="4472C4" w:themeColor="accent1"/>
-        </w:rPr>
-        <w:t xml:space="preserve">The reviewer states here that the comparisons we present in the manuscript do not represent the relative value of the contribution of the components compared, but then states that the relative value could be measured by a difference in performance, which </w:t>
-      </w:r>
-      <w:r>
-        <w:rPr>
-          <w:rFonts w:ascii="-webkit-standard" w:eastAsia="Times New Roman" w:hAnsi="-webkit-standard" w:cs="Times New Roman"/>
-          <w:color w:val="4472C4" w:themeColor="accent1"/>
-        </w:rPr>
-        <w:t>is something that can in fact</w:t>
-      </w:r>
-      <w:r>
-        <w:rPr>
-          <w:rFonts w:ascii="-webkit-standard" w:eastAsia="Times New Roman" w:hAnsi="-webkit-standard" w:cs="Times New Roman"/>
-          <w:color w:val="4472C4" w:themeColor="accent1"/>
-        </w:rPr>
-        <w:t xml:space="preserve"> be assessed </w:t>
-      </w:r>
-      <w:r>
-        <w:rPr>
-          <w:rFonts w:ascii="-webkit-standard" w:eastAsia="Times New Roman" w:hAnsi="-webkit-standard" w:cs="Times New Roman"/>
-          <w:color w:val="4472C4" w:themeColor="accent1"/>
-        </w:rPr>
-        <w:t xml:space="preserve">using an </w:t>
-      </w:r>
-      <w:r>
-        <w:rPr>
-          <w:rFonts w:ascii="-webkit-standard" w:eastAsia="Times New Roman" w:hAnsi="-webkit-standard" w:cs="Times New Roman"/>
-          <w:color w:val="4472C4" w:themeColor="accent1"/>
-        </w:rPr>
-        <w:t xml:space="preserve">ANOVA. </w:t>
-      </w:r>
-      <w:r>
-        <w:rPr>
-          <w:rFonts w:ascii="-webkit-standard" w:eastAsia="Times New Roman" w:hAnsi="-webkit-standard" w:cs="Times New Roman"/>
-          <w:color w:val="4472C4" w:themeColor="accent1"/>
-        </w:rPr>
-        <w:t xml:space="preserve">This </w:t>
-      </w:r>
-      <w:r>
-        <w:rPr>
-          <w:rFonts w:ascii="-webkit-standard" w:eastAsia="Times New Roman" w:hAnsi="-webkit-standard" w:cs="Times New Roman"/>
-          <w:color w:val="4472C4" w:themeColor="accent1"/>
-        </w:rPr>
-        <w:t xml:space="preserve">is the statistical analysis we use </w:t>
-      </w:r>
-      <w:r>
-        <w:rPr>
-          <w:rFonts w:ascii="-webkit-standard" w:eastAsia="Times New Roman" w:hAnsi="-webkit-standard" w:cs="Times New Roman"/>
-          <w:color w:val="4472C4" w:themeColor="accent1"/>
-        </w:rPr>
-        <w:t xml:space="preserve">for our comparisons. </w:t>
-      </w:r>
-      <w:r>
-        <w:rPr>
-          <w:rFonts w:ascii="-webkit-standard" w:eastAsia="Times New Roman" w:hAnsi="-webkit-standard" w:cs="Times New Roman"/>
-          <w:color w:val="4472C4" w:themeColor="accent1"/>
-        </w:rPr>
-        <w:t>We also present effect sizes with our comparisons as a way to show how large the effect is</w:t>
-      </w:r>
-      <w:r>
-        <w:rPr>
-          <w:rFonts w:ascii="-webkit-standard" w:eastAsia="Times New Roman" w:hAnsi="-webkit-standard" w:cs="Times New Roman"/>
-          <w:color w:val="4472C4" w:themeColor="accent1"/>
-        </w:rPr>
-        <w:t xml:space="preserve"> (i.e., the magnitude)</w:t>
-      </w:r>
-      <w:r>
-        <w:rPr>
-          <w:rFonts w:ascii="-webkit-standard" w:eastAsia="Times New Roman" w:hAnsi="-webkit-standard" w:cs="Times New Roman"/>
-          <w:color w:val="4472C4" w:themeColor="accent1"/>
-        </w:rPr>
-        <w:t>. For these reasons, we are not entirely certain what the reviewer is proposing with this comment, or if any changes to the manuscript are being suggested with this comment.</w:t>
-      </w:r>
-      <w:commentRangeEnd w:id="293"/>
-      <w:r>
-        <w:rPr>
-          <w:rStyle w:val="CommentReference"/>
-        </w:rPr>
-        <w:commentReference w:id="293"/>
-      </w:r>
-      <w:commentRangeEnd w:id="294"/>
-      <w:r>
-        <w:rPr>
-          <w:rStyle w:val="CommentReference"/>
-        </w:rPr>
-        <w:commentReference w:id="294"/>
-      </w:r>
-    </w:p>
-    <w:p>
-      <w:pPr>
-        <w:rPr>
-          <w:rFonts w:ascii="-webkit-standard" w:eastAsia="Times New Roman" w:hAnsi="-webkit-standard" w:cs="Times New Roman"/>
-          <w:color w:val="000000"/>
-          <w:sz w:val="27"/>
-          <w:szCs w:val="27"/>
-          <w:shd w:val="clear" w:color="auto" w:fill="FFFFFF"/>
-        </w:rPr>
-      </w:pPr>
-      <w:r>
-        <w:rPr>
-          <w:rFonts w:ascii="-webkit-standard" w:eastAsia="Times New Roman" w:hAnsi="-webkit-standard" w:cs="Times New Roman"/>
-          <w:color w:val="000000"/>
-        </w:rPr>
-        <w:br/>
-      </w:r>
-      <w:r>
-        <w:rPr>
-          <w:rFonts w:ascii="-webkit-standard" w:eastAsia="Times New Roman" w:hAnsi="-webkit-standard" w:cs="Times New Roman"/>
-          <w:color w:val="000000"/>
-          <w:sz w:val="27"/>
-          <w:szCs w:val="27"/>
-          <w:shd w:val="clear" w:color="auto" w:fill="FFFFFF"/>
-        </w:rPr>
-        <w:t xml:space="preserve">* Figure 4: the dataset without pupil data seems to result in slightly larger performance than the full dataset. This is within the margin of error, but I </w:t>
-      </w:r>
-      <w:commentRangeStart w:id="295"/>
-      <w:r>
-        <w:rPr>
-          <w:rFonts w:ascii="-webkit-standard" w:eastAsia="Times New Roman" w:hAnsi="-webkit-standard" w:cs="Times New Roman"/>
-          <w:color w:val="000000"/>
-          <w:sz w:val="27"/>
-          <w:szCs w:val="27"/>
-          <w:shd w:val="clear" w:color="auto" w:fill="FFFFFF"/>
-        </w:rPr>
-        <w:t xml:space="preserve">wonder whether it indicates any overfitting problems </w:t>
-      </w:r>
-      <w:commentRangeEnd w:id="295"/>
-      <w:r>
-        <w:rPr>
-          <w:rStyle w:val="CommentReference"/>
-        </w:rPr>
-        <w:commentReference w:id="295"/>
-      </w:r>
-      <w:r>
-        <w:rPr>
-          <w:rFonts w:ascii="-webkit-standard" w:eastAsia="Times New Roman" w:hAnsi="-webkit-standard" w:cs="Times New Roman"/>
-          <w:color w:val="000000"/>
-          <w:sz w:val="27"/>
-          <w:szCs w:val="27"/>
-          <w:shd w:val="clear" w:color="auto" w:fill="FFFFFF"/>
-        </w:rPr>
-        <w:t>(although it should not reduce the effective capacity of the model substantially). It might be interesting to discuss this result at least in a few words.</w:t>
-      </w:r>
-    </w:p>
-    <w:p/>
-    <w:p>
-      <w:pPr>
-        <w:rPr>
-          <w:color w:val="4472C4" w:themeColor="accent1"/>
-        </w:rPr>
-      </w:pPr>
-      <w:r>
-        <w:rPr>
-          <w:color w:val="4472C4" w:themeColor="accent1"/>
-        </w:rPr>
-        <w:t xml:space="preserve">We agree that this is a worthy </w:t>
-      </w:r>
-      <w:commentRangeStart w:id="296"/>
-      <w:r>
-        <w:rPr>
-          <w:color w:val="4472C4" w:themeColor="accent1"/>
-        </w:rPr>
-        <w:t>topic of discussion</w:t>
-      </w:r>
-      <w:commentRangeEnd w:id="296"/>
-      <w:r>
-        <w:rPr>
-          <w:rStyle w:val="CommentReference"/>
-        </w:rPr>
-        <w:commentReference w:id="296"/>
-      </w:r>
-      <w:commentRangeStart w:id="297"/>
-      <w:r>
-        <w:rPr>
-          <w:color w:val="4472C4" w:themeColor="accent1"/>
-        </w:rPr>
-        <w:t>. We have explicitly added discussion of this issue in the manuscript.</w:t>
-      </w:r>
-      <w:commentRangeEnd w:id="297"/>
-      <w:r>
-        <w:rPr>
-          <w:rStyle w:val="CommentReference"/>
-        </w:rPr>
-        <w:commentReference w:id="297"/>
-      </w:r>
+      <w:ins w:id="440" w:author="Matthew Johnson" w:date="2021-02-13T17:48:00Z">
+        <w:r>
+          <w:rPr>
+            <w:color w:val="4472C4" w:themeColor="accent1"/>
+          </w:rPr>
+          <w:t xml:space="preserve"> We are unsure of what might be driving it; overfitting is indeed one possibility. However, the effect was not sign</w:t>
+        </w:r>
+      </w:ins>
+      <w:ins w:id="441" w:author="Matthew Johnson" w:date="2021-02-13T17:49:00Z">
+        <w:r>
+          <w:rPr>
+            <w:color w:val="4472C4" w:themeColor="accent1"/>
+          </w:rPr>
+          <w:t>ificant or particularly near statistical significance, as reported in Table 2 (p=.372 for Exploratory dataset and p=.288 for Confirmatory). As such</w:t>
+        </w:r>
+      </w:ins>
+      <w:ins w:id="442" w:author="Matthew Johnson" w:date="2021-02-13T17:50:00Z">
+        <w:r>
+          <w:rPr>
+            <w:color w:val="4472C4" w:themeColor="accent1"/>
+          </w:rPr>
+          <w:t xml:space="preserve">, it is also quite possible that this could simply be due to sampling fluctuations, and thus </w:t>
+        </w:r>
+      </w:ins>
+      <w:ins w:id="443" w:author="Matthew Johnson" w:date="2021-02-13T17:51:00Z">
+        <w:r>
+          <w:rPr>
+            <w:color w:val="4472C4" w:themeColor="accent1"/>
+          </w:rPr>
+          <w:t>we did not feel comfortable speculating about it in the original submission. For the same reason, we have not yet</w:t>
+        </w:r>
+      </w:ins>
+      <w:ins w:id="444" w:author="Matthew Johnson" w:date="2021-02-13T17:52:00Z">
+        <w:r>
+          <w:rPr>
+            <w:color w:val="4472C4" w:themeColor="accent1"/>
+          </w:rPr>
+          <w:t xml:space="preserve"> added any discussion of the matter in the </w:t>
+        </w:r>
+        <w:r>
+          <w:rPr>
+            <w:color w:val="4472C4" w:themeColor="accent1"/>
+          </w:rPr>
+          <w:lastRenderedPageBreak/>
+          <w:t>revision, although we have made note of this internally to keep an</w:t>
+        </w:r>
+      </w:ins>
+      <w:ins w:id="445" w:author="Matthew Johnson" w:date="2021-02-13T17:53:00Z">
+        <w:r>
+          <w:rPr>
+            <w:color w:val="4472C4" w:themeColor="accent1"/>
+          </w:rPr>
+          <w:t xml:space="preserve"> eye on in future studies; and if the reviewer strongly feels that we should still discuss the effect, we are happy to revisit the topic.</w:t>
+        </w:r>
+      </w:ins>
     </w:p>
     <w:sectPr>
       <w:pgSz w:w="12240" w:h="15840"/>
@@ -7870,7 +9675,7 @@
       </w:r>
     </w:p>
   </w:comment>
-  <w:comment w:id="267" w:author="Zachary Cole" w:date="2020-11-20T17:06:00Z" w:initials="ZC">
+  <w:comment w:id="268" w:author="Zachary Cole" w:date="2020-11-20T17:06:00Z" w:initials="ZC">
     <w:p>
       <w:pPr>
         <w:pStyle w:val="CommentText"/>
@@ -7892,7 +9697,7 @@
       </w:r>
     </w:p>
   </w:comment>
-  <w:comment w:id="268" w:author="Mike Dodd" w:date="2021-01-08T08:32:00Z" w:initials="MD">
+  <w:comment w:id="269" w:author="Mike Dodd" w:date="2021-01-08T08:32:00Z" w:initials="MD">
     <w:p>
       <w:pPr>
         <w:pStyle w:val="CommentText"/>
@@ -7908,7 +9713,7 @@
       </w:r>
     </w:p>
   </w:comment>
-  <w:comment w:id="269" w:author="Zachary Cole" w:date="2020-11-20T17:08:00Z" w:initials="ZC">
+  <w:comment w:id="270" w:author="Zachary Cole" w:date="2020-11-20T17:08:00Z" w:initials="ZC">
     <w:p>
       <w:pPr>
         <w:pStyle w:val="CommentText"/>
@@ -7924,7 +9729,7 @@
       </w:r>
     </w:p>
   </w:comment>
-  <w:comment w:id="270" w:author="Zachary Cole" w:date="2020-11-20T17:10:00Z" w:initials="ZC">
+  <w:comment w:id="271" w:author="Zachary Cole" w:date="2020-11-20T17:10:00Z" w:initials="ZC">
     <w:p>
       <w:pPr>
         <w:pStyle w:val="CommentText"/>
@@ -7940,7 +9745,7 @@
       </w:r>
     </w:p>
   </w:comment>
-  <w:comment w:id="271" w:author="Mike Dodd" w:date="2021-01-08T08:36:00Z" w:initials="MD">
+  <w:comment w:id="272" w:author="Mike Dodd" w:date="2021-01-08T08:36:00Z" w:initials="MD">
     <w:p>
       <w:pPr>
         <w:pStyle w:val="CommentText"/>
@@ -7956,7 +9761,7 @@
       </w:r>
     </w:p>
   </w:comment>
-  <w:comment w:id="272" w:author="Zachary Cole" w:date="2020-11-20T17:10:00Z" w:initials="ZC">
+  <w:comment w:id="273" w:author="Zachary Cole" w:date="2020-11-20T17:10:00Z" w:initials="ZC">
     <w:p>
       <w:pPr>
         <w:pStyle w:val="CommentText"/>
@@ -7988,7 +9793,7 @@
       </w:r>
     </w:p>
   </w:comment>
-  <w:comment w:id="273" w:author="Mike Dodd" w:date="2021-01-08T08:38:00Z" w:initials="MD">
+  <w:comment w:id="274" w:author="Mike Dodd" w:date="2021-01-08T08:38:00Z" w:initials="MD">
     <w:p>
       <w:pPr>
         <w:pStyle w:val="CommentText"/>
@@ -8004,7 +9809,7 @@
       </w:r>
     </w:p>
   </w:comment>
-  <w:comment w:id="274" w:author="Mike Dodd" w:date="2021-01-08T08:39:00Z" w:initials="MD">
+  <w:comment w:id="322" w:author="Mike Dodd" w:date="2021-01-08T08:39:00Z" w:initials="MD">
     <w:p>
       <w:pPr>
         <w:pStyle w:val="CommentText"/>
@@ -8020,7 +9825,7 @@
       </w:r>
     </w:p>
   </w:comment>
-  <w:comment w:id="275" w:author="Zachary Cole" w:date="2021-01-07T14:52:00Z" w:initials="ZC">
+  <w:comment w:id="323" w:author="Zachary Cole" w:date="2021-01-07T14:52:00Z" w:initials="ZC">
     <w:p>
       <w:pPr>
         <w:pStyle w:val="CommentText"/>
@@ -8036,7 +9841,7 @@
       </w:r>
     </w:p>
   </w:comment>
-  <w:comment w:id="276" w:author="Zachary Cole" w:date="2020-11-21T12:41:00Z" w:initials="ZC">
+  <w:comment w:id="324" w:author="Zachary Cole" w:date="2020-11-21T12:41:00Z" w:initials="ZC">
     <w:p>
       <w:pPr>
         <w:pStyle w:val="CommentText"/>
@@ -8111,7 +9916,7 @@
       </w:r>
     </w:p>
   </w:comment>
-  <w:comment w:id="277" w:author="Mike Dodd" w:date="2021-01-08T08:40:00Z" w:initials="MD">
+  <w:comment w:id="325" w:author="Mike Dodd" w:date="2021-01-08T08:40:00Z" w:initials="MD">
     <w:p>
       <w:pPr>
         <w:pStyle w:val="CommentText"/>
@@ -8130,7 +9935,7 @@
       </w:r>
     </w:p>
   </w:comment>
-  <w:comment w:id="278" w:author="Zachary Cole" w:date="2020-12-03T16:35:00Z" w:initials="ZC">
+  <w:comment w:id="326" w:author="Zachary Cole" w:date="2020-12-03T16:35:00Z" w:initials="ZC">
     <w:p>
       <w:pPr>
         <w:pStyle w:val="CommentText"/>
@@ -8165,7 +9970,7 @@
       </w:r>
     </w:p>
   </w:comment>
-  <w:comment w:id="279" w:author="Zachary Cole" w:date="2021-01-07T15:07:00Z" w:initials="ZC">
+  <w:comment w:id="336" w:author="Zachary Cole" w:date="2021-01-07T15:07:00Z" w:initials="ZC">
     <w:p>
       <w:pPr>
         <w:pStyle w:val="CommentText"/>
@@ -8181,7 +9986,7 @@
       </w:r>
     </w:p>
   </w:comment>
-  <w:comment w:id="280" w:author="Zachary Cole" w:date="2021-01-07T15:06:00Z" w:initials="ZC">
+  <w:comment w:id="337" w:author="Zachary Cole" w:date="2021-01-07T15:06:00Z" w:initials="ZC">
     <w:p>
       <w:pPr>
         <w:pStyle w:val="CommentText"/>
@@ -8197,7 +10002,7 @@
       </w:r>
     </w:p>
   </w:comment>
-  <w:comment w:id="281" w:author="Zachary Cole" w:date="2021-01-07T15:06:00Z" w:initials="ZC">
+  <w:comment w:id="340" w:author="Zachary Cole" w:date="2021-01-07T15:06:00Z" w:initials="ZC">
     <w:p>
       <w:pPr>
         <w:pStyle w:val="CommentText"/>
@@ -8213,7 +10018,7 @@
       </w:r>
     </w:p>
   </w:comment>
-  <w:comment w:id="282" w:author="Zachary Cole" w:date="2021-01-07T15:07:00Z" w:initials="ZC">
+  <w:comment w:id="341" w:author="Zachary Cole" w:date="2021-01-07T15:07:00Z" w:initials="ZC">
     <w:p>
       <w:pPr>
         <w:pStyle w:val="CommentText"/>
@@ -8229,7 +10034,7 @@
       </w:r>
     </w:p>
   </w:comment>
-  <w:comment w:id="283" w:author="Zachary Cole" w:date="2021-01-07T15:18:00Z" w:initials="ZC">
+  <w:comment w:id="342" w:author="Zachary Cole" w:date="2021-01-07T15:18:00Z" w:initials="ZC">
     <w:p>
       <w:pPr>
         <w:pStyle w:val="CommentText"/>
@@ -8245,20 +10050,23 @@
       </w:r>
     </w:p>
   </w:comment>
-  <w:comment w:id="284" w:author="Zachary Cole" w:date="2020-11-22T23:57:00Z" w:initials="ZC">
+  <w:comment w:id="374" w:author="Zachary Cole" w:date="2020-11-23T00:05:00Z" w:initials="ZC">
     <w:p>
       <w:pPr>
         <w:pStyle w:val="CommentText"/>
       </w:pPr>
       <w:r>
-        <w:t xml:space="preserve">Another </w:t>
-      </w:r>
-      <w:r>
-        <w:t>supplement?</w:t>
+        <w:rPr>
+          <w:rStyle w:val="CommentReference"/>
+        </w:rPr>
+        <w:annotationRef/>
+      </w:r>
+      <w:r>
+        <w:t>Make these updates.</w:t>
       </w:r>
     </w:p>
   </w:comment>
-  <w:comment w:id="285" w:author="Zachary Cole" w:date="2020-11-23T00:05:00Z" w:initials="ZC">
+  <w:comment w:id="399" w:author="Zachary Cole" w:date="2021-01-07T15:34:00Z" w:initials="ZC">
     <w:p>
       <w:pPr>
         <w:pStyle w:val="CommentText"/>
@@ -8270,193 +10078,7 @@
         <w:annotationRef/>
       </w:r>
       <w:r>
-        <w:t>Make these updates.</w:t>
-      </w:r>
-    </w:p>
-  </w:comment>
-  <w:comment w:id="286" w:author="Zachary Cole" w:date="2020-11-23T00:13:00Z" w:initials="ZC">
-    <w:p>
-      <w:pPr>
-        <w:pStyle w:val="CommentText"/>
-      </w:pPr>
-      <w:r>
-        <w:rPr>
-          <w:rStyle w:val="CommentReference"/>
-        </w:rPr>
-        <w:annotationRef/>
-      </w:r>
-      <w:r>
-        <w:t>Right? Anything more to say here?</w:t>
-      </w:r>
-    </w:p>
-  </w:comment>
-  <w:comment w:id="287" w:author="Mike Dodd" w:date="2021-01-08T08:45:00Z" w:initials="MD">
-    <w:p>
-      <w:pPr>
-        <w:pStyle w:val="CommentText"/>
-      </w:pPr>
-      <w:r>
-        <w:rPr>
-          <w:rStyle w:val="CommentReference"/>
-        </w:rPr>
-        <w:annotationRef/>
-      </w:r>
-      <w:r>
-        <w:t>I liked this point by the reviewer, I don’t think there’s more to say beyond an acknowledgment of this point since they aren’t asking for changes</w:t>
-      </w:r>
-    </w:p>
-  </w:comment>
-  <w:comment w:id="288" w:author="Zachary Cole" w:date="2020-11-23T00:15:00Z" w:initials="ZC">
-    <w:p>
-      <w:pPr>
-        <w:pStyle w:val="CommentText"/>
-      </w:pPr>
-      <w:r>
-        <w:rPr>
-          <w:rStyle w:val="CommentReference"/>
-        </w:rPr>
-        <w:annotationRef/>
-      </w:r>
-      <w:r>
-        <w:t>??</w:t>
-      </w:r>
-    </w:p>
-  </w:comment>
-  <w:comment w:id="289" w:author="Zachary Cole" w:date="2021-01-07T15:34:00Z" w:initials="ZC">
-    <w:p>
-      <w:pPr>
-        <w:pStyle w:val="CommentText"/>
-      </w:pPr>
-      <w:r>
-        <w:rPr>
-          <w:rStyle w:val="CommentReference"/>
-        </w:rPr>
-        <w:annotationRef/>
-      </w:r>
-      <w:r>
         <w:t>I don’t know. Was it?</w:t>
-      </w:r>
-    </w:p>
-  </w:comment>
-  <w:comment w:id="290" w:author="Zachary Cole" w:date="2020-11-23T00:15:00Z" w:initials="ZC">
-    <w:p>
-      <w:pPr>
-        <w:pStyle w:val="CommentText"/>
-      </w:pPr>
-      <w:r>
-        <w:rPr>
-          <w:rStyle w:val="CommentReference"/>
-        </w:rPr>
-        <w:annotationRef/>
-      </w:r>
-      <w:r>
-        <w:t>Do this!</w:t>
-      </w:r>
-    </w:p>
-  </w:comment>
-  <w:comment w:id="291" w:author="Zachary Cole" w:date="2021-01-07T15:36:00Z" w:initials="ZC">
-    <w:p>
-      <w:pPr>
-        <w:pStyle w:val="CommentText"/>
-      </w:pPr>
-      <w:r>
-        <w:rPr>
-          <w:rStyle w:val="CommentReference"/>
-        </w:rPr>
-        <w:annotationRef/>
-      </w:r>
-      <w:r>
-        <w:t>How was this defined? What was the rate?</w:t>
-      </w:r>
-    </w:p>
-  </w:comment>
-  <w:comment w:id="292" w:author="Zachary Cole" w:date="2021-01-07T15:37:00Z" w:initials="ZC">
-    <w:p>
-      <w:pPr>
-        <w:pStyle w:val="CommentText"/>
-      </w:pPr>
-      <w:r>
-        <w:rPr>
-          <w:rStyle w:val="CommentReference"/>
-        </w:rPr>
-        <w:annotationRef/>
-      </w:r>
-      <w:r>
-        <w:t>Do this!</w:t>
-      </w:r>
-    </w:p>
-  </w:comment>
-  <w:comment w:id="293" w:author="Zachary Cole" w:date="2020-11-23T00:45:00Z" w:initials="ZC">
-    <w:p>
-      <w:pPr>
-        <w:pStyle w:val="CommentText"/>
-      </w:pPr>
-      <w:r>
-        <w:rPr>
-          <w:rStyle w:val="CommentReference"/>
-        </w:rPr>
-        <w:annotationRef/>
-      </w:r>
-      <w:r>
-        <w:t xml:space="preserve">Am I off base here? I have no idea what the reviewer wants. </w:t>
-      </w:r>
-    </w:p>
-  </w:comment>
-  <w:comment w:id="294" w:author="Mike Dodd" w:date="2021-01-08T08:46:00Z" w:initials="MD">
-    <w:p>
-      <w:pPr>
-        <w:pStyle w:val="CommentText"/>
-      </w:pPr>
-      <w:r>
-        <w:rPr>
-          <w:rStyle w:val="CommentReference"/>
-        </w:rPr>
-        <w:annotationRef/>
-      </w:r>
-      <w:r>
-        <w:t>I’m a bit confused by this as well…are they looking for follow-up tests comparing all the variables in a different manner?  It’s fine to ask for clarity in a response if unsure</w:t>
-      </w:r>
-    </w:p>
-  </w:comment>
-  <w:comment w:id="295" w:author="Zachary Cole" w:date="2021-01-07T15:39:00Z" w:initials="ZC">
-    <w:p>
-      <w:pPr>
-        <w:pStyle w:val="CommentText"/>
-      </w:pPr>
-      <w:r>
-        <w:rPr>
-          <w:rStyle w:val="CommentReference"/>
-        </w:rPr>
-        <w:annotationRef/>
-      </w:r>
-      <w:r>
-        <w:t>Does it?</w:t>
-      </w:r>
-    </w:p>
-  </w:comment>
-  <w:comment w:id="296" w:author="Zachary Cole" w:date="2021-01-07T15:41:00Z" w:initials="ZC">
-    <w:p>
-      <w:pPr>
-        <w:pStyle w:val="CommentText"/>
-      </w:pPr>
-      <w:r>
-        <w:rPr>
-          <w:rStyle w:val="CommentReference"/>
-        </w:rPr>
-        <w:annotationRef/>
-      </w:r>
-      <w:r>
-        <w:t>Need to add details here..</w:t>
-      </w:r>
-    </w:p>
-  </w:comment>
-  <w:comment w:id="297" w:author="Zachary Cole" w:date="2020-11-23T00:52:00Z" w:initials="ZC">
-    <w:p>
-      <w:pPr>
-        <w:pStyle w:val="CommentText"/>
-      </w:pPr>
-      <w:r>
-        <w:t>Do this!</w:t>
       </w:r>
     </w:p>
   </w:comment>
@@ -8502,20 +10124,8 @@
   <w15:commentEx w15:paraId="36FC1AB1" w15:done="0"/>
   <w15:commentEx w15:paraId="55991C2E" w15:done="0"/>
   <w15:commentEx w15:paraId="41450575" w15:done="0"/>
-  <w15:commentEx w15:paraId="6D0F04AF" w15:done="0"/>
   <w15:commentEx w15:paraId="065688BC" w15:done="0"/>
-  <w15:commentEx w15:paraId="0226F191" w15:done="0"/>
-  <w15:commentEx w15:paraId="0122D184" w15:paraIdParent="0226F191" w15:done="0"/>
-  <w15:commentEx w15:paraId="456B85D8" w15:done="0"/>
   <w15:commentEx w15:paraId="2F240AF2" w15:done="0"/>
-  <w15:commentEx w15:paraId="2B3719CA" w15:done="0"/>
-  <w15:commentEx w15:paraId="3CA8053E" w15:done="0"/>
-  <w15:commentEx w15:paraId="288EDD97" w15:done="0"/>
-  <w15:commentEx w15:paraId="55E06FA2" w15:done="0"/>
-  <w15:commentEx w15:paraId="4BAD1A23" w15:paraIdParent="55E06FA2" w15:done="0"/>
-  <w15:commentEx w15:paraId="30884E4D" w15:done="0"/>
-  <w15:commentEx w15:paraId="47D49F11" w15:done="0"/>
-  <w15:commentEx w15:paraId="55C0031B" w15:done="0"/>
 </w15:commentsEx>
 </file>
 
@@ -8545,18 +10155,8 @@
   <w16cex:commentExtensible w16cex:durableId="23A1A200" w16cex:dateUtc="2021-01-07T21:06:00Z"/>
   <w16cex:commentExtensible w16cex:durableId="23A1A22D" w16cex:dateUtc="2021-01-07T21:07:00Z"/>
   <w16cex:commentExtensible w16cex:durableId="23A1A4DF" w16cex:dateUtc="2021-01-07T21:18:00Z"/>
-  <w16cex:commentExtensible w16cex:durableId="2365794F" w16cex:dateUtc="2020-11-23T05:57:00Z"/>
   <w16cex:commentExtensible w16cex:durableId="23657B49" w16cex:dateUtc="2020-11-23T06:05:00Z"/>
-  <w16cex:commentExtensible w16cex:durableId="23657D19" w16cex:dateUtc="2020-11-23T06:13:00Z"/>
-  <w16cex:commentExtensible w16cex:durableId="23657D86" w16cex:dateUtc="2020-11-23T06:15:00Z"/>
   <w16cex:commentExtensible w16cex:durableId="23A1A872" w16cex:dateUtc="2021-01-07T21:34:00Z"/>
-  <w16cex:commentExtensible w16cex:durableId="23657DB4" w16cex:dateUtc="2020-11-23T06:15:00Z"/>
-  <w16cex:commentExtensible w16cex:durableId="23A1A90A" w16cex:dateUtc="2021-01-07T21:36:00Z"/>
-  <w16cex:commentExtensible w16cex:durableId="23A1A91C" w16cex:dateUtc="2021-01-07T21:37:00Z"/>
-  <w16cex:commentExtensible w16cex:durableId="236584BB" w16cex:dateUtc="2020-11-23T06:45:00Z"/>
-  <w16cex:commentExtensible w16cex:durableId="23A1A9C8" w16cex:dateUtc="2021-01-07T21:39:00Z"/>
-  <w16cex:commentExtensible w16cex:durableId="23A1AA34" w16cex:dateUtc="2021-01-07T21:41:00Z"/>
-  <w16cex:commentExtensible w16cex:durableId="23658637" w16cex:dateUtc="2020-11-23T06:52:00Z"/>
 </w16cex:commentsExtensible>
 </file>
 
@@ -8599,20 +10199,8 @@
   <w16cid:commentId w16cid:paraId="36FC1AB1" w16cid:durableId="23A1A200"/>
   <w16cid:commentId w16cid:paraId="55991C2E" w16cid:durableId="23A1A22D"/>
   <w16cid:commentId w16cid:paraId="41450575" w16cid:durableId="23A1A4DF"/>
-  <w16cid:commentId w16cid:paraId="6D0F04AF" w16cid:durableId="2365794F"/>
   <w16cid:commentId w16cid:paraId="065688BC" w16cid:durableId="23657B49"/>
-  <w16cid:commentId w16cid:paraId="0226F191" w16cid:durableId="23657D19"/>
-  <w16cid:commentId w16cid:paraId="0122D184" w16cid:durableId="23A29A13"/>
-  <w16cid:commentId w16cid:paraId="456B85D8" w16cid:durableId="23657D86"/>
   <w16cid:commentId w16cid:paraId="2F240AF2" w16cid:durableId="23A1A872"/>
-  <w16cid:commentId w16cid:paraId="2B3719CA" w16cid:durableId="23657DB4"/>
-  <w16cid:commentId w16cid:paraId="3CA8053E" w16cid:durableId="23A1A90A"/>
-  <w16cid:commentId w16cid:paraId="288EDD97" w16cid:durableId="23A1A91C"/>
-  <w16cid:commentId w16cid:paraId="55E06FA2" w16cid:durableId="236584BB"/>
-  <w16cid:commentId w16cid:paraId="4BAD1A23" w16cid:durableId="23A29A56"/>
-  <w16cid:commentId w16cid:paraId="30884E4D" w16cid:durableId="23A1A9C8"/>
-  <w16cid:commentId w16cid:paraId="47D49F11" w16cid:durableId="23A1AA34"/>
-  <w16cid:commentId w16cid:paraId="55C0031B" w16cid:durableId="23658637"/>
 </w16cid:commentsIds>
 </file>
 

</xml_diff>